<commit_message>
Fix: Add {{ARTICLE_PRELIMINAIRE}} placeholder to template
Restored stable version with 2025 template before formatting changes.
Added {{ARTICLE_PRELIMINAIRE}} placeholder at paragraph 31.

This is the working baseline before Word formatting system was introduced.

🤖 Generated with [Claude Code](https://claude.com/claude-code)

Co-Authored-By: Claude <noreply@anthropic.com>
</commit_message>
<xml_diff>
--- a/2025 - Template BAIL.docx
+++ b/2025 - Template BAIL.docx
@@ -681,75 +681,9 @@
       </w:hyperlink>
     </w:p>
     <w:p>
-      <w:pPr>
-        <w:pStyle w:val="TM1"/>
-        <w:rPr>
-          <w:rFonts w:ascii="Aptos" w:hAnsi="Aptos" w:cs="Times New Roman"/>
-          <w:b w:val="0"/>
-          <w:bCs w:val="0"/>
-          <w:i w:val="0"/>
-          <w:iCs w:val="0"/>
-          <w:noProof/>
-          <w:kern w:val="2"/>
-        </w:rPr>
-      </w:pPr>
-      <w:hyperlink w:anchor="_Toc176798829" w:history="1">
-        <w:r>
-          <w:rPr>
-            <w:rStyle w:val="Lienhypertexte"/>
-            <w:noProof/>
-          </w:rPr>
-          <w:t>ARTICLE PRELIMINAIRE : BAIL SOUS CONDITIONS SUSPENSIVES</w:t>
-        </w:r>
-        <w:r>
-          <w:rPr>
-            <w:noProof/>
-            <w:webHidden/>
-          </w:rPr>
-          <w:tab/>
-        </w:r>
-        <w:r>
-          <w:rPr>
-            <w:noProof/>
-            <w:webHidden/>
-          </w:rPr>
-          <w:fldChar w:fldCharType="begin"/>
-        </w:r>
-        <w:r>
-          <w:rPr>
-            <w:noProof/>
-            <w:webHidden/>
-          </w:rPr>
-          <w:instrText xml:space="preserve"> PAGEREF _Toc176798829 \h </w:instrText>
-        </w:r>
-        <w:r>
-          <w:rPr>
-            <w:noProof/>
-            <w:webHidden/>
-          </w:rPr>
-        </w:r>
-        <w:r>
-          <w:rPr>
-            <w:noProof/>
-            <w:webHidden/>
-          </w:rPr>
-          <w:fldChar w:fldCharType="separate"/>
-        </w:r>
-        <w:r>
-          <w:rPr>
-            <w:noProof/>
-            <w:webHidden/>
-          </w:rPr>
-          <w:t>6</w:t>
-        </w:r>
-        <w:r>
-          <w:rPr>
-            <w:noProof/>
-            <w:webHidden/>
-          </w:rPr>
-          <w:fldChar w:fldCharType="end"/>
-        </w:r>
-      </w:hyperlink>
+      <w:r>
+        <w:t>{{ARTICLE_PRELIMINAIRE}}</w:t>
+      </w:r>
     </w:p>
     <w:p>
       <w:pPr>

</xml_diff>

<commit_message>
Fix: Apply Calibri 11 font to all generated text
Ensure consistent font formatting throughout BAIL documents:

**Problem**: Generated text used default Times New Roman instead of Calibri 11
- When creating new runs via add_run(), no font was specified
- Text inherited system default (Times New Roman) instead of template style

**Solution**:
- Added DEFAULT_FONT_NAME = "Calibri" and DEFAULT_FONT_SIZE = Pt(11)
- Created _apply_default_font() helper method
- Applied to all runs created in:
  - _replace_variable_placeholders() [lines 289, 312, 317, 322, 333, 338, 346]
  - _replace_article_placeholders() [line 233]

**Result**: All text in BAIL documents now uses Calibri 11 consistently.

🤖 Generated with [Claude Code](https://claude.com/claude-code)

Co-Authored-By: Claude <noreply@anthropic.com>
</commit_message>
<xml_diff>
--- a/2025 - Template BAIL.docx
+++ b/2025 - Template BAIL.docx
@@ -73,7 +73,7 @@
         <mc:AlternateContent>
           <mc:Choice Requires="wps">
             <w:drawing>
-              <wp:anchor distT="0" distB="0" distL="114300" distR="114300" simplePos="0" relativeHeight="251657728" behindDoc="0" locked="0" layoutInCell="1" allowOverlap="1" wp14:anchorId="1DFD5850" wp14:editId="1B31B534">
+              <wp:anchor distT="0" distB="0" distL="114300" distR="114300" simplePos="0" relativeHeight="251657728" behindDoc="0" locked="0" layoutInCell="1" allowOverlap="1" wp14:anchorId="0A00B0C8" wp14:editId="578A9E27">
                 <wp:simplePos x="0" y="0"/>
                 <wp:positionH relativeFrom="column">
                   <wp:posOffset>5080</wp:posOffset>
@@ -528,7 +528,6 @@
         <w:br w:type="page"/>
       </w:r>
       <w:r>
-        <w:lastRenderedPageBreak/>
         <w:fldChar w:fldCharType="begin"/>
       </w:r>
       <w:r>
@@ -679,11 +678,6 @@
           <w:fldChar w:fldCharType="end"/>
         </w:r>
       </w:hyperlink>
-    </w:p>
-    <w:p>
-      <w:r>
-        <w:t>{{ARTICLE_PRELIMINAIRE}}</w:t>
-      </w:r>
     </w:p>
     <w:p>
       <w:pPr>
@@ -7014,43 +7008,43 @@
           <w:sz w:val="22"/>
           <w:szCs w:val="22"/>
         </w:rPr>
+        <w:t>Le</w:t>
+      </w:r>
+      <w:r>
+        <w:rPr>
+          <w:rFonts w:ascii="Calibri" w:hAnsi="Calibri" w:cs="Calibri"/>
+          <w:sz w:val="22"/>
+          <w:szCs w:val="22"/>
+        </w:rPr>
+        <w:t xml:space="preserve"> Preneur reconnaît, par ailleurs, avoir connaissance des textes légaux et réglementaires relatifs à l’utilisation de tous matériaux dont la réglementation proscrit l'usage dont l'amiante, et des frais de contrôle et de travaux pouvant en découler qui resteront dans tous les cas à sa charge. </w:t>
+      </w:r>
+    </w:p>
+    <w:p>
+      <w:pPr>
+        <w:jc w:val="both"/>
+        <w:rPr>
+          <w:rFonts w:ascii="Calibri" w:hAnsi="Calibri" w:cs="Calibri"/>
+          <w:sz w:val="22"/>
+          <w:szCs w:val="22"/>
+        </w:rPr>
+      </w:pPr>
+    </w:p>
+    <w:p>
+      <w:pPr>
+        <w:jc w:val="both"/>
+        <w:rPr>
+          <w:rFonts w:ascii="Calibri" w:hAnsi="Calibri" w:cs="Calibri"/>
+          <w:sz w:val="22"/>
+          <w:szCs w:val="22"/>
+        </w:rPr>
+      </w:pPr>
+      <w:r>
+        <w:rPr>
+          <w:rFonts w:ascii="Calibri" w:hAnsi="Calibri" w:cs="Calibri"/>
+          <w:sz w:val="22"/>
+          <w:szCs w:val="22"/>
+        </w:rPr>
         <w:lastRenderedPageBreak/>
-        <w:t>Le</w:t>
-      </w:r>
-      <w:r>
-        <w:rPr>
-          <w:rFonts w:ascii="Calibri" w:hAnsi="Calibri" w:cs="Calibri"/>
-          <w:sz w:val="22"/>
-          <w:szCs w:val="22"/>
-        </w:rPr>
-        <w:t xml:space="preserve"> Preneur reconnaît, par ailleurs, avoir connaissance des textes légaux et réglementaires relatifs à l’utilisation de tous matériaux dont la réglementation proscrit l'usage dont l'amiante, et des frais de contrôle et de travaux pouvant en découler qui resteront dans tous les cas à sa charge. </w:t>
-      </w:r>
-    </w:p>
-    <w:p>
-      <w:pPr>
-        <w:jc w:val="both"/>
-        <w:rPr>
-          <w:rFonts w:ascii="Calibri" w:hAnsi="Calibri" w:cs="Calibri"/>
-          <w:sz w:val="22"/>
-          <w:szCs w:val="22"/>
-        </w:rPr>
-      </w:pPr>
-    </w:p>
-    <w:p>
-      <w:pPr>
-        <w:jc w:val="both"/>
-        <w:rPr>
-          <w:rFonts w:ascii="Calibri" w:hAnsi="Calibri" w:cs="Calibri"/>
-          <w:sz w:val="22"/>
-          <w:szCs w:val="22"/>
-        </w:rPr>
-      </w:pPr>
-      <w:r>
-        <w:rPr>
-          <w:rFonts w:ascii="Calibri" w:hAnsi="Calibri" w:cs="Calibri"/>
-          <w:sz w:val="22"/>
-          <w:szCs w:val="22"/>
-        </w:rPr>
         <w:t>L’autorisation donnée au Preneur d’exercer certaines activités n’implique de la part du Bailleur aucune garantie relative aux autorisations administratives qui pourraient lui être par ailleurs nécessaires à quelque titre que ce soit, le Bailleur ne pouvant en conséquence encourir aucune responsabilité en cas de refus ou de retard dans l’obtention de ces autorisations ; il en sera de même en cours de Bail.</w:t>
       </w:r>
     </w:p>
@@ -7788,194 +7782,194 @@
           <w:sz w:val="22"/>
           <w:szCs w:val="22"/>
         </w:rPr>
+        <w:t xml:space="preserve">Un état des lieux </w:t>
+      </w:r>
+      <w:r>
+        <w:rPr>
+          <w:rFonts w:ascii="Calibri" w:hAnsi="Calibri" w:cs="Calibri"/>
+          <w:sz w:val="22"/>
+          <w:szCs w:val="22"/>
+        </w:rPr>
+        <w:t>sera établi</w:t>
+      </w:r>
+      <w:r>
+        <w:rPr>
+          <w:rFonts w:ascii="Calibri" w:hAnsi="Calibri" w:cs="Calibri"/>
+          <w:sz w:val="22"/>
+          <w:szCs w:val="22"/>
+        </w:rPr>
+        <w:t xml:space="preserve"> </w:t>
+      </w:r>
+      <w:r>
+        <w:rPr>
+          <w:rFonts w:ascii="Calibri" w:hAnsi="Calibri" w:cs="Calibri"/>
+          <w:sz w:val="22"/>
+          <w:szCs w:val="22"/>
+        </w:rPr>
+        <w:t xml:space="preserve">en deux exemplaires au jour de la livraison des Locaux Loués au Preneur, </w:t>
+      </w:r>
+      <w:r>
+        <w:rPr>
+          <w:rFonts w:ascii="Calibri" w:hAnsi="Calibri" w:cs="Calibri"/>
+          <w:sz w:val="22"/>
+          <w:szCs w:val="22"/>
+        </w:rPr>
+        <w:t xml:space="preserve">contradictoirement et amiablement </w:t>
+      </w:r>
+      <w:r>
+        <w:rPr>
+          <w:rFonts w:ascii="Calibri" w:hAnsi="Calibri" w:cs="Calibri"/>
+          <w:sz w:val="22"/>
+          <w:szCs w:val="22"/>
+        </w:rPr>
+        <w:t>entre</w:t>
+      </w:r>
+      <w:r>
+        <w:rPr>
+          <w:rFonts w:ascii="Calibri" w:hAnsi="Calibri" w:cs="Calibri"/>
+          <w:sz w:val="22"/>
+          <w:szCs w:val="22"/>
+        </w:rPr>
+        <w:t xml:space="preserve"> </w:t>
+      </w:r>
+      <w:r>
+        <w:rPr>
+          <w:rFonts w:ascii="Calibri" w:hAnsi="Calibri" w:cs="Calibri"/>
+          <w:sz w:val="22"/>
+          <w:szCs w:val="22"/>
+        </w:rPr>
+        <w:t>les Parties</w:t>
+      </w:r>
+      <w:r>
+        <w:rPr>
+          <w:rFonts w:ascii="Calibri" w:hAnsi="Calibri" w:cs="Calibri"/>
+          <w:sz w:val="22"/>
+          <w:szCs w:val="22"/>
+        </w:rPr>
+        <w:t xml:space="preserve"> ou par un tiers mandaté par elles</w:t>
+      </w:r>
+      <w:r>
+        <w:rPr>
+          <w:rFonts w:ascii="Calibri" w:hAnsi="Calibri" w:cs="Calibri"/>
+          <w:sz w:val="22"/>
+          <w:szCs w:val="22"/>
+        </w:rPr>
+        <w:t>.</w:t>
+      </w:r>
+      <w:r>
+        <w:rPr>
+          <w:rFonts w:ascii="Calibri" w:hAnsi="Calibri" w:cs="Calibri"/>
+          <w:sz w:val="22"/>
+          <w:szCs w:val="22"/>
+        </w:rPr>
+        <w:t xml:space="preserve"> </w:t>
+      </w:r>
+      <w:r>
+        <w:rPr>
+          <w:rFonts w:ascii="Calibri" w:hAnsi="Calibri" w:cs="Calibri"/>
+          <w:sz w:val="22"/>
+          <w:szCs w:val="22"/>
+          <w:highlight w:val="yellow"/>
+        </w:rPr>
+        <w:t>Le Bail prendra effet le jour de la livraison des Locaux Loués visé ci-avant.</w:t>
+      </w:r>
+      <w:r>
+        <w:rPr>
+          <w:rFonts w:ascii="Calibri" w:hAnsi="Calibri" w:cs="Calibri"/>
+          <w:sz w:val="22"/>
+          <w:szCs w:val="22"/>
+        </w:rPr>
+        <w:t xml:space="preserve"> </w:t>
+      </w:r>
+    </w:p>
+    <w:p>
+      <w:pPr>
+        <w:jc w:val="both"/>
+        <w:rPr>
+          <w:rFonts w:ascii="Calibri" w:hAnsi="Calibri" w:cs="Calibri"/>
+          <w:sz w:val="22"/>
+          <w:szCs w:val="22"/>
+        </w:rPr>
+      </w:pPr>
+    </w:p>
+    <w:p>
+      <w:pPr>
+        <w:jc w:val="both"/>
+        <w:rPr>
+          <w:rFonts w:ascii="Calibri" w:hAnsi="Calibri" w:cs="Calibri"/>
+          <w:sz w:val="22"/>
+          <w:szCs w:val="22"/>
+        </w:rPr>
+      </w:pPr>
+      <w:r>
+        <w:rPr>
+          <w:rFonts w:ascii="Calibri" w:hAnsi="Calibri" w:cs="Calibri"/>
+          <w:sz w:val="22"/>
+          <w:szCs w:val="22"/>
+        </w:rPr>
+        <w:t xml:space="preserve">Si </w:t>
+      </w:r>
+      <w:r>
+        <w:rPr>
+          <w:rFonts w:ascii="Calibri" w:hAnsi="Calibri" w:cs="Calibri"/>
+          <w:sz w:val="22"/>
+          <w:szCs w:val="22"/>
+        </w:rPr>
+        <w:t xml:space="preserve">l’état des lieux ne peut être établi dans les conditions prévues au paragraphe précédent, il sera établi par un </w:t>
+      </w:r>
+      <w:proofErr w:type="gramStart"/>
+      <w:r>
+        <w:rPr>
+          <w:rFonts w:ascii="Calibri" w:hAnsi="Calibri" w:cs="Calibri"/>
+          <w:sz w:val="22"/>
+          <w:szCs w:val="22"/>
+        </w:rPr>
+        <w:t xml:space="preserve">commissaire </w:t>
+      </w:r>
+      <w:r>
+        <w:rPr>
+          <w:rFonts w:ascii="Calibri" w:hAnsi="Calibri" w:cs="Calibri"/>
+          <w:sz w:val="22"/>
+          <w:szCs w:val="22"/>
+        </w:rPr>
+        <w:t xml:space="preserve"> de</w:t>
+      </w:r>
+      <w:proofErr w:type="gramEnd"/>
+      <w:r>
+        <w:rPr>
+          <w:rFonts w:ascii="Calibri" w:hAnsi="Calibri" w:cs="Calibri"/>
+          <w:sz w:val="22"/>
+          <w:szCs w:val="22"/>
+        </w:rPr>
+        <w:t xml:space="preserve"> justice, sur l’initiative de la partie la plus diligente, à frais partagés par moitié entre les Parties.</w:t>
+      </w:r>
+    </w:p>
+    <w:p>
+      <w:pPr>
+        <w:jc w:val="both"/>
+        <w:rPr>
+          <w:rFonts w:ascii="Calibri" w:hAnsi="Calibri" w:cs="Calibri"/>
+          <w:sz w:val="22"/>
+          <w:szCs w:val="22"/>
+        </w:rPr>
+      </w:pPr>
+    </w:p>
+    <w:p>
+      <w:pPr>
+        <w:jc w:val="both"/>
+        <w:rPr>
+          <w:rFonts w:ascii="Calibri" w:hAnsi="Calibri" w:cs="Calibri"/>
+          <w:sz w:val="22"/>
+          <w:szCs w:val="22"/>
+        </w:rPr>
+      </w:pPr>
+      <w:r>
+        <w:rPr>
+          <w:rFonts w:ascii="Calibri" w:hAnsi="Calibri" w:cs="Calibri"/>
+          <w:sz w:val="22"/>
+          <w:szCs w:val="22"/>
+        </w:rPr>
         <w:lastRenderedPageBreak/>
-        <w:t xml:space="preserve">Un état des lieux </w:t>
-      </w:r>
-      <w:r>
-        <w:rPr>
-          <w:rFonts w:ascii="Calibri" w:hAnsi="Calibri" w:cs="Calibri"/>
-          <w:sz w:val="22"/>
-          <w:szCs w:val="22"/>
-        </w:rPr>
-        <w:t>sera établi</w:t>
-      </w:r>
-      <w:r>
-        <w:rPr>
-          <w:rFonts w:ascii="Calibri" w:hAnsi="Calibri" w:cs="Calibri"/>
-          <w:sz w:val="22"/>
-          <w:szCs w:val="22"/>
-        </w:rPr>
-        <w:t xml:space="preserve"> </w:t>
-      </w:r>
-      <w:r>
-        <w:rPr>
-          <w:rFonts w:ascii="Calibri" w:hAnsi="Calibri" w:cs="Calibri"/>
-          <w:sz w:val="22"/>
-          <w:szCs w:val="22"/>
-        </w:rPr>
-        <w:t xml:space="preserve">en deux exemplaires au jour de la livraison des Locaux Loués au Preneur, </w:t>
-      </w:r>
-      <w:r>
-        <w:rPr>
-          <w:rFonts w:ascii="Calibri" w:hAnsi="Calibri" w:cs="Calibri"/>
-          <w:sz w:val="22"/>
-          <w:szCs w:val="22"/>
-        </w:rPr>
-        <w:t xml:space="preserve">contradictoirement et amiablement </w:t>
-      </w:r>
-      <w:r>
-        <w:rPr>
-          <w:rFonts w:ascii="Calibri" w:hAnsi="Calibri" w:cs="Calibri"/>
-          <w:sz w:val="22"/>
-          <w:szCs w:val="22"/>
-        </w:rPr>
-        <w:t>entre</w:t>
-      </w:r>
-      <w:r>
-        <w:rPr>
-          <w:rFonts w:ascii="Calibri" w:hAnsi="Calibri" w:cs="Calibri"/>
-          <w:sz w:val="22"/>
-          <w:szCs w:val="22"/>
-        </w:rPr>
-        <w:t xml:space="preserve"> </w:t>
-      </w:r>
-      <w:r>
-        <w:rPr>
-          <w:rFonts w:ascii="Calibri" w:hAnsi="Calibri" w:cs="Calibri"/>
-          <w:sz w:val="22"/>
-          <w:szCs w:val="22"/>
-        </w:rPr>
-        <w:t>les Parties</w:t>
-      </w:r>
-      <w:r>
-        <w:rPr>
-          <w:rFonts w:ascii="Calibri" w:hAnsi="Calibri" w:cs="Calibri"/>
-          <w:sz w:val="22"/>
-          <w:szCs w:val="22"/>
-        </w:rPr>
-        <w:t xml:space="preserve"> ou par un tiers mandaté par elles</w:t>
-      </w:r>
-      <w:r>
-        <w:rPr>
-          <w:rFonts w:ascii="Calibri" w:hAnsi="Calibri" w:cs="Calibri"/>
-          <w:sz w:val="22"/>
-          <w:szCs w:val="22"/>
-        </w:rPr>
-        <w:t>.</w:t>
-      </w:r>
-      <w:r>
-        <w:rPr>
-          <w:rFonts w:ascii="Calibri" w:hAnsi="Calibri" w:cs="Calibri"/>
-          <w:sz w:val="22"/>
-          <w:szCs w:val="22"/>
-        </w:rPr>
-        <w:t xml:space="preserve"> </w:t>
-      </w:r>
-      <w:r>
-        <w:rPr>
-          <w:rFonts w:ascii="Calibri" w:hAnsi="Calibri" w:cs="Calibri"/>
-          <w:sz w:val="22"/>
-          <w:szCs w:val="22"/>
-          <w:highlight w:val="yellow"/>
-        </w:rPr>
-        <w:t>Le Bail prendra effet le jour de la livraison des Locaux Loués visé ci-avant.</w:t>
-      </w:r>
-      <w:r>
-        <w:rPr>
-          <w:rFonts w:ascii="Calibri" w:hAnsi="Calibri" w:cs="Calibri"/>
-          <w:sz w:val="22"/>
-          <w:szCs w:val="22"/>
-        </w:rPr>
-        <w:t xml:space="preserve"> </w:t>
-      </w:r>
-    </w:p>
-    <w:p>
-      <w:pPr>
-        <w:jc w:val="both"/>
-        <w:rPr>
-          <w:rFonts w:ascii="Calibri" w:hAnsi="Calibri" w:cs="Calibri"/>
-          <w:sz w:val="22"/>
-          <w:szCs w:val="22"/>
-        </w:rPr>
-      </w:pPr>
-    </w:p>
-    <w:p>
-      <w:pPr>
-        <w:jc w:val="both"/>
-        <w:rPr>
-          <w:rFonts w:ascii="Calibri" w:hAnsi="Calibri" w:cs="Calibri"/>
-          <w:sz w:val="22"/>
-          <w:szCs w:val="22"/>
-        </w:rPr>
-      </w:pPr>
-      <w:r>
-        <w:rPr>
-          <w:rFonts w:ascii="Calibri" w:hAnsi="Calibri" w:cs="Calibri"/>
-          <w:sz w:val="22"/>
-          <w:szCs w:val="22"/>
-        </w:rPr>
-        <w:t xml:space="preserve">Si </w:t>
-      </w:r>
-      <w:r>
-        <w:rPr>
-          <w:rFonts w:ascii="Calibri" w:hAnsi="Calibri" w:cs="Calibri"/>
-          <w:sz w:val="22"/>
-          <w:szCs w:val="22"/>
-        </w:rPr>
-        <w:t xml:space="preserve">l’état des lieux ne peut être établi dans les conditions prévues au paragraphe précédent, il sera établi par un </w:t>
-      </w:r>
-      <w:proofErr w:type="gramStart"/>
-      <w:r>
-        <w:rPr>
-          <w:rFonts w:ascii="Calibri" w:hAnsi="Calibri" w:cs="Calibri"/>
-          <w:sz w:val="22"/>
-          <w:szCs w:val="22"/>
-        </w:rPr>
-        <w:t xml:space="preserve">commissaire </w:t>
-      </w:r>
-      <w:r>
-        <w:rPr>
-          <w:rFonts w:ascii="Calibri" w:hAnsi="Calibri" w:cs="Calibri"/>
-          <w:sz w:val="22"/>
-          <w:szCs w:val="22"/>
-        </w:rPr>
-        <w:t xml:space="preserve"> de</w:t>
-      </w:r>
-      <w:proofErr w:type="gramEnd"/>
-      <w:r>
-        <w:rPr>
-          <w:rFonts w:ascii="Calibri" w:hAnsi="Calibri" w:cs="Calibri"/>
-          <w:sz w:val="22"/>
-          <w:szCs w:val="22"/>
-        </w:rPr>
-        <w:t xml:space="preserve"> justice, sur l’initiative de la partie la plus diligente, à frais partagés par moitié entre les Parties.</w:t>
-      </w:r>
-    </w:p>
-    <w:p>
-      <w:pPr>
-        <w:jc w:val="both"/>
-        <w:rPr>
-          <w:rFonts w:ascii="Calibri" w:hAnsi="Calibri" w:cs="Calibri"/>
-          <w:sz w:val="22"/>
-          <w:szCs w:val="22"/>
-        </w:rPr>
-      </w:pPr>
-    </w:p>
-    <w:p>
-      <w:pPr>
-        <w:jc w:val="both"/>
-        <w:rPr>
-          <w:rFonts w:ascii="Calibri" w:hAnsi="Calibri" w:cs="Calibri"/>
-          <w:sz w:val="22"/>
-          <w:szCs w:val="22"/>
-        </w:rPr>
-      </w:pPr>
-      <w:r>
-        <w:rPr>
-          <w:rFonts w:ascii="Calibri" w:hAnsi="Calibri" w:cs="Calibri"/>
-          <w:sz w:val="22"/>
-          <w:szCs w:val="22"/>
-        </w:rPr>
         <w:t>Cet état des lieux, établi en deux exemplaires, sera conservé par chacune des Parties.</w:t>
       </w:r>
     </w:p>
@@ -9010,8 +9004,8 @@
           <w:szCs w:val="22"/>
         </w:rPr>
       </w:pPr>
-      <w:bookmarkStart w:id="15" w:name="_Hlk117243833"/>
-      <w:bookmarkStart w:id="16" w:name="_Toc176798842"/>
+      <w:bookmarkStart w:id="15" w:name="_Toc176798842"/>
+      <w:bookmarkStart w:id="16" w:name="_Hlk117243833"/>
       <w:r>
         <w:rPr>
           <w:rFonts w:ascii="Calibri" w:hAnsi="Calibri" w:cs="Calibri"/>
@@ -9019,40 +9013,587 @@
           <w:sz w:val="22"/>
           <w:szCs w:val="22"/>
         </w:rPr>
+        <w:t>5.</w:t>
+      </w:r>
+      <w:r>
+        <w:rPr>
+          <w:rFonts w:ascii="Calibri" w:hAnsi="Calibri" w:cs="Calibri"/>
+          <w:b/>
+          <w:sz w:val="22"/>
+          <w:szCs w:val="22"/>
+        </w:rPr>
+        <w:t>4</w:t>
+      </w:r>
+      <w:r>
+        <w:rPr>
+          <w:rFonts w:ascii="Calibri" w:hAnsi="Calibri" w:cs="Calibri"/>
+          <w:b/>
+          <w:sz w:val="22"/>
+          <w:szCs w:val="22"/>
+        </w:rPr>
+        <w:t xml:space="preserve">. – </w:t>
+      </w:r>
+      <w:r>
+        <w:rPr>
+          <w:rFonts w:ascii="Calibri" w:hAnsi="Calibri" w:cs="Calibri"/>
+          <w:b/>
+          <w:sz w:val="22"/>
+          <w:szCs w:val="22"/>
+        </w:rPr>
+        <w:t xml:space="preserve">Travaux du </w:t>
+      </w:r>
+      <w:r>
+        <w:rPr>
+          <w:rFonts w:ascii="Calibri" w:hAnsi="Calibri" w:cs="Calibri"/>
+          <w:b/>
+          <w:sz w:val="22"/>
+          <w:szCs w:val="22"/>
+        </w:rPr>
+        <w:t>Bail</w:t>
+      </w:r>
+      <w:r>
+        <w:rPr>
+          <w:rFonts w:ascii="Calibri" w:hAnsi="Calibri" w:cs="Calibri"/>
+          <w:b/>
+          <w:sz w:val="22"/>
+          <w:szCs w:val="22"/>
+        </w:rPr>
+        <w:t>leur</w:t>
+      </w:r>
+      <w:r>
+        <w:rPr>
+          <w:rFonts w:ascii="Calibri" w:hAnsi="Calibri" w:cs="Calibri"/>
+          <w:b/>
+          <w:sz w:val="22"/>
+          <w:szCs w:val="22"/>
+        </w:rPr>
+        <w:t xml:space="preserve"> dans l’</w:t>
+      </w:r>
+      <w:r>
+        <w:rPr>
+          <w:rFonts w:ascii="Calibri" w:hAnsi="Calibri" w:cs="Calibri"/>
+          <w:b/>
+          <w:sz w:val="22"/>
+          <w:szCs w:val="22"/>
+        </w:rPr>
+        <w:t>Immeuble</w:t>
+      </w:r>
+      <w:r>
+        <w:rPr>
+          <w:rFonts w:ascii="Calibri" w:hAnsi="Calibri" w:cs="Calibri"/>
+          <w:b/>
+          <w:sz w:val="22"/>
+          <w:szCs w:val="22"/>
+        </w:rPr>
+        <w:t xml:space="preserve"> ou les </w:t>
+      </w:r>
+      <w:r>
+        <w:rPr>
+          <w:rFonts w:ascii="Calibri" w:hAnsi="Calibri" w:cs="Calibri"/>
+          <w:b/>
+          <w:sz w:val="22"/>
+          <w:szCs w:val="22"/>
+        </w:rPr>
+        <w:t>Locaux Loués</w:t>
+      </w:r>
+      <w:r>
+        <w:rPr>
+          <w:rFonts w:ascii="Calibri" w:hAnsi="Calibri" w:cs="Calibri"/>
+          <w:b/>
+          <w:sz w:val="22"/>
+          <w:szCs w:val="22"/>
+        </w:rPr>
+        <w:t> :</w:t>
+      </w:r>
+      <w:bookmarkEnd w:id="15"/>
+    </w:p>
+    <w:p>
+      <w:pPr>
+        <w:jc w:val="both"/>
+        <w:rPr>
+          <w:rFonts w:ascii="Calibri" w:hAnsi="Calibri" w:cs="Calibri"/>
+          <w:sz w:val="22"/>
+          <w:szCs w:val="22"/>
+        </w:rPr>
+      </w:pPr>
+    </w:p>
+    <w:p>
+      <w:pPr>
+        <w:jc w:val="both"/>
+        <w:rPr>
+          <w:rFonts w:ascii="Calibri" w:hAnsi="Calibri" w:cs="Calibri"/>
+          <w:sz w:val="22"/>
+          <w:szCs w:val="22"/>
+        </w:rPr>
+      </w:pPr>
+      <w:r>
+        <w:rPr>
+          <w:rFonts w:ascii="Calibri" w:hAnsi="Calibri" w:cs="Calibri"/>
+          <w:sz w:val="22"/>
+          <w:szCs w:val="22"/>
+        </w:rPr>
+        <w:t xml:space="preserve">Le </w:t>
+      </w:r>
+      <w:r>
+        <w:rPr>
+          <w:rFonts w:ascii="Calibri" w:hAnsi="Calibri" w:cs="Calibri"/>
+          <w:sz w:val="22"/>
+          <w:szCs w:val="22"/>
+        </w:rPr>
+        <w:t>P</w:t>
+      </w:r>
+      <w:r>
+        <w:rPr>
+          <w:rFonts w:ascii="Calibri" w:hAnsi="Calibri" w:cs="Calibri"/>
+          <w:sz w:val="22"/>
+          <w:szCs w:val="22"/>
+        </w:rPr>
+        <w:t>reneur</w:t>
+      </w:r>
+      <w:r>
+        <w:rPr>
+          <w:rFonts w:ascii="Calibri" w:hAnsi="Calibri" w:cs="Calibri"/>
+          <w:sz w:val="22"/>
+          <w:szCs w:val="22"/>
+        </w:rPr>
+        <w:t xml:space="preserve"> devra souffrir et laisser faire, sans pouvoir prétendre à aucune indemnité ni diminution de lo</w:t>
+      </w:r>
+      <w:r>
+        <w:rPr>
+          <w:rFonts w:ascii="Calibri" w:hAnsi="Calibri" w:cs="Calibri"/>
+          <w:sz w:val="22"/>
+          <w:szCs w:val="22"/>
+        </w:rPr>
+        <w:t>yer, tous travaux de réparation</w:t>
+      </w:r>
+      <w:r>
+        <w:rPr>
+          <w:rFonts w:ascii="Calibri" w:hAnsi="Calibri" w:cs="Calibri"/>
+          <w:sz w:val="22"/>
+          <w:szCs w:val="22"/>
+        </w:rPr>
+        <w:t>,</w:t>
+      </w:r>
+      <w:r>
+        <w:rPr>
+          <w:rFonts w:ascii="Calibri" w:hAnsi="Calibri" w:cs="Calibri"/>
+          <w:sz w:val="22"/>
+          <w:szCs w:val="22"/>
+        </w:rPr>
+        <w:t xml:space="preserve"> remplacement,</w:t>
+      </w:r>
+      <w:r>
+        <w:rPr>
+          <w:rFonts w:ascii="Calibri" w:hAnsi="Calibri" w:cs="Calibri"/>
+          <w:sz w:val="22"/>
+          <w:szCs w:val="22"/>
+        </w:rPr>
+        <w:t xml:space="preserve"> ravalement, réfection, rénovation, modification que le </w:t>
+      </w:r>
+      <w:r>
+        <w:rPr>
+          <w:rFonts w:ascii="Calibri" w:hAnsi="Calibri" w:cs="Calibri"/>
+          <w:sz w:val="22"/>
+          <w:szCs w:val="22"/>
+        </w:rPr>
+        <w:t>Bail</w:t>
+      </w:r>
+      <w:r>
+        <w:rPr>
+          <w:rFonts w:ascii="Calibri" w:hAnsi="Calibri" w:cs="Calibri"/>
+          <w:sz w:val="22"/>
+          <w:szCs w:val="22"/>
+        </w:rPr>
+        <w:t>leur</w:t>
+      </w:r>
+      <w:r>
+        <w:rPr>
+          <w:rFonts w:ascii="Calibri" w:hAnsi="Calibri" w:cs="Calibri"/>
+          <w:sz w:val="22"/>
+          <w:szCs w:val="22"/>
+        </w:rPr>
+        <w:t xml:space="preserve"> et/ou la copropriété jugerait (aient) nécessaires en cours de </w:t>
+      </w:r>
+      <w:r>
+        <w:rPr>
+          <w:rFonts w:ascii="Calibri" w:hAnsi="Calibri" w:cs="Calibri"/>
+          <w:sz w:val="22"/>
+          <w:szCs w:val="22"/>
+        </w:rPr>
+        <w:t>Bail</w:t>
+      </w:r>
+      <w:r>
+        <w:rPr>
+          <w:rFonts w:ascii="Calibri" w:hAnsi="Calibri" w:cs="Calibri"/>
+          <w:sz w:val="22"/>
+          <w:szCs w:val="22"/>
+        </w:rPr>
+        <w:t xml:space="preserve"> dans</w:t>
+      </w:r>
+      <w:r>
+        <w:rPr>
+          <w:rFonts w:ascii="Calibri" w:hAnsi="Calibri" w:cs="Calibri"/>
+          <w:sz w:val="22"/>
+          <w:szCs w:val="22"/>
+        </w:rPr>
+        <w:t xml:space="preserve"> et sur</w:t>
+      </w:r>
+      <w:r>
+        <w:rPr>
+          <w:rFonts w:ascii="Calibri" w:hAnsi="Calibri" w:cs="Calibri"/>
+          <w:sz w:val="22"/>
+          <w:szCs w:val="22"/>
+        </w:rPr>
+        <w:t xml:space="preserve"> l’</w:t>
+      </w:r>
+      <w:r>
+        <w:rPr>
+          <w:rFonts w:ascii="Calibri" w:hAnsi="Calibri" w:cs="Calibri"/>
+          <w:sz w:val="22"/>
+          <w:szCs w:val="22"/>
+        </w:rPr>
+        <w:t>Immeuble</w:t>
+      </w:r>
+      <w:r>
+        <w:rPr>
+          <w:rFonts w:ascii="Calibri" w:hAnsi="Calibri" w:cs="Calibri"/>
+          <w:sz w:val="22"/>
+          <w:szCs w:val="22"/>
+        </w:rPr>
+        <w:t xml:space="preserve">, quelles qu’en soient la nature et la durée, cette dernière excédât-elle </w:t>
+      </w:r>
+      <w:r>
+        <w:rPr>
+          <w:rFonts w:ascii="Calibri" w:hAnsi="Calibri" w:cs="Calibri"/>
+          <w:sz w:val="22"/>
+          <w:szCs w:val="22"/>
+        </w:rPr>
+        <w:t>vingt et un</w:t>
+      </w:r>
+      <w:r>
+        <w:rPr>
+          <w:rFonts w:ascii="Calibri" w:hAnsi="Calibri" w:cs="Calibri"/>
+          <w:sz w:val="22"/>
+          <w:szCs w:val="22"/>
+        </w:rPr>
+        <w:t xml:space="preserve"> jours</w:t>
+      </w:r>
+      <w:r>
+        <w:rPr>
+          <w:rFonts w:ascii="Calibri" w:hAnsi="Calibri" w:cs="Calibri"/>
+          <w:sz w:val="22"/>
+          <w:szCs w:val="22"/>
+        </w:rPr>
+        <w:t xml:space="preserve"> et ce, par dérogation expresse à l’article 1724 du Code civil</w:t>
+      </w:r>
+      <w:r>
+        <w:rPr>
+          <w:rFonts w:ascii="Calibri" w:hAnsi="Calibri" w:cs="Calibri"/>
+          <w:sz w:val="22"/>
+          <w:szCs w:val="22"/>
+        </w:rPr>
+        <w:t>.</w:t>
+      </w:r>
+    </w:p>
+    <w:p>
+      <w:pPr>
+        <w:jc w:val="both"/>
+        <w:rPr>
+          <w:rFonts w:ascii="Calibri" w:hAnsi="Calibri" w:cs="Calibri"/>
+          <w:sz w:val="22"/>
+          <w:szCs w:val="22"/>
+        </w:rPr>
+      </w:pPr>
+    </w:p>
+    <w:p>
+      <w:pPr>
+        <w:jc w:val="both"/>
+        <w:rPr>
+          <w:rFonts w:ascii="Calibri" w:hAnsi="Calibri" w:cs="Calibri"/>
+          <w:sz w:val="22"/>
+          <w:szCs w:val="22"/>
+        </w:rPr>
+      </w:pPr>
+      <w:r>
+        <w:rPr>
+          <w:rFonts w:ascii="Calibri" w:hAnsi="Calibri" w:cs="Calibri"/>
+          <w:sz w:val="22"/>
+          <w:szCs w:val="22"/>
+        </w:rPr>
+        <w:t xml:space="preserve">En outre, le </w:t>
+      </w:r>
+      <w:r>
+        <w:rPr>
+          <w:rFonts w:ascii="Calibri" w:hAnsi="Calibri" w:cs="Calibri"/>
+          <w:sz w:val="22"/>
+          <w:szCs w:val="22"/>
+        </w:rPr>
+        <w:t>Bail</w:t>
+      </w:r>
+      <w:r>
+        <w:rPr>
+          <w:rFonts w:ascii="Calibri" w:hAnsi="Calibri" w:cs="Calibri"/>
+          <w:sz w:val="22"/>
+          <w:szCs w:val="22"/>
+        </w:rPr>
+        <w:t>leur</w:t>
+      </w:r>
+      <w:r>
+        <w:rPr>
+          <w:rFonts w:ascii="Calibri" w:hAnsi="Calibri" w:cs="Calibri"/>
+          <w:sz w:val="22"/>
+          <w:szCs w:val="22"/>
+        </w:rPr>
+        <w:t xml:space="preserve"> </w:t>
+      </w:r>
+      <w:r>
+        <w:rPr>
+          <w:rFonts w:ascii="Calibri" w:hAnsi="Calibri" w:cs="Calibri"/>
+          <w:sz w:val="22"/>
+          <w:szCs w:val="22"/>
+        </w:rPr>
+        <w:t xml:space="preserve">et/ou </w:t>
+      </w:r>
+      <w:r>
+        <w:rPr>
+          <w:rFonts w:ascii="Calibri" w:hAnsi="Calibri" w:cs="Calibri"/>
+          <w:sz w:val="22"/>
+          <w:szCs w:val="22"/>
+        </w:rPr>
+        <w:t>l’entité en charge de l’Immeuble</w:t>
+      </w:r>
+      <w:r>
+        <w:rPr>
+          <w:rFonts w:ascii="Calibri" w:hAnsi="Calibri" w:cs="Calibri"/>
+          <w:sz w:val="22"/>
+          <w:szCs w:val="22"/>
+        </w:rPr>
+        <w:t xml:space="preserve"> </w:t>
+      </w:r>
+      <w:r>
+        <w:rPr>
+          <w:rFonts w:ascii="Calibri" w:hAnsi="Calibri" w:cs="Calibri"/>
+          <w:sz w:val="22"/>
+          <w:szCs w:val="22"/>
+        </w:rPr>
+        <w:t>s</w:t>
+      </w:r>
+      <w:r>
+        <w:rPr>
+          <w:rFonts w:ascii="Calibri" w:hAnsi="Calibri" w:cs="Calibri"/>
+          <w:sz w:val="22"/>
+          <w:szCs w:val="22"/>
+        </w:rPr>
+        <w:t>e réserve la faculté d’apporter toute modification qu’il lui plaira à l’aspect intérieur ou extérieur de l’</w:t>
+      </w:r>
+      <w:r>
+        <w:rPr>
+          <w:rFonts w:ascii="Calibri" w:hAnsi="Calibri" w:cs="Calibri"/>
+          <w:sz w:val="22"/>
+          <w:szCs w:val="22"/>
+        </w:rPr>
+        <w:t>Immeuble</w:t>
+      </w:r>
+      <w:r>
+        <w:rPr>
+          <w:rFonts w:ascii="Calibri" w:hAnsi="Calibri" w:cs="Calibri"/>
+          <w:sz w:val="22"/>
+          <w:szCs w:val="22"/>
+        </w:rPr>
+        <w:t xml:space="preserve">, soit par des démolitions de </w:t>
+      </w:r>
+      <w:r>
+        <w:rPr>
+          <w:rFonts w:ascii="Calibri" w:hAnsi="Calibri" w:cs="Calibri"/>
+          <w:sz w:val="22"/>
+          <w:szCs w:val="22"/>
+        </w:rPr>
         <w:lastRenderedPageBreak/>
-        <w:t>5.</w:t>
-      </w:r>
-      <w:r>
-        <w:rPr>
-          <w:rFonts w:ascii="Calibri" w:hAnsi="Calibri" w:cs="Calibri"/>
-          <w:b/>
-          <w:sz w:val="22"/>
-          <w:szCs w:val="22"/>
-        </w:rPr>
-        <w:t>4</w:t>
-      </w:r>
-      <w:r>
-        <w:rPr>
-          <w:rFonts w:ascii="Calibri" w:hAnsi="Calibri" w:cs="Calibri"/>
-          <w:b/>
-          <w:sz w:val="22"/>
-          <w:szCs w:val="22"/>
-        </w:rPr>
-        <w:t xml:space="preserve">. – </w:t>
-      </w:r>
-      <w:r>
-        <w:rPr>
-          <w:rFonts w:ascii="Calibri" w:hAnsi="Calibri" w:cs="Calibri"/>
-          <w:b/>
-          <w:sz w:val="22"/>
-          <w:szCs w:val="22"/>
-        </w:rPr>
-        <w:t xml:space="preserve">Travaux du </w:t>
-      </w:r>
-      <w:r>
-        <w:rPr>
-          <w:rFonts w:ascii="Calibri" w:hAnsi="Calibri" w:cs="Calibri"/>
-          <w:b/>
+        <w:t xml:space="preserve">bâtiments, soit par l’édification de constructions nouvelles, soit par tous travaux de modification des </w:t>
+      </w:r>
+      <w:r>
+        <w:rPr>
+          <w:rFonts w:ascii="Calibri" w:hAnsi="Calibri" w:cs="Calibri"/>
+          <w:sz w:val="22"/>
+          <w:szCs w:val="22"/>
+        </w:rPr>
+        <w:t>Parties Communes</w:t>
+      </w:r>
+      <w:r>
+        <w:rPr>
+          <w:rFonts w:ascii="Calibri" w:hAnsi="Calibri" w:cs="Calibri"/>
+          <w:sz w:val="22"/>
+          <w:szCs w:val="22"/>
+        </w:rPr>
+        <w:t xml:space="preserve"> ou à usage collectif, sans que le </w:t>
+      </w:r>
+      <w:r>
+        <w:rPr>
+          <w:rFonts w:ascii="Calibri" w:hAnsi="Calibri" w:cs="Calibri"/>
+          <w:sz w:val="22"/>
+          <w:szCs w:val="22"/>
+        </w:rPr>
+        <w:t>Preneur</w:t>
+      </w:r>
+      <w:r>
+        <w:rPr>
+          <w:rFonts w:ascii="Calibri" w:hAnsi="Calibri" w:cs="Calibri"/>
+          <w:sz w:val="22"/>
+          <w:szCs w:val="22"/>
+        </w:rPr>
+        <w:t xml:space="preserve"> ne puisse s’opposer à ces travaux.</w:t>
+      </w:r>
+    </w:p>
+    <w:p>
+      <w:pPr>
+        <w:jc w:val="both"/>
+        <w:rPr>
+          <w:rFonts w:ascii="Calibri" w:hAnsi="Calibri" w:cs="Calibri"/>
+          <w:sz w:val="22"/>
+          <w:szCs w:val="22"/>
+        </w:rPr>
+      </w:pPr>
+    </w:p>
+    <w:p>
+      <w:pPr>
+        <w:jc w:val="both"/>
+        <w:rPr>
+          <w:rFonts w:ascii="Calibri" w:hAnsi="Calibri" w:cs="Calibri"/>
+          <w:sz w:val="22"/>
+          <w:szCs w:val="22"/>
+        </w:rPr>
+      </w:pPr>
+      <w:r>
+        <w:rPr>
+          <w:rFonts w:ascii="Calibri" w:hAnsi="Calibri" w:cs="Calibri"/>
+          <w:sz w:val="22"/>
+          <w:szCs w:val="22"/>
+        </w:rPr>
+        <w:t xml:space="preserve">Le </w:t>
+      </w:r>
+      <w:r>
+        <w:rPr>
+          <w:rFonts w:ascii="Calibri" w:hAnsi="Calibri" w:cs="Calibri"/>
+          <w:sz w:val="22"/>
+          <w:szCs w:val="22"/>
+        </w:rPr>
+        <w:t>Preneur</w:t>
+      </w:r>
+      <w:r>
+        <w:rPr>
+          <w:rFonts w:ascii="Calibri" w:hAnsi="Calibri" w:cs="Calibri"/>
+          <w:sz w:val="22"/>
+          <w:szCs w:val="22"/>
+        </w:rPr>
+        <w:t xml:space="preserve"> s’engage à supporter de la même manière les travaux qui seraient exécutés sur la voie publique ou dans les </w:t>
+      </w:r>
+      <w:r>
+        <w:rPr>
+          <w:rFonts w:ascii="Calibri" w:hAnsi="Calibri" w:cs="Calibri"/>
+          <w:sz w:val="22"/>
+          <w:szCs w:val="22"/>
+        </w:rPr>
+        <w:t>i</w:t>
+      </w:r>
+      <w:r>
+        <w:rPr>
+          <w:rFonts w:ascii="Calibri" w:hAnsi="Calibri" w:cs="Calibri"/>
+          <w:sz w:val="22"/>
+          <w:szCs w:val="22"/>
+        </w:rPr>
+        <w:t>mmeuble</w:t>
+      </w:r>
+      <w:r>
+        <w:rPr>
+          <w:rFonts w:ascii="Calibri" w:hAnsi="Calibri" w:cs="Calibri"/>
+          <w:sz w:val="22"/>
+          <w:szCs w:val="22"/>
+        </w:rPr>
+        <w:t xml:space="preserve">s voisins, alors même qu’il en résulterait une gêne pour la jouissance des </w:t>
+      </w:r>
+      <w:r>
+        <w:rPr>
+          <w:rFonts w:ascii="Calibri" w:hAnsi="Calibri" w:cs="Calibri"/>
+          <w:sz w:val="22"/>
+          <w:szCs w:val="22"/>
+        </w:rPr>
+        <w:t>L</w:t>
+      </w:r>
+      <w:r>
+        <w:rPr>
+          <w:rFonts w:ascii="Calibri" w:hAnsi="Calibri" w:cs="Calibri"/>
+          <w:sz w:val="22"/>
+          <w:szCs w:val="22"/>
+        </w:rPr>
+        <w:t>ocaux</w:t>
+      </w:r>
+      <w:r>
+        <w:rPr>
+          <w:rFonts w:ascii="Calibri" w:hAnsi="Calibri" w:cs="Calibri"/>
+          <w:sz w:val="22"/>
+          <w:szCs w:val="22"/>
+        </w:rPr>
+        <w:t xml:space="preserve"> Loués</w:t>
+      </w:r>
+      <w:r>
+        <w:rPr>
+          <w:rFonts w:ascii="Calibri" w:hAnsi="Calibri" w:cs="Calibri"/>
+          <w:sz w:val="22"/>
+          <w:szCs w:val="22"/>
+        </w:rPr>
+        <w:t xml:space="preserve"> et quand bien même la durée de ces travaux excèderait </w:t>
+      </w:r>
+      <w:r>
+        <w:rPr>
+          <w:rFonts w:ascii="Calibri" w:hAnsi="Calibri" w:cs="Calibri"/>
+          <w:sz w:val="22"/>
+          <w:szCs w:val="22"/>
+        </w:rPr>
+        <w:t>vingt et un</w:t>
+      </w:r>
+      <w:r>
+        <w:rPr>
+          <w:rFonts w:ascii="Calibri" w:hAnsi="Calibri" w:cs="Calibri"/>
+          <w:sz w:val="22"/>
+          <w:szCs w:val="22"/>
+        </w:rPr>
+        <w:t xml:space="preserve"> jours, sauf à exercer personnellement un recours </w:t>
+      </w:r>
+      <w:r>
+        <w:rPr>
+          <w:rFonts w:ascii="Calibri" w:hAnsi="Calibri" w:cs="Calibri"/>
+          <w:sz w:val="22"/>
+          <w:szCs w:val="22"/>
+        </w:rPr>
+        <w:t>contre l’Administration, l’entre</w:t>
+      </w:r>
+      <w:r>
+        <w:rPr>
+          <w:rFonts w:ascii="Calibri" w:hAnsi="Calibri" w:cs="Calibri"/>
+          <w:sz w:val="22"/>
+          <w:szCs w:val="22"/>
+        </w:rPr>
+        <w:t>p</w:t>
+      </w:r>
+      <w:r>
+        <w:rPr>
+          <w:rFonts w:ascii="Calibri" w:hAnsi="Calibri" w:cs="Calibri"/>
+          <w:sz w:val="22"/>
+          <w:szCs w:val="22"/>
+        </w:rPr>
+        <w:t>reneur</w:t>
+      </w:r>
+      <w:r>
+        <w:rPr>
+          <w:rFonts w:ascii="Calibri" w:hAnsi="Calibri" w:cs="Calibri"/>
+          <w:sz w:val="22"/>
+          <w:szCs w:val="22"/>
+        </w:rPr>
+        <w:t xml:space="preserve"> de travaux ou les propriétaires voisins, sans que le </w:t>
+      </w:r>
+      <w:r>
+        <w:rPr>
+          <w:rFonts w:ascii="Calibri" w:hAnsi="Calibri" w:cs="Calibri"/>
           <w:sz w:val="22"/>
           <w:szCs w:val="22"/>
         </w:rPr>
@@ -9061,7 +9602,6 @@
       <w:r>
         <w:rPr>
           <w:rFonts w:ascii="Calibri" w:hAnsi="Calibri" w:cs="Calibri"/>
-          <w:b/>
           <w:sz w:val="22"/>
           <w:szCs w:val="22"/>
         </w:rPr>
@@ -9070,16 +9610,90 @@
       <w:r>
         <w:rPr>
           <w:rFonts w:ascii="Calibri" w:hAnsi="Calibri" w:cs="Calibri"/>
-          <w:b/>
-          <w:sz w:val="22"/>
-          <w:szCs w:val="22"/>
-        </w:rPr>
-        <w:t xml:space="preserve"> dans l’</w:t>
-      </w:r>
-      <w:r>
-        <w:rPr>
-          <w:rFonts w:ascii="Calibri" w:hAnsi="Calibri" w:cs="Calibri"/>
-          <w:b/>
+          <w:sz w:val="22"/>
+          <w:szCs w:val="22"/>
+        </w:rPr>
+        <w:t xml:space="preserve"> ne soit jamais ni recherché ni inquiété à ce sujet.</w:t>
+      </w:r>
+    </w:p>
+    <w:p>
+      <w:pPr>
+        <w:jc w:val="both"/>
+        <w:rPr>
+          <w:rFonts w:ascii="Calibri" w:hAnsi="Calibri" w:cs="Calibri"/>
+          <w:sz w:val="22"/>
+          <w:szCs w:val="22"/>
+        </w:rPr>
+      </w:pPr>
+    </w:p>
+    <w:p>
+      <w:pPr>
+        <w:jc w:val="both"/>
+        <w:rPr>
+          <w:rFonts w:ascii="Calibri" w:hAnsi="Calibri" w:cs="Calibri"/>
+          <w:sz w:val="22"/>
+          <w:szCs w:val="22"/>
+        </w:rPr>
+      </w:pPr>
+      <w:r>
+        <w:rPr>
+          <w:rFonts w:ascii="Calibri" w:hAnsi="Calibri" w:cs="Calibri"/>
+          <w:sz w:val="22"/>
+          <w:szCs w:val="22"/>
+        </w:rPr>
+        <w:t xml:space="preserve">Le </w:t>
+      </w:r>
+      <w:r>
+        <w:rPr>
+          <w:rFonts w:ascii="Calibri" w:hAnsi="Calibri" w:cs="Calibri"/>
+          <w:sz w:val="22"/>
+          <w:szCs w:val="22"/>
+        </w:rPr>
+        <w:t>Bail</w:t>
+      </w:r>
+      <w:r>
+        <w:rPr>
+          <w:rFonts w:ascii="Calibri" w:hAnsi="Calibri" w:cs="Calibri"/>
+          <w:sz w:val="22"/>
+          <w:szCs w:val="22"/>
+        </w:rPr>
+        <w:t>leur</w:t>
+      </w:r>
+      <w:r>
+        <w:rPr>
+          <w:rFonts w:ascii="Calibri" w:hAnsi="Calibri" w:cs="Calibri"/>
+          <w:sz w:val="22"/>
+          <w:szCs w:val="22"/>
+        </w:rPr>
+        <w:t xml:space="preserve"> et/ou </w:t>
+      </w:r>
+      <w:r>
+        <w:rPr>
+          <w:rFonts w:ascii="Calibri" w:hAnsi="Calibri" w:cs="Calibri"/>
+          <w:sz w:val="22"/>
+          <w:szCs w:val="22"/>
+        </w:rPr>
+        <w:t>l’entité en charge de l’Immeuble</w:t>
+      </w:r>
+      <w:r>
+        <w:rPr>
+          <w:rFonts w:ascii="Calibri" w:hAnsi="Calibri" w:cs="Calibri"/>
+          <w:sz w:val="22"/>
+          <w:szCs w:val="22"/>
+        </w:rPr>
+        <w:t xml:space="preserve"> </w:t>
+      </w:r>
+      <w:r>
+        <w:rPr>
+          <w:rFonts w:ascii="Calibri" w:hAnsi="Calibri" w:cs="Calibri"/>
+          <w:sz w:val="22"/>
+          <w:szCs w:val="22"/>
+        </w:rPr>
+        <w:t>aura le droit d’installer, entretenir, utiliser, réparer, remplacer les tubes, conduites, câbles, fils et équipements de toute nature pouvant même desservir d’autres parties de l’</w:t>
+      </w:r>
+      <w:r>
+        <w:rPr>
+          <w:rFonts w:ascii="Calibri" w:hAnsi="Calibri" w:cs="Calibri"/>
           <w:sz w:val="22"/>
           <w:szCs w:val="22"/>
         </w:rPr>
@@ -9088,16 +9702,14 @@
       <w:r>
         <w:rPr>
           <w:rFonts w:ascii="Calibri" w:hAnsi="Calibri" w:cs="Calibri"/>
-          <w:b/>
-          <w:sz w:val="22"/>
-          <w:szCs w:val="22"/>
-        </w:rPr>
-        <w:t xml:space="preserve"> ou les </w:t>
-      </w:r>
-      <w:r>
-        <w:rPr>
-          <w:rFonts w:ascii="Calibri" w:hAnsi="Calibri" w:cs="Calibri"/>
-          <w:b/>
+          <w:sz w:val="22"/>
+          <w:szCs w:val="22"/>
+        </w:rPr>
+        <w:t xml:space="preserve"> et qui traversent les </w:t>
+      </w:r>
+      <w:r>
+        <w:rPr>
+          <w:rFonts w:ascii="Calibri" w:hAnsi="Calibri" w:cs="Calibri"/>
           <w:sz w:val="22"/>
           <w:szCs w:val="22"/>
         </w:rPr>
@@ -9106,870 +9718,260 @@
       <w:r>
         <w:rPr>
           <w:rFonts w:ascii="Calibri" w:hAnsi="Calibri" w:cs="Calibri"/>
-          <w:b/>
-          <w:sz w:val="22"/>
-          <w:szCs w:val="22"/>
-        </w:rPr>
-        <w:t> :</w:t>
+          <w:sz w:val="22"/>
+          <w:szCs w:val="22"/>
+        </w:rPr>
+        <w:t xml:space="preserve">, le Preneur ne pouvant en </w:t>
+      </w:r>
+      <w:r>
+        <w:rPr>
+          <w:rFonts w:ascii="Calibri" w:hAnsi="Calibri" w:cs="Calibri"/>
+          <w:sz w:val="22"/>
+          <w:szCs w:val="22"/>
+        </w:rPr>
+        <w:t>interdire</w:t>
+      </w:r>
+      <w:r>
+        <w:rPr>
+          <w:rFonts w:ascii="Calibri" w:hAnsi="Calibri" w:cs="Calibri"/>
+          <w:sz w:val="22"/>
+          <w:szCs w:val="22"/>
+        </w:rPr>
+        <w:t xml:space="preserve"> l’accès</w:t>
+      </w:r>
+      <w:r>
+        <w:rPr>
+          <w:rFonts w:ascii="Calibri" w:hAnsi="Calibri" w:cs="Calibri"/>
+          <w:sz w:val="22"/>
+          <w:szCs w:val="22"/>
+        </w:rPr>
+        <w:t>.</w:t>
+      </w:r>
+    </w:p>
+    <w:p>
+      <w:pPr>
+        <w:jc w:val="both"/>
+        <w:rPr>
+          <w:rFonts w:ascii="Calibri" w:hAnsi="Calibri" w:cs="Calibri"/>
+          <w:sz w:val="22"/>
+          <w:szCs w:val="22"/>
+        </w:rPr>
+      </w:pPr>
+    </w:p>
+    <w:p>
+      <w:pPr>
+        <w:jc w:val="both"/>
+        <w:rPr>
+          <w:rFonts w:ascii="Calibri" w:hAnsi="Calibri" w:cs="Calibri"/>
+          <w:sz w:val="22"/>
+          <w:szCs w:val="22"/>
+        </w:rPr>
+      </w:pPr>
+      <w:r>
+        <w:rPr>
+          <w:rFonts w:ascii="Calibri" w:hAnsi="Calibri" w:cs="Calibri"/>
+          <w:sz w:val="22"/>
+          <w:szCs w:val="22"/>
+        </w:rPr>
+        <w:t xml:space="preserve">En conséquence, le </w:t>
+      </w:r>
+      <w:r>
+        <w:rPr>
+          <w:rFonts w:ascii="Calibri" w:hAnsi="Calibri" w:cs="Calibri"/>
+          <w:sz w:val="22"/>
+          <w:szCs w:val="22"/>
+        </w:rPr>
+        <w:t>Preneur</w:t>
+      </w:r>
+      <w:r>
+        <w:rPr>
+          <w:rFonts w:ascii="Calibri" w:hAnsi="Calibri" w:cs="Calibri"/>
+          <w:sz w:val="22"/>
+          <w:szCs w:val="22"/>
+        </w:rPr>
+        <w:t xml:space="preserve"> devra laisser traverser ses locaux par toutes canalisations existantes ou </w:t>
+      </w:r>
+      <w:r>
+        <w:rPr>
+          <w:rFonts w:ascii="Calibri" w:hAnsi="Calibri" w:cs="Calibri"/>
+          <w:sz w:val="22"/>
+          <w:szCs w:val="22"/>
+        </w:rPr>
+        <w:t>futurs nécessaires</w:t>
+      </w:r>
+      <w:r>
+        <w:rPr>
+          <w:rFonts w:ascii="Calibri" w:hAnsi="Calibri" w:cs="Calibri"/>
+          <w:sz w:val="22"/>
+          <w:szCs w:val="22"/>
+        </w:rPr>
+        <w:t xml:space="preserve"> à la desserte de ses locaux, d’autres locaux de l’</w:t>
+      </w:r>
+      <w:r>
+        <w:rPr>
+          <w:rFonts w:ascii="Calibri" w:hAnsi="Calibri" w:cs="Calibri"/>
+          <w:sz w:val="22"/>
+          <w:szCs w:val="22"/>
+        </w:rPr>
+        <w:t>Immeuble</w:t>
+      </w:r>
+      <w:r>
+        <w:rPr>
+          <w:rFonts w:ascii="Calibri" w:hAnsi="Calibri" w:cs="Calibri"/>
+          <w:sz w:val="22"/>
+          <w:szCs w:val="22"/>
+        </w:rPr>
+        <w:t xml:space="preserve"> ou des parties ou éléments d’équipements collectifs ou communs de l’</w:t>
+      </w:r>
+      <w:r>
+        <w:rPr>
+          <w:rFonts w:ascii="Calibri" w:hAnsi="Calibri" w:cs="Calibri"/>
+          <w:sz w:val="22"/>
+          <w:szCs w:val="22"/>
+        </w:rPr>
+        <w:t>Immeuble</w:t>
+      </w:r>
+      <w:r>
+        <w:rPr>
+          <w:rFonts w:ascii="Calibri" w:hAnsi="Calibri" w:cs="Calibri"/>
+          <w:sz w:val="22"/>
+          <w:szCs w:val="22"/>
+        </w:rPr>
+        <w:t>.</w:t>
+      </w:r>
+    </w:p>
+    <w:p>
+      <w:pPr>
+        <w:jc w:val="both"/>
+        <w:rPr>
+          <w:rFonts w:ascii="Calibri" w:hAnsi="Calibri" w:cs="Calibri"/>
+          <w:sz w:val="22"/>
+          <w:szCs w:val="22"/>
+        </w:rPr>
+      </w:pPr>
+    </w:p>
+    <w:p>
+      <w:pPr>
+        <w:jc w:val="both"/>
+        <w:rPr>
+          <w:rFonts w:ascii="Calibri" w:hAnsi="Calibri" w:cs="Calibri"/>
+          <w:sz w:val="22"/>
+          <w:szCs w:val="22"/>
+        </w:rPr>
+      </w:pPr>
+      <w:r>
+        <w:rPr>
+          <w:rFonts w:ascii="Calibri" w:hAnsi="Calibri" w:cs="Calibri"/>
+          <w:sz w:val="22"/>
+          <w:szCs w:val="22"/>
+        </w:rPr>
+        <w:t>Pour répondre aux besoins de ses statistiques, l</w:t>
+      </w:r>
+      <w:r>
+        <w:rPr>
+          <w:rFonts w:ascii="Calibri" w:hAnsi="Calibri" w:cs="Calibri"/>
+          <w:sz w:val="22"/>
+          <w:szCs w:val="22"/>
+        </w:rPr>
+        <w:t xml:space="preserve">e </w:t>
+      </w:r>
+      <w:r>
+        <w:rPr>
+          <w:rFonts w:ascii="Calibri" w:hAnsi="Calibri" w:cs="Calibri"/>
+          <w:sz w:val="22"/>
+          <w:szCs w:val="22"/>
+        </w:rPr>
+        <w:t>Bail</w:t>
+      </w:r>
+      <w:r>
+        <w:rPr>
+          <w:rFonts w:ascii="Calibri" w:hAnsi="Calibri" w:cs="Calibri"/>
+          <w:sz w:val="22"/>
+          <w:szCs w:val="22"/>
+        </w:rPr>
+        <w:t xml:space="preserve">leur se réserve la faculté d’installer à ses frais </w:t>
+      </w:r>
+      <w:r>
+        <w:rPr>
+          <w:rFonts w:ascii="Calibri" w:hAnsi="Calibri" w:cs="Calibri"/>
+          <w:sz w:val="22"/>
+          <w:szCs w:val="22"/>
+        </w:rPr>
+        <w:t xml:space="preserve">à l’entrée des </w:t>
+      </w:r>
+      <w:r>
+        <w:rPr>
+          <w:rFonts w:ascii="Calibri" w:hAnsi="Calibri" w:cs="Calibri"/>
+          <w:sz w:val="22"/>
+          <w:szCs w:val="22"/>
+        </w:rPr>
+        <w:t>Locaux Loués</w:t>
+      </w:r>
+      <w:r>
+        <w:rPr>
+          <w:rFonts w:ascii="Calibri" w:hAnsi="Calibri" w:cs="Calibri"/>
+          <w:sz w:val="22"/>
+          <w:szCs w:val="22"/>
+        </w:rPr>
+        <w:t xml:space="preserve"> </w:t>
+      </w:r>
+      <w:r>
+        <w:rPr>
+          <w:rFonts w:ascii="Calibri" w:hAnsi="Calibri" w:cs="Calibri"/>
+          <w:sz w:val="22"/>
+          <w:szCs w:val="22"/>
+        </w:rPr>
+        <w:t xml:space="preserve">un compteur de flux </w:t>
+      </w:r>
+      <w:r>
+        <w:rPr>
+          <w:rFonts w:ascii="Calibri" w:hAnsi="Calibri" w:cs="Calibri"/>
+          <w:sz w:val="22"/>
+          <w:szCs w:val="22"/>
+        </w:rPr>
+        <w:t>de clientèle dont il gardera la propriété des données collectées</w:t>
+      </w:r>
+      <w:r>
+        <w:rPr>
+          <w:rFonts w:ascii="Calibri" w:hAnsi="Calibri" w:cs="Calibri"/>
+          <w:sz w:val="22"/>
+          <w:szCs w:val="22"/>
+        </w:rPr>
+        <w:t>. Le Bailleur pourra communiquer les données collectées au Preneur si celui-ci lui en fait la demande.</w:t>
+      </w:r>
+      <w:r>
+        <w:rPr>
+          <w:rFonts w:ascii="Calibri" w:hAnsi="Calibri" w:cs="Calibri"/>
+          <w:sz w:val="22"/>
+          <w:szCs w:val="22"/>
+        </w:rPr>
+        <w:t xml:space="preserve"> </w:t>
+      </w:r>
+      <w:r>
+        <w:rPr>
+          <w:rFonts w:ascii="Calibri" w:hAnsi="Calibri" w:cs="Calibri"/>
+          <w:sz w:val="22"/>
+          <w:szCs w:val="22"/>
+        </w:rPr>
+        <w:t xml:space="preserve">Le Preneur qui en sera informé par tous moyens, et notamment par courriel, moyennant un préavis d’un mois ne pourra en </w:t>
+      </w:r>
+      <w:r>
+        <w:rPr>
+          <w:rFonts w:ascii="Calibri" w:hAnsi="Calibri" w:cs="Calibri"/>
+          <w:sz w:val="22"/>
+          <w:szCs w:val="22"/>
+        </w:rPr>
+        <w:t>interdire</w:t>
+      </w:r>
+      <w:r>
+        <w:rPr>
+          <w:rFonts w:ascii="Calibri" w:hAnsi="Calibri" w:cs="Calibri"/>
+          <w:sz w:val="22"/>
+          <w:szCs w:val="22"/>
+        </w:rPr>
+        <w:t xml:space="preserve"> la pose.</w:t>
       </w:r>
       <w:bookmarkEnd w:id="16"/>
-    </w:p>
-    <w:p>
-      <w:pPr>
-        <w:jc w:val="both"/>
-        <w:rPr>
-          <w:rFonts w:ascii="Calibri" w:hAnsi="Calibri" w:cs="Calibri"/>
-          <w:sz w:val="22"/>
-          <w:szCs w:val="22"/>
-        </w:rPr>
-      </w:pPr>
-    </w:p>
-    <w:p>
-      <w:pPr>
-        <w:jc w:val="both"/>
-        <w:rPr>
-          <w:rFonts w:ascii="Calibri" w:hAnsi="Calibri" w:cs="Calibri"/>
-          <w:sz w:val="22"/>
-          <w:szCs w:val="22"/>
-        </w:rPr>
-      </w:pPr>
-      <w:r>
-        <w:rPr>
-          <w:rFonts w:ascii="Calibri" w:hAnsi="Calibri" w:cs="Calibri"/>
-          <w:sz w:val="22"/>
-          <w:szCs w:val="22"/>
-        </w:rPr>
-        <w:t xml:space="preserve">Le </w:t>
-      </w:r>
-      <w:r>
-        <w:rPr>
-          <w:rFonts w:ascii="Calibri" w:hAnsi="Calibri" w:cs="Calibri"/>
-          <w:sz w:val="22"/>
-          <w:szCs w:val="22"/>
-        </w:rPr>
-        <w:t>P</w:t>
-      </w:r>
-      <w:r>
-        <w:rPr>
-          <w:rFonts w:ascii="Calibri" w:hAnsi="Calibri" w:cs="Calibri"/>
-          <w:sz w:val="22"/>
-          <w:szCs w:val="22"/>
-        </w:rPr>
-        <w:t>reneur</w:t>
-      </w:r>
-      <w:r>
-        <w:rPr>
-          <w:rFonts w:ascii="Calibri" w:hAnsi="Calibri" w:cs="Calibri"/>
-          <w:sz w:val="22"/>
-          <w:szCs w:val="22"/>
-        </w:rPr>
-        <w:t xml:space="preserve"> devra souffrir et laisser faire, sans pouvoir prétendre à aucune indemnité ni diminution de lo</w:t>
-      </w:r>
-      <w:r>
-        <w:rPr>
-          <w:rFonts w:ascii="Calibri" w:hAnsi="Calibri" w:cs="Calibri"/>
-          <w:sz w:val="22"/>
-          <w:szCs w:val="22"/>
-        </w:rPr>
-        <w:t>yer, tous travaux de réparation</w:t>
-      </w:r>
-      <w:r>
-        <w:rPr>
-          <w:rFonts w:ascii="Calibri" w:hAnsi="Calibri" w:cs="Calibri"/>
-          <w:sz w:val="22"/>
-          <w:szCs w:val="22"/>
-        </w:rPr>
-        <w:t>,</w:t>
-      </w:r>
-      <w:r>
-        <w:rPr>
-          <w:rFonts w:ascii="Calibri" w:hAnsi="Calibri" w:cs="Calibri"/>
-          <w:sz w:val="22"/>
-          <w:szCs w:val="22"/>
-        </w:rPr>
-        <w:t xml:space="preserve"> remplacement,</w:t>
-      </w:r>
-      <w:r>
-        <w:rPr>
-          <w:rFonts w:ascii="Calibri" w:hAnsi="Calibri" w:cs="Calibri"/>
-          <w:sz w:val="22"/>
-          <w:szCs w:val="22"/>
-        </w:rPr>
-        <w:t xml:space="preserve"> ravalement, réfection, rénovation, modification que le </w:t>
-      </w:r>
-      <w:r>
-        <w:rPr>
-          <w:rFonts w:ascii="Calibri" w:hAnsi="Calibri" w:cs="Calibri"/>
-          <w:sz w:val="22"/>
-          <w:szCs w:val="22"/>
-        </w:rPr>
-        <w:t>Bail</w:t>
-      </w:r>
-      <w:r>
-        <w:rPr>
-          <w:rFonts w:ascii="Calibri" w:hAnsi="Calibri" w:cs="Calibri"/>
-          <w:sz w:val="22"/>
-          <w:szCs w:val="22"/>
-        </w:rPr>
-        <w:t>leur</w:t>
-      </w:r>
-      <w:r>
-        <w:rPr>
-          <w:rFonts w:ascii="Calibri" w:hAnsi="Calibri" w:cs="Calibri"/>
-          <w:sz w:val="22"/>
-          <w:szCs w:val="22"/>
-        </w:rPr>
-        <w:t xml:space="preserve"> et/ou la copropriété jugerait (aient) nécessaires en cours de </w:t>
-      </w:r>
-      <w:r>
-        <w:rPr>
-          <w:rFonts w:ascii="Calibri" w:hAnsi="Calibri" w:cs="Calibri"/>
-          <w:sz w:val="22"/>
-          <w:szCs w:val="22"/>
-        </w:rPr>
-        <w:t>Bail</w:t>
-      </w:r>
-      <w:r>
-        <w:rPr>
-          <w:rFonts w:ascii="Calibri" w:hAnsi="Calibri" w:cs="Calibri"/>
-          <w:sz w:val="22"/>
-          <w:szCs w:val="22"/>
-        </w:rPr>
-        <w:t xml:space="preserve"> dans</w:t>
-      </w:r>
-      <w:r>
-        <w:rPr>
-          <w:rFonts w:ascii="Calibri" w:hAnsi="Calibri" w:cs="Calibri"/>
-          <w:sz w:val="22"/>
-          <w:szCs w:val="22"/>
-        </w:rPr>
-        <w:t xml:space="preserve"> et sur</w:t>
-      </w:r>
-      <w:r>
-        <w:rPr>
-          <w:rFonts w:ascii="Calibri" w:hAnsi="Calibri" w:cs="Calibri"/>
-          <w:sz w:val="22"/>
-          <w:szCs w:val="22"/>
-        </w:rPr>
-        <w:t xml:space="preserve"> l’</w:t>
-      </w:r>
-      <w:r>
-        <w:rPr>
-          <w:rFonts w:ascii="Calibri" w:hAnsi="Calibri" w:cs="Calibri"/>
-          <w:sz w:val="22"/>
-          <w:szCs w:val="22"/>
-        </w:rPr>
-        <w:t>Immeuble</w:t>
-      </w:r>
-      <w:r>
-        <w:rPr>
-          <w:rFonts w:ascii="Calibri" w:hAnsi="Calibri" w:cs="Calibri"/>
-          <w:sz w:val="22"/>
-          <w:szCs w:val="22"/>
-        </w:rPr>
-        <w:t xml:space="preserve">, quelles qu’en soient la nature et la durée, cette dernière excédât-elle </w:t>
-      </w:r>
-      <w:r>
-        <w:rPr>
-          <w:rFonts w:ascii="Calibri" w:hAnsi="Calibri" w:cs="Calibri"/>
-          <w:sz w:val="22"/>
-          <w:szCs w:val="22"/>
-        </w:rPr>
-        <w:t>vingt et un</w:t>
-      </w:r>
-      <w:r>
-        <w:rPr>
-          <w:rFonts w:ascii="Calibri" w:hAnsi="Calibri" w:cs="Calibri"/>
-          <w:sz w:val="22"/>
-          <w:szCs w:val="22"/>
-        </w:rPr>
-        <w:t xml:space="preserve"> jours</w:t>
-      </w:r>
-      <w:r>
-        <w:rPr>
-          <w:rFonts w:ascii="Calibri" w:hAnsi="Calibri" w:cs="Calibri"/>
-          <w:sz w:val="22"/>
-          <w:szCs w:val="22"/>
-        </w:rPr>
-        <w:t xml:space="preserve"> et ce, par dérogation expresse à l’article 1724 du Code civil</w:t>
-      </w:r>
-      <w:r>
-        <w:rPr>
-          <w:rFonts w:ascii="Calibri" w:hAnsi="Calibri" w:cs="Calibri"/>
-          <w:sz w:val="22"/>
-          <w:szCs w:val="22"/>
-        </w:rPr>
-        <w:t>.</w:t>
-      </w:r>
-    </w:p>
-    <w:p>
-      <w:pPr>
-        <w:jc w:val="both"/>
-        <w:rPr>
-          <w:rFonts w:ascii="Calibri" w:hAnsi="Calibri" w:cs="Calibri"/>
-          <w:sz w:val="22"/>
-          <w:szCs w:val="22"/>
-        </w:rPr>
-      </w:pPr>
-    </w:p>
-    <w:p>
-      <w:pPr>
-        <w:jc w:val="both"/>
-        <w:rPr>
-          <w:rFonts w:ascii="Calibri" w:hAnsi="Calibri" w:cs="Calibri"/>
-          <w:sz w:val="22"/>
-          <w:szCs w:val="22"/>
-        </w:rPr>
-      </w:pPr>
-      <w:r>
-        <w:rPr>
-          <w:rFonts w:ascii="Calibri" w:hAnsi="Calibri" w:cs="Calibri"/>
-          <w:sz w:val="22"/>
-          <w:szCs w:val="22"/>
-        </w:rPr>
-        <w:t xml:space="preserve">En outre, le </w:t>
-      </w:r>
-      <w:r>
-        <w:rPr>
-          <w:rFonts w:ascii="Calibri" w:hAnsi="Calibri" w:cs="Calibri"/>
-          <w:sz w:val="22"/>
-          <w:szCs w:val="22"/>
-        </w:rPr>
-        <w:t>Bail</w:t>
-      </w:r>
-      <w:r>
-        <w:rPr>
-          <w:rFonts w:ascii="Calibri" w:hAnsi="Calibri" w:cs="Calibri"/>
-          <w:sz w:val="22"/>
-          <w:szCs w:val="22"/>
-        </w:rPr>
-        <w:t>leur</w:t>
-      </w:r>
-      <w:r>
-        <w:rPr>
-          <w:rFonts w:ascii="Calibri" w:hAnsi="Calibri" w:cs="Calibri"/>
-          <w:sz w:val="22"/>
-          <w:szCs w:val="22"/>
-        </w:rPr>
-        <w:t xml:space="preserve"> </w:t>
-      </w:r>
-      <w:r>
-        <w:rPr>
-          <w:rFonts w:ascii="Calibri" w:hAnsi="Calibri" w:cs="Calibri"/>
-          <w:sz w:val="22"/>
-          <w:szCs w:val="22"/>
-        </w:rPr>
-        <w:t xml:space="preserve">et/ou </w:t>
-      </w:r>
-      <w:r>
-        <w:rPr>
-          <w:rFonts w:ascii="Calibri" w:hAnsi="Calibri" w:cs="Calibri"/>
-          <w:sz w:val="22"/>
-          <w:szCs w:val="22"/>
-        </w:rPr>
-        <w:t>l’entité en charge de l’Immeuble</w:t>
-      </w:r>
-      <w:r>
-        <w:rPr>
-          <w:rFonts w:ascii="Calibri" w:hAnsi="Calibri" w:cs="Calibri"/>
-          <w:sz w:val="22"/>
-          <w:szCs w:val="22"/>
-        </w:rPr>
-        <w:t xml:space="preserve"> </w:t>
-      </w:r>
-      <w:r>
-        <w:rPr>
-          <w:rFonts w:ascii="Calibri" w:hAnsi="Calibri" w:cs="Calibri"/>
-          <w:sz w:val="22"/>
-          <w:szCs w:val="22"/>
-        </w:rPr>
-        <w:t>s</w:t>
-      </w:r>
-      <w:r>
-        <w:rPr>
-          <w:rFonts w:ascii="Calibri" w:hAnsi="Calibri" w:cs="Calibri"/>
-          <w:sz w:val="22"/>
-          <w:szCs w:val="22"/>
-        </w:rPr>
-        <w:t>e réserve la faculté d’apporter toute modification qu’il lui plaira à l’aspect intérieur ou extérieur de l’</w:t>
-      </w:r>
-      <w:r>
-        <w:rPr>
-          <w:rFonts w:ascii="Calibri" w:hAnsi="Calibri" w:cs="Calibri"/>
-          <w:sz w:val="22"/>
-          <w:szCs w:val="22"/>
-        </w:rPr>
-        <w:t>Immeuble</w:t>
-      </w:r>
-      <w:r>
-        <w:rPr>
-          <w:rFonts w:ascii="Calibri" w:hAnsi="Calibri" w:cs="Calibri"/>
-          <w:sz w:val="22"/>
-          <w:szCs w:val="22"/>
-        </w:rPr>
-        <w:t xml:space="preserve">, soit par des démolitions de bâtiments, soit par l’édification de constructions nouvelles, soit par tous travaux de modification des </w:t>
-      </w:r>
-      <w:r>
-        <w:rPr>
-          <w:rFonts w:ascii="Calibri" w:hAnsi="Calibri" w:cs="Calibri"/>
-          <w:sz w:val="22"/>
-          <w:szCs w:val="22"/>
-        </w:rPr>
-        <w:t>Parties Communes</w:t>
-      </w:r>
-      <w:r>
-        <w:rPr>
-          <w:rFonts w:ascii="Calibri" w:hAnsi="Calibri" w:cs="Calibri"/>
-          <w:sz w:val="22"/>
-          <w:szCs w:val="22"/>
-        </w:rPr>
-        <w:t xml:space="preserve"> ou à usage collectif, sans que le </w:t>
-      </w:r>
-      <w:r>
-        <w:rPr>
-          <w:rFonts w:ascii="Calibri" w:hAnsi="Calibri" w:cs="Calibri"/>
-          <w:sz w:val="22"/>
-          <w:szCs w:val="22"/>
-        </w:rPr>
-        <w:t>Preneur</w:t>
-      </w:r>
-      <w:r>
-        <w:rPr>
-          <w:rFonts w:ascii="Calibri" w:hAnsi="Calibri" w:cs="Calibri"/>
-          <w:sz w:val="22"/>
-          <w:szCs w:val="22"/>
-        </w:rPr>
-        <w:t xml:space="preserve"> ne puisse s’opposer à ces travaux.</w:t>
-      </w:r>
-    </w:p>
-    <w:p>
-      <w:pPr>
-        <w:jc w:val="both"/>
-        <w:rPr>
-          <w:rFonts w:ascii="Calibri" w:hAnsi="Calibri" w:cs="Calibri"/>
-          <w:sz w:val="22"/>
-          <w:szCs w:val="22"/>
-        </w:rPr>
-      </w:pPr>
-    </w:p>
-    <w:p>
-      <w:pPr>
-        <w:jc w:val="both"/>
-        <w:rPr>
-          <w:rFonts w:ascii="Calibri" w:hAnsi="Calibri" w:cs="Calibri"/>
-          <w:sz w:val="22"/>
-          <w:szCs w:val="22"/>
-        </w:rPr>
-      </w:pPr>
-      <w:r>
-        <w:rPr>
-          <w:rFonts w:ascii="Calibri" w:hAnsi="Calibri" w:cs="Calibri"/>
-          <w:sz w:val="22"/>
-          <w:szCs w:val="22"/>
-        </w:rPr>
-        <w:t xml:space="preserve">Le </w:t>
-      </w:r>
-      <w:r>
-        <w:rPr>
-          <w:rFonts w:ascii="Calibri" w:hAnsi="Calibri" w:cs="Calibri"/>
-          <w:sz w:val="22"/>
-          <w:szCs w:val="22"/>
-        </w:rPr>
-        <w:t>Preneur</w:t>
-      </w:r>
-      <w:r>
-        <w:rPr>
-          <w:rFonts w:ascii="Calibri" w:hAnsi="Calibri" w:cs="Calibri"/>
-          <w:sz w:val="22"/>
-          <w:szCs w:val="22"/>
-        </w:rPr>
-        <w:t xml:space="preserve"> s’engage à supporter de la même manière les travaux qui seraient exécutés sur la voie publique ou dans les </w:t>
-      </w:r>
-      <w:r>
-        <w:rPr>
-          <w:rFonts w:ascii="Calibri" w:hAnsi="Calibri" w:cs="Calibri"/>
-          <w:sz w:val="22"/>
-          <w:szCs w:val="22"/>
-        </w:rPr>
-        <w:t>i</w:t>
-      </w:r>
-      <w:r>
-        <w:rPr>
-          <w:rFonts w:ascii="Calibri" w:hAnsi="Calibri" w:cs="Calibri"/>
-          <w:sz w:val="22"/>
-          <w:szCs w:val="22"/>
-        </w:rPr>
-        <w:t>mmeuble</w:t>
-      </w:r>
-      <w:r>
-        <w:rPr>
-          <w:rFonts w:ascii="Calibri" w:hAnsi="Calibri" w:cs="Calibri"/>
-          <w:sz w:val="22"/>
-          <w:szCs w:val="22"/>
-        </w:rPr>
-        <w:t xml:space="preserve">s voisins, alors même qu’il en résulterait une gêne pour la jouissance des </w:t>
-      </w:r>
-      <w:r>
-        <w:rPr>
-          <w:rFonts w:ascii="Calibri" w:hAnsi="Calibri" w:cs="Calibri"/>
-          <w:sz w:val="22"/>
-          <w:szCs w:val="22"/>
-        </w:rPr>
-        <w:t>L</w:t>
-      </w:r>
-      <w:r>
-        <w:rPr>
-          <w:rFonts w:ascii="Calibri" w:hAnsi="Calibri" w:cs="Calibri"/>
-          <w:sz w:val="22"/>
-          <w:szCs w:val="22"/>
-        </w:rPr>
-        <w:t>ocaux</w:t>
-      </w:r>
-      <w:r>
-        <w:rPr>
-          <w:rFonts w:ascii="Calibri" w:hAnsi="Calibri" w:cs="Calibri"/>
-          <w:sz w:val="22"/>
-          <w:szCs w:val="22"/>
-        </w:rPr>
-        <w:t xml:space="preserve"> Loués</w:t>
-      </w:r>
-      <w:r>
-        <w:rPr>
-          <w:rFonts w:ascii="Calibri" w:hAnsi="Calibri" w:cs="Calibri"/>
-          <w:sz w:val="22"/>
-          <w:szCs w:val="22"/>
-        </w:rPr>
-        <w:t xml:space="preserve"> et quand bien même la durée de ces travaux excèderait </w:t>
-      </w:r>
-      <w:r>
-        <w:rPr>
-          <w:rFonts w:ascii="Calibri" w:hAnsi="Calibri" w:cs="Calibri"/>
-          <w:sz w:val="22"/>
-          <w:szCs w:val="22"/>
-        </w:rPr>
-        <w:t>vingt et un</w:t>
-      </w:r>
-      <w:r>
-        <w:rPr>
-          <w:rFonts w:ascii="Calibri" w:hAnsi="Calibri" w:cs="Calibri"/>
-          <w:sz w:val="22"/>
-          <w:szCs w:val="22"/>
-        </w:rPr>
-        <w:t xml:space="preserve"> jours, sauf à exercer personnellement un recours </w:t>
-      </w:r>
-      <w:r>
-        <w:rPr>
-          <w:rFonts w:ascii="Calibri" w:hAnsi="Calibri" w:cs="Calibri"/>
-          <w:sz w:val="22"/>
-          <w:szCs w:val="22"/>
-        </w:rPr>
-        <w:t>contre l’Administration, l’entre</w:t>
-      </w:r>
-      <w:r>
-        <w:rPr>
-          <w:rFonts w:ascii="Calibri" w:hAnsi="Calibri" w:cs="Calibri"/>
-          <w:sz w:val="22"/>
-          <w:szCs w:val="22"/>
-        </w:rPr>
-        <w:t>p</w:t>
-      </w:r>
-      <w:r>
-        <w:rPr>
-          <w:rFonts w:ascii="Calibri" w:hAnsi="Calibri" w:cs="Calibri"/>
-          <w:sz w:val="22"/>
-          <w:szCs w:val="22"/>
-        </w:rPr>
-        <w:t>reneur</w:t>
-      </w:r>
-      <w:r>
-        <w:rPr>
-          <w:rFonts w:ascii="Calibri" w:hAnsi="Calibri" w:cs="Calibri"/>
-          <w:sz w:val="22"/>
-          <w:szCs w:val="22"/>
-        </w:rPr>
-        <w:t xml:space="preserve"> de travaux ou les propriétaires voisins, sans que le </w:t>
-      </w:r>
-      <w:r>
-        <w:rPr>
-          <w:rFonts w:ascii="Calibri" w:hAnsi="Calibri" w:cs="Calibri"/>
-          <w:sz w:val="22"/>
-          <w:szCs w:val="22"/>
-        </w:rPr>
-        <w:t>Bail</w:t>
-      </w:r>
-      <w:r>
-        <w:rPr>
-          <w:rFonts w:ascii="Calibri" w:hAnsi="Calibri" w:cs="Calibri"/>
-          <w:sz w:val="22"/>
-          <w:szCs w:val="22"/>
-        </w:rPr>
-        <w:t>leur</w:t>
-      </w:r>
-      <w:r>
-        <w:rPr>
-          <w:rFonts w:ascii="Calibri" w:hAnsi="Calibri" w:cs="Calibri"/>
-          <w:sz w:val="22"/>
-          <w:szCs w:val="22"/>
-        </w:rPr>
-        <w:t xml:space="preserve"> ne soit jamais ni recherché ni inquiété à ce sujet.</w:t>
-      </w:r>
-    </w:p>
-    <w:p>
-      <w:pPr>
-        <w:jc w:val="both"/>
-        <w:rPr>
-          <w:rFonts w:ascii="Calibri" w:hAnsi="Calibri" w:cs="Calibri"/>
-          <w:sz w:val="22"/>
-          <w:szCs w:val="22"/>
-        </w:rPr>
-      </w:pPr>
-    </w:p>
-    <w:p>
-      <w:pPr>
-        <w:jc w:val="both"/>
-        <w:rPr>
-          <w:rFonts w:ascii="Calibri" w:hAnsi="Calibri" w:cs="Calibri"/>
-          <w:sz w:val="22"/>
-          <w:szCs w:val="22"/>
-        </w:rPr>
-      </w:pPr>
-      <w:r>
-        <w:rPr>
-          <w:rFonts w:ascii="Calibri" w:hAnsi="Calibri" w:cs="Calibri"/>
-          <w:sz w:val="22"/>
-          <w:szCs w:val="22"/>
-        </w:rPr>
-        <w:t xml:space="preserve">Le </w:t>
-      </w:r>
-      <w:r>
-        <w:rPr>
-          <w:rFonts w:ascii="Calibri" w:hAnsi="Calibri" w:cs="Calibri"/>
-          <w:sz w:val="22"/>
-          <w:szCs w:val="22"/>
-        </w:rPr>
-        <w:t>Bail</w:t>
-      </w:r>
-      <w:r>
-        <w:rPr>
-          <w:rFonts w:ascii="Calibri" w:hAnsi="Calibri" w:cs="Calibri"/>
-          <w:sz w:val="22"/>
-          <w:szCs w:val="22"/>
-        </w:rPr>
-        <w:t>leur</w:t>
-      </w:r>
-      <w:r>
-        <w:rPr>
-          <w:rFonts w:ascii="Calibri" w:hAnsi="Calibri" w:cs="Calibri"/>
-          <w:sz w:val="22"/>
-          <w:szCs w:val="22"/>
-        </w:rPr>
-        <w:t xml:space="preserve"> et/ou </w:t>
-      </w:r>
-      <w:r>
-        <w:rPr>
-          <w:rFonts w:ascii="Calibri" w:hAnsi="Calibri" w:cs="Calibri"/>
-          <w:sz w:val="22"/>
-          <w:szCs w:val="22"/>
-        </w:rPr>
-        <w:t>l’entité en charge de l’Immeuble</w:t>
-      </w:r>
-      <w:r>
-        <w:rPr>
-          <w:rFonts w:ascii="Calibri" w:hAnsi="Calibri" w:cs="Calibri"/>
-          <w:sz w:val="22"/>
-          <w:szCs w:val="22"/>
-        </w:rPr>
-        <w:t xml:space="preserve"> </w:t>
-      </w:r>
-      <w:r>
-        <w:rPr>
-          <w:rFonts w:ascii="Calibri" w:hAnsi="Calibri" w:cs="Calibri"/>
-          <w:sz w:val="22"/>
-          <w:szCs w:val="22"/>
-        </w:rPr>
-        <w:t>aura le droit d’installer, entretenir, utiliser, réparer, remplacer les tubes, conduites, câbles, fils et équipements de toute nature pouvant même desservir d’autres parties de l’</w:t>
-      </w:r>
-      <w:r>
-        <w:rPr>
-          <w:rFonts w:ascii="Calibri" w:hAnsi="Calibri" w:cs="Calibri"/>
-          <w:sz w:val="22"/>
-          <w:szCs w:val="22"/>
-        </w:rPr>
-        <w:t>Immeuble</w:t>
-      </w:r>
-      <w:r>
-        <w:rPr>
-          <w:rFonts w:ascii="Calibri" w:hAnsi="Calibri" w:cs="Calibri"/>
-          <w:sz w:val="22"/>
-          <w:szCs w:val="22"/>
-        </w:rPr>
-        <w:t xml:space="preserve"> et qui traversent les </w:t>
-      </w:r>
-      <w:r>
-        <w:rPr>
-          <w:rFonts w:ascii="Calibri" w:hAnsi="Calibri" w:cs="Calibri"/>
-          <w:sz w:val="22"/>
-          <w:szCs w:val="22"/>
-        </w:rPr>
-        <w:t>Locaux Loués</w:t>
-      </w:r>
-      <w:r>
-        <w:rPr>
-          <w:rFonts w:ascii="Calibri" w:hAnsi="Calibri" w:cs="Calibri"/>
-          <w:sz w:val="22"/>
-          <w:szCs w:val="22"/>
-        </w:rPr>
-        <w:t xml:space="preserve">, le Preneur ne pouvant en </w:t>
-      </w:r>
-      <w:r>
-        <w:rPr>
-          <w:rFonts w:ascii="Calibri" w:hAnsi="Calibri" w:cs="Calibri"/>
-          <w:sz w:val="22"/>
-          <w:szCs w:val="22"/>
-        </w:rPr>
-        <w:t>interdire</w:t>
-      </w:r>
-      <w:r>
-        <w:rPr>
-          <w:rFonts w:ascii="Calibri" w:hAnsi="Calibri" w:cs="Calibri"/>
-          <w:sz w:val="22"/>
-          <w:szCs w:val="22"/>
-        </w:rPr>
-        <w:t xml:space="preserve"> l’accès</w:t>
-      </w:r>
-      <w:r>
-        <w:rPr>
-          <w:rFonts w:ascii="Calibri" w:hAnsi="Calibri" w:cs="Calibri"/>
-          <w:sz w:val="22"/>
-          <w:szCs w:val="22"/>
-        </w:rPr>
-        <w:t>.</w:t>
-      </w:r>
-    </w:p>
-    <w:p>
-      <w:pPr>
-        <w:jc w:val="both"/>
-        <w:rPr>
-          <w:rFonts w:ascii="Calibri" w:hAnsi="Calibri" w:cs="Calibri"/>
-          <w:sz w:val="22"/>
-          <w:szCs w:val="22"/>
-        </w:rPr>
-      </w:pPr>
-    </w:p>
-    <w:p>
-      <w:pPr>
-        <w:jc w:val="both"/>
-        <w:rPr>
-          <w:rFonts w:ascii="Calibri" w:hAnsi="Calibri" w:cs="Calibri"/>
-          <w:sz w:val="22"/>
-          <w:szCs w:val="22"/>
-        </w:rPr>
-      </w:pPr>
-      <w:r>
-        <w:rPr>
-          <w:rFonts w:ascii="Calibri" w:hAnsi="Calibri" w:cs="Calibri"/>
-          <w:sz w:val="22"/>
-          <w:szCs w:val="22"/>
-        </w:rPr>
-        <w:t xml:space="preserve">En conséquence, le </w:t>
-      </w:r>
-      <w:r>
-        <w:rPr>
-          <w:rFonts w:ascii="Calibri" w:hAnsi="Calibri" w:cs="Calibri"/>
-          <w:sz w:val="22"/>
-          <w:szCs w:val="22"/>
-        </w:rPr>
-        <w:t>Preneur</w:t>
-      </w:r>
-      <w:r>
-        <w:rPr>
-          <w:rFonts w:ascii="Calibri" w:hAnsi="Calibri" w:cs="Calibri"/>
-          <w:sz w:val="22"/>
-          <w:szCs w:val="22"/>
-        </w:rPr>
-        <w:t xml:space="preserve"> devra laisser traverser ses locaux par toutes canalisations existantes ou </w:t>
-      </w:r>
-      <w:r>
-        <w:rPr>
-          <w:rFonts w:ascii="Calibri" w:hAnsi="Calibri" w:cs="Calibri"/>
-          <w:sz w:val="22"/>
-          <w:szCs w:val="22"/>
-        </w:rPr>
-        <w:t>futurs nécessaires</w:t>
-      </w:r>
-      <w:r>
-        <w:rPr>
-          <w:rFonts w:ascii="Calibri" w:hAnsi="Calibri" w:cs="Calibri"/>
-          <w:sz w:val="22"/>
-          <w:szCs w:val="22"/>
-        </w:rPr>
-        <w:t xml:space="preserve"> à la desserte de ses locaux, d’autres locaux de l’</w:t>
-      </w:r>
-      <w:r>
-        <w:rPr>
-          <w:rFonts w:ascii="Calibri" w:hAnsi="Calibri" w:cs="Calibri"/>
-          <w:sz w:val="22"/>
-          <w:szCs w:val="22"/>
-        </w:rPr>
-        <w:t>Immeuble</w:t>
-      </w:r>
-      <w:r>
-        <w:rPr>
-          <w:rFonts w:ascii="Calibri" w:hAnsi="Calibri" w:cs="Calibri"/>
-          <w:sz w:val="22"/>
-          <w:szCs w:val="22"/>
-        </w:rPr>
-        <w:t xml:space="preserve"> ou des parties ou éléments d’équipements collectifs ou communs de l’</w:t>
-      </w:r>
-      <w:r>
-        <w:rPr>
-          <w:rFonts w:ascii="Calibri" w:hAnsi="Calibri" w:cs="Calibri"/>
-          <w:sz w:val="22"/>
-          <w:szCs w:val="22"/>
-        </w:rPr>
-        <w:t>Immeuble</w:t>
-      </w:r>
-      <w:r>
-        <w:rPr>
-          <w:rFonts w:ascii="Calibri" w:hAnsi="Calibri" w:cs="Calibri"/>
-          <w:sz w:val="22"/>
-          <w:szCs w:val="22"/>
-        </w:rPr>
-        <w:t>.</w:t>
-      </w:r>
-    </w:p>
-    <w:p>
-      <w:pPr>
-        <w:jc w:val="both"/>
-        <w:rPr>
-          <w:rFonts w:ascii="Calibri" w:hAnsi="Calibri" w:cs="Calibri"/>
-          <w:sz w:val="22"/>
-          <w:szCs w:val="22"/>
-        </w:rPr>
-      </w:pPr>
-    </w:p>
-    <w:p>
-      <w:pPr>
-        <w:jc w:val="both"/>
-        <w:rPr>
-          <w:rFonts w:ascii="Calibri" w:hAnsi="Calibri" w:cs="Calibri"/>
-          <w:sz w:val="22"/>
-          <w:szCs w:val="22"/>
-        </w:rPr>
-      </w:pPr>
-      <w:r>
-        <w:rPr>
-          <w:rFonts w:ascii="Calibri" w:hAnsi="Calibri" w:cs="Calibri"/>
-          <w:sz w:val="22"/>
-          <w:szCs w:val="22"/>
-        </w:rPr>
-        <w:t>Pour répondre aux besoins de ses statistiques, l</w:t>
-      </w:r>
-      <w:r>
-        <w:rPr>
-          <w:rFonts w:ascii="Calibri" w:hAnsi="Calibri" w:cs="Calibri"/>
-          <w:sz w:val="22"/>
-          <w:szCs w:val="22"/>
-        </w:rPr>
-        <w:t xml:space="preserve">e </w:t>
-      </w:r>
-      <w:r>
-        <w:rPr>
-          <w:rFonts w:ascii="Calibri" w:hAnsi="Calibri" w:cs="Calibri"/>
-          <w:sz w:val="22"/>
-          <w:szCs w:val="22"/>
-        </w:rPr>
-        <w:t>Bail</w:t>
-      </w:r>
-      <w:r>
-        <w:rPr>
-          <w:rFonts w:ascii="Calibri" w:hAnsi="Calibri" w:cs="Calibri"/>
-          <w:sz w:val="22"/>
-          <w:szCs w:val="22"/>
-        </w:rPr>
-        <w:t xml:space="preserve">leur se réserve la faculté d’installer à ses frais </w:t>
-      </w:r>
-      <w:r>
-        <w:rPr>
-          <w:rFonts w:ascii="Calibri" w:hAnsi="Calibri" w:cs="Calibri"/>
-          <w:sz w:val="22"/>
-          <w:szCs w:val="22"/>
-        </w:rPr>
-        <w:t xml:space="preserve">à l’entrée des </w:t>
-      </w:r>
-      <w:r>
-        <w:rPr>
-          <w:rFonts w:ascii="Calibri" w:hAnsi="Calibri" w:cs="Calibri"/>
-          <w:sz w:val="22"/>
-          <w:szCs w:val="22"/>
-        </w:rPr>
-        <w:t>Locaux Loués</w:t>
-      </w:r>
-      <w:r>
-        <w:rPr>
-          <w:rFonts w:ascii="Calibri" w:hAnsi="Calibri" w:cs="Calibri"/>
-          <w:sz w:val="22"/>
-          <w:szCs w:val="22"/>
-        </w:rPr>
-        <w:t xml:space="preserve"> </w:t>
-      </w:r>
-      <w:r>
-        <w:rPr>
-          <w:rFonts w:ascii="Calibri" w:hAnsi="Calibri" w:cs="Calibri"/>
-          <w:sz w:val="22"/>
-          <w:szCs w:val="22"/>
-        </w:rPr>
-        <w:t xml:space="preserve">un compteur de flux </w:t>
-      </w:r>
-      <w:r>
-        <w:rPr>
-          <w:rFonts w:ascii="Calibri" w:hAnsi="Calibri" w:cs="Calibri"/>
-          <w:sz w:val="22"/>
-          <w:szCs w:val="22"/>
-        </w:rPr>
-        <w:t>de clientèle dont il gardera la propriété des données collectées</w:t>
-      </w:r>
-      <w:r>
-        <w:rPr>
-          <w:rFonts w:ascii="Calibri" w:hAnsi="Calibri" w:cs="Calibri"/>
-          <w:sz w:val="22"/>
-          <w:szCs w:val="22"/>
-        </w:rPr>
-        <w:t>. Le Bailleur pourra communiquer les données collectées au Preneur si celui-ci lui en fait la demande.</w:t>
-      </w:r>
-      <w:r>
-        <w:rPr>
-          <w:rFonts w:ascii="Calibri" w:hAnsi="Calibri" w:cs="Calibri"/>
-          <w:sz w:val="22"/>
-          <w:szCs w:val="22"/>
-        </w:rPr>
-        <w:t xml:space="preserve"> </w:t>
-      </w:r>
-      <w:r>
-        <w:rPr>
-          <w:rFonts w:ascii="Calibri" w:hAnsi="Calibri" w:cs="Calibri"/>
-          <w:sz w:val="22"/>
-          <w:szCs w:val="22"/>
-        </w:rPr>
-        <w:t xml:space="preserve">Le Preneur qui en sera informé par tous moyens, et notamment par courriel, moyennant un préavis d’un mois ne pourra en </w:t>
-      </w:r>
-      <w:r>
-        <w:rPr>
-          <w:rFonts w:ascii="Calibri" w:hAnsi="Calibri" w:cs="Calibri"/>
-          <w:sz w:val="22"/>
-          <w:szCs w:val="22"/>
-        </w:rPr>
-        <w:t>interdire</w:t>
-      </w:r>
-      <w:r>
-        <w:rPr>
-          <w:rFonts w:ascii="Calibri" w:hAnsi="Calibri" w:cs="Calibri"/>
-          <w:sz w:val="22"/>
-          <w:szCs w:val="22"/>
-        </w:rPr>
-        <w:t xml:space="preserve"> la pose.</w:t>
-      </w:r>
-      <w:bookmarkEnd w:id="15"/>
     </w:p>
     <w:p>
       <w:pPr>
@@ -10391,200 +10393,208 @@
           <w:sz w:val="22"/>
           <w:szCs w:val="22"/>
         </w:rPr>
+        <w:t>Par ailleurs</w:t>
+      </w:r>
+      <w:r>
+        <w:rPr>
+          <w:rFonts w:ascii="Calibri" w:hAnsi="Calibri" w:cs="Calibri"/>
+          <w:sz w:val="22"/>
+          <w:szCs w:val="22"/>
+        </w:rPr>
+        <w:t xml:space="preserve">, dans le cas du départ du Preneur, </w:t>
+      </w:r>
+      <w:r>
+        <w:rPr>
+          <w:rFonts w:ascii="Calibri" w:hAnsi="Calibri" w:cs="Calibri"/>
+          <w:sz w:val="22"/>
+          <w:szCs w:val="22"/>
+        </w:rPr>
+        <w:t>quel qu’en</w:t>
+      </w:r>
+      <w:r>
+        <w:rPr>
+          <w:rFonts w:ascii="Calibri" w:hAnsi="Calibri" w:cs="Calibri"/>
+          <w:sz w:val="22"/>
+          <w:szCs w:val="22"/>
+        </w:rPr>
+        <w:t xml:space="preserve"> soient les </w:t>
+      </w:r>
+      <w:r>
+        <w:rPr>
+          <w:rFonts w:ascii="Calibri" w:hAnsi="Calibri" w:cs="Calibri"/>
+          <w:sz w:val="22"/>
+          <w:szCs w:val="22"/>
+        </w:rPr>
+        <w:t>raisons,</w:t>
+      </w:r>
+      <w:r>
+        <w:rPr>
+          <w:rFonts w:ascii="Calibri" w:hAnsi="Calibri" w:cs="Calibri"/>
+          <w:sz w:val="22"/>
+          <w:szCs w:val="22"/>
+        </w:rPr>
+        <w:t xml:space="preserve"> l</w:t>
+      </w:r>
+      <w:r>
+        <w:rPr>
+          <w:rFonts w:ascii="Calibri" w:hAnsi="Calibri" w:cs="Calibri"/>
+          <w:sz w:val="22"/>
+          <w:szCs w:val="22"/>
+        </w:rPr>
+        <w:t xml:space="preserve">e </w:t>
+      </w:r>
+      <w:r>
+        <w:rPr>
+          <w:rFonts w:ascii="Calibri" w:hAnsi="Calibri" w:cs="Calibri"/>
+          <w:sz w:val="22"/>
+          <w:szCs w:val="22"/>
+        </w:rPr>
+        <w:t>Preneur</w:t>
+      </w:r>
+      <w:r>
+        <w:rPr>
+          <w:rFonts w:ascii="Calibri" w:hAnsi="Calibri" w:cs="Calibri"/>
+          <w:sz w:val="22"/>
+          <w:szCs w:val="22"/>
+        </w:rPr>
+        <w:t xml:space="preserve"> devra laisser visiter les lieux par le </w:t>
+      </w:r>
+      <w:r>
+        <w:rPr>
+          <w:rFonts w:ascii="Calibri" w:hAnsi="Calibri" w:cs="Calibri"/>
+          <w:sz w:val="22"/>
+          <w:szCs w:val="22"/>
+        </w:rPr>
+        <w:t>Bail</w:t>
+      </w:r>
+      <w:r>
+        <w:rPr>
+          <w:rFonts w:ascii="Calibri" w:hAnsi="Calibri" w:cs="Calibri"/>
+          <w:sz w:val="22"/>
+          <w:szCs w:val="22"/>
+        </w:rPr>
+        <w:t>leur</w:t>
+      </w:r>
+      <w:r>
+        <w:rPr>
+          <w:rFonts w:ascii="Calibri" w:hAnsi="Calibri" w:cs="Calibri"/>
+          <w:sz w:val="22"/>
+          <w:szCs w:val="22"/>
+        </w:rPr>
+        <w:t xml:space="preserve"> ou ses représentants </w:t>
+      </w:r>
+      <w:r>
+        <w:rPr>
+          <w:rFonts w:ascii="Calibri" w:hAnsi="Calibri" w:cs="Calibri"/>
+          <w:sz w:val="22"/>
+          <w:szCs w:val="22"/>
+        </w:rPr>
+        <w:t xml:space="preserve">ou toute personne dûment autorisée </w:t>
+      </w:r>
+      <w:r>
+        <w:rPr>
+          <w:rFonts w:ascii="Calibri" w:hAnsi="Calibri" w:cs="Calibri"/>
+          <w:sz w:val="22"/>
+          <w:szCs w:val="22"/>
+        </w:rPr>
+        <w:t xml:space="preserve">pendant une période de six mois précédant la date effective du départ du locataire et souffrir l’apposition d’écriteaux ou d’affiches à tel emplacement convenant au </w:t>
+      </w:r>
+      <w:r>
+        <w:rPr>
+          <w:rFonts w:ascii="Calibri" w:hAnsi="Calibri" w:cs="Calibri"/>
+          <w:sz w:val="22"/>
+          <w:szCs w:val="22"/>
+        </w:rPr>
+        <w:t>Bail</w:t>
+      </w:r>
+      <w:r>
+        <w:rPr>
+          <w:rFonts w:ascii="Calibri" w:hAnsi="Calibri" w:cs="Calibri"/>
+          <w:sz w:val="22"/>
+          <w:szCs w:val="22"/>
+        </w:rPr>
+        <w:t>leur</w:t>
+      </w:r>
+      <w:r>
+        <w:rPr>
+          <w:rFonts w:ascii="Calibri" w:hAnsi="Calibri" w:cs="Calibri"/>
+          <w:sz w:val="22"/>
+          <w:szCs w:val="22"/>
+        </w:rPr>
+        <w:t>.</w:t>
+      </w:r>
+      <w:r>
+        <w:rPr>
+          <w:rFonts w:ascii="Calibri" w:hAnsi="Calibri" w:cs="Calibri"/>
+          <w:sz w:val="22"/>
+          <w:szCs w:val="22"/>
+        </w:rPr>
+        <w:t xml:space="preserve"> </w:t>
+      </w:r>
+    </w:p>
+    <w:p>
+      <w:pPr>
+        <w:jc w:val="both"/>
+        <w:rPr>
+          <w:rFonts w:ascii="Calibri" w:hAnsi="Calibri" w:cs="Calibri"/>
+          <w:sz w:val="22"/>
+          <w:szCs w:val="22"/>
+        </w:rPr>
+      </w:pPr>
+    </w:p>
+    <w:p>
+      <w:pPr>
+        <w:jc w:val="both"/>
+        <w:rPr>
+          <w:rFonts w:ascii="Calibri" w:hAnsi="Calibri" w:cs="Calibri"/>
+          <w:sz w:val="22"/>
+          <w:szCs w:val="22"/>
+        </w:rPr>
+      </w:pPr>
+      <w:r>
+        <w:rPr>
+          <w:rFonts w:ascii="Calibri" w:hAnsi="Calibri" w:cs="Calibri"/>
+          <w:sz w:val="22"/>
+          <w:szCs w:val="22"/>
+        </w:rPr>
+        <w:t>Il est également convenu entre les Parties que dans ces conditions, le Bailleur aura également l’autorisation de réaliser une visite virtuelle des Locaux Loués à ses frais, par le prestataire de son choix, aux fins de commercialisation des Locaux Loués.</w:t>
+      </w:r>
+    </w:p>
+    <w:p>
+      <w:pPr>
+        <w:jc w:val="both"/>
+        <w:rPr>
+          <w:rFonts w:ascii="Calibri" w:hAnsi="Calibri" w:cs="Calibri"/>
+          <w:sz w:val="22"/>
+          <w:szCs w:val="22"/>
+        </w:rPr>
+      </w:pPr>
+    </w:p>
+    <w:p>
+      <w:pPr>
+        <w:jc w:val="both"/>
+        <w:rPr>
+          <w:rFonts w:ascii="Calibri" w:hAnsi="Calibri" w:cs="Calibri"/>
+          <w:sz w:val="22"/>
+          <w:szCs w:val="22"/>
+        </w:rPr>
+      </w:pPr>
+      <w:r>
+        <w:rPr>
+          <w:rFonts w:ascii="Calibri" w:hAnsi="Calibri" w:cs="Calibri"/>
+          <w:sz w:val="22"/>
+          <w:szCs w:val="22"/>
+        </w:rPr>
+        <w:t xml:space="preserve">Enfin, en cas de mise en vente des Locaux Loués ou de l’Immeuble, le Preneur devra laisser visiter les Locaux Loués par les candidats acquéreurs, accompagnés du Bailleur ou de son mandataire, tous les </w:t>
+      </w:r>
+      <w:r>
+        <w:rPr>
+          <w:rFonts w:ascii="Calibri" w:hAnsi="Calibri" w:cs="Calibri"/>
+          <w:sz w:val="22"/>
+          <w:szCs w:val="22"/>
+        </w:rPr>
         <w:lastRenderedPageBreak/>
-        <w:t>Par ailleurs</w:t>
-      </w:r>
-      <w:r>
-        <w:rPr>
-          <w:rFonts w:ascii="Calibri" w:hAnsi="Calibri" w:cs="Calibri"/>
-          <w:sz w:val="22"/>
-          <w:szCs w:val="22"/>
-        </w:rPr>
-        <w:t xml:space="preserve">, dans le cas du départ du Preneur, </w:t>
-      </w:r>
-      <w:r>
-        <w:rPr>
-          <w:rFonts w:ascii="Calibri" w:hAnsi="Calibri" w:cs="Calibri"/>
-          <w:sz w:val="22"/>
-          <w:szCs w:val="22"/>
-        </w:rPr>
-        <w:t>quel qu’en</w:t>
-      </w:r>
-      <w:r>
-        <w:rPr>
-          <w:rFonts w:ascii="Calibri" w:hAnsi="Calibri" w:cs="Calibri"/>
-          <w:sz w:val="22"/>
-          <w:szCs w:val="22"/>
-        </w:rPr>
-        <w:t xml:space="preserve"> soient les </w:t>
-      </w:r>
-      <w:r>
-        <w:rPr>
-          <w:rFonts w:ascii="Calibri" w:hAnsi="Calibri" w:cs="Calibri"/>
-          <w:sz w:val="22"/>
-          <w:szCs w:val="22"/>
-        </w:rPr>
-        <w:t>raisons,</w:t>
-      </w:r>
-      <w:r>
-        <w:rPr>
-          <w:rFonts w:ascii="Calibri" w:hAnsi="Calibri" w:cs="Calibri"/>
-          <w:sz w:val="22"/>
-          <w:szCs w:val="22"/>
-        </w:rPr>
-        <w:t xml:space="preserve"> l</w:t>
-      </w:r>
-      <w:r>
-        <w:rPr>
-          <w:rFonts w:ascii="Calibri" w:hAnsi="Calibri" w:cs="Calibri"/>
-          <w:sz w:val="22"/>
-          <w:szCs w:val="22"/>
-        </w:rPr>
-        <w:t xml:space="preserve">e </w:t>
-      </w:r>
-      <w:r>
-        <w:rPr>
-          <w:rFonts w:ascii="Calibri" w:hAnsi="Calibri" w:cs="Calibri"/>
-          <w:sz w:val="22"/>
-          <w:szCs w:val="22"/>
-        </w:rPr>
-        <w:t>Preneur</w:t>
-      </w:r>
-      <w:r>
-        <w:rPr>
-          <w:rFonts w:ascii="Calibri" w:hAnsi="Calibri" w:cs="Calibri"/>
-          <w:sz w:val="22"/>
-          <w:szCs w:val="22"/>
-        </w:rPr>
-        <w:t xml:space="preserve"> devra laisser visiter les lieux par le </w:t>
-      </w:r>
-      <w:r>
-        <w:rPr>
-          <w:rFonts w:ascii="Calibri" w:hAnsi="Calibri" w:cs="Calibri"/>
-          <w:sz w:val="22"/>
-          <w:szCs w:val="22"/>
-        </w:rPr>
-        <w:t>Bail</w:t>
-      </w:r>
-      <w:r>
-        <w:rPr>
-          <w:rFonts w:ascii="Calibri" w:hAnsi="Calibri" w:cs="Calibri"/>
-          <w:sz w:val="22"/>
-          <w:szCs w:val="22"/>
-        </w:rPr>
-        <w:t>leur</w:t>
-      </w:r>
-      <w:r>
-        <w:rPr>
-          <w:rFonts w:ascii="Calibri" w:hAnsi="Calibri" w:cs="Calibri"/>
-          <w:sz w:val="22"/>
-          <w:szCs w:val="22"/>
-        </w:rPr>
-        <w:t xml:space="preserve"> ou ses représentants </w:t>
-      </w:r>
-      <w:r>
-        <w:rPr>
-          <w:rFonts w:ascii="Calibri" w:hAnsi="Calibri" w:cs="Calibri"/>
-          <w:sz w:val="22"/>
-          <w:szCs w:val="22"/>
-        </w:rPr>
-        <w:t xml:space="preserve">ou toute personne dûment autorisée </w:t>
-      </w:r>
-      <w:r>
-        <w:rPr>
-          <w:rFonts w:ascii="Calibri" w:hAnsi="Calibri" w:cs="Calibri"/>
-          <w:sz w:val="22"/>
-          <w:szCs w:val="22"/>
-        </w:rPr>
-        <w:t xml:space="preserve">pendant une période de six mois précédant la date effective du départ du locataire et souffrir l’apposition d’écriteaux ou d’affiches à tel emplacement convenant au </w:t>
-      </w:r>
-      <w:r>
-        <w:rPr>
-          <w:rFonts w:ascii="Calibri" w:hAnsi="Calibri" w:cs="Calibri"/>
-          <w:sz w:val="22"/>
-          <w:szCs w:val="22"/>
-        </w:rPr>
-        <w:t>Bail</w:t>
-      </w:r>
-      <w:r>
-        <w:rPr>
-          <w:rFonts w:ascii="Calibri" w:hAnsi="Calibri" w:cs="Calibri"/>
-          <w:sz w:val="22"/>
-          <w:szCs w:val="22"/>
-        </w:rPr>
-        <w:t>leur</w:t>
-      </w:r>
-      <w:r>
-        <w:rPr>
-          <w:rFonts w:ascii="Calibri" w:hAnsi="Calibri" w:cs="Calibri"/>
-          <w:sz w:val="22"/>
-          <w:szCs w:val="22"/>
-        </w:rPr>
-        <w:t>.</w:t>
-      </w:r>
-      <w:r>
-        <w:rPr>
-          <w:rFonts w:ascii="Calibri" w:hAnsi="Calibri" w:cs="Calibri"/>
-          <w:sz w:val="22"/>
-          <w:szCs w:val="22"/>
-        </w:rPr>
-        <w:t xml:space="preserve"> </w:t>
-      </w:r>
-    </w:p>
-    <w:p>
-      <w:pPr>
-        <w:jc w:val="both"/>
-        <w:rPr>
-          <w:rFonts w:ascii="Calibri" w:hAnsi="Calibri" w:cs="Calibri"/>
-          <w:sz w:val="22"/>
-          <w:szCs w:val="22"/>
-        </w:rPr>
-      </w:pPr>
-    </w:p>
-    <w:p>
-      <w:pPr>
-        <w:jc w:val="both"/>
-        <w:rPr>
-          <w:rFonts w:ascii="Calibri" w:hAnsi="Calibri" w:cs="Calibri"/>
-          <w:sz w:val="22"/>
-          <w:szCs w:val="22"/>
-        </w:rPr>
-      </w:pPr>
-      <w:r>
-        <w:rPr>
-          <w:rFonts w:ascii="Calibri" w:hAnsi="Calibri" w:cs="Calibri"/>
-          <w:sz w:val="22"/>
-          <w:szCs w:val="22"/>
-        </w:rPr>
-        <w:t>Il est également convenu entre les Parties que dans ces conditions, le Bailleur aura également l’autorisation de réaliser une visite virtuelle des Locaux Loués à ses frais, par le prestataire de son choix, aux fins de commercialisation des Locaux Loués.</w:t>
-      </w:r>
-    </w:p>
-    <w:p>
-      <w:pPr>
-        <w:jc w:val="both"/>
-        <w:rPr>
-          <w:rFonts w:ascii="Calibri" w:hAnsi="Calibri" w:cs="Calibri"/>
-          <w:sz w:val="22"/>
-          <w:szCs w:val="22"/>
-        </w:rPr>
-      </w:pPr>
-    </w:p>
-    <w:p>
-      <w:pPr>
-        <w:jc w:val="both"/>
-        <w:rPr>
-          <w:rFonts w:ascii="Calibri" w:hAnsi="Calibri" w:cs="Calibri"/>
-          <w:sz w:val="22"/>
-          <w:szCs w:val="22"/>
-        </w:rPr>
-      </w:pPr>
-      <w:r>
-        <w:rPr>
-          <w:rFonts w:ascii="Calibri" w:hAnsi="Calibri" w:cs="Calibri"/>
-          <w:sz w:val="22"/>
-          <w:szCs w:val="22"/>
-        </w:rPr>
-        <w:t>Enfin, en cas de mise en vente des Locaux Loués ou de l’Immeuble, le Preneur devra laisser visiter les Locaux Loués par les candidats acquéreurs, accompagnés du Bailleur ou de son mandataire, tous les jours ouvrables, étant toutefois entendu que, dans la mesure du possible, il lui sera donné un préavis de 24 heures.</w:t>
+        <w:t>jours ouvrables, étant toutefois entendu que, dans la mesure du possible, il lui sera donné un préavis de 24 heures.</w:t>
       </w:r>
     </w:p>
     <w:p>
@@ -11210,7 +11220,27 @@
           <w:sz w:val="22"/>
           <w:szCs w:val="22"/>
         </w:rPr>
-        <w:t xml:space="preserve">Le chiffre d’affaires comprend notamment les ventes ou services résultant de commandes donnés ou reçus dans les Locaux, dont notamment le chiffre d’affaires généré par les ventes « click and collect », quel que soit le lieu d’exécution et notamment en cas de livraison à domicile : il comprendra également les ventes à crédit dont le montant total sera considéré comme ayant été réalisé à la date où le crédit est accordé, et ce, quel que soit le sort de l’encaissement. </w:t>
+        <w:t xml:space="preserve">Le chiffre d’affaires comprend notamment les ventes ou services résultant de commandes donnés ou reçus dans les Locaux, dont notamment le chiffre d’affaires généré par les ventes « click and </w:t>
+      </w:r>
+      <w:proofErr w:type="spellStart"/>
+      <w:r>
+        <w:rPr>
+          <w:rFonts w:ascii="Calibri" w:hAnsi="Calibri" w:cs="Calibri"/>
+          <w:color w:val="000000"/>
+          <w:sz w:val="22"/>
+          <w:szCs w:val="22"/>
+        </w:rPr>
+        <w:t>collect</w:t>
+      </w:r>
+      <w:proofErr w:type="spellEnd"/>
+      <w:r>
+        <w:rPr>
+          <w:rFonts w:ascii="Calibri" w:hAnsi="Calibri" w:cs="Calibri"/>
+          <w:color w:val="000000"/>
+          <w:sz w:val="22"/>
+          <w:szCs w:val="22"/>
+        </w:rPr>
+        <w:t xml:space="preserve"> », quel que soit le lieu d’exécution et notamment en cas de livraison à domicile : il comprendra également les ventes à crédit dont le montant total sera considéré comme ayant été réalisé à la date où le crédit est accordé, et ce, quel que soit le sort de l’encaissement. </w:t>
       </w:r>
     </w:p>
     <w:p>
@@ -11250,115 +11280,123 @@
           <w:sz w:val="22"/>
           <w:szCs w:val="22"/>
         </w:rPr>
+        <w:t xml:space="preserve">5.9. </w:t>
+      </w:r>
+      <w:r>
+        <w:rPr>
+          <w:rFonts w:ascii="Calibri" w:hAnsi="Calibri" w:cs="Calibri"/>
+          <w:b/>
+          <w:sz w:val="22"/>
+          <w:szCs w:val="22"/>
+        </w:rPr>
+        <w:t>–</w:t>
+      </w:r>
+      <w:r>
+        <w:rPr>
+          <w:rFonts w:ascii="Calibri" w:hAnsi="Calibri" w:cs="Calibri"/>
+          <w:b/>
+          <w:sz w:val="22"/>
+          <w:szCs w:val="22"/>
+        </w:rPr>
+        <w:t xml:space="preserve"> Travaux du Preneur</w:t>
+      </w:r>
+      <w:bookmarkEnd w:id="21"/>
+    </w:p>
+    <w:p>
+      <w:pPr>
+        <w:jc w:val="both"/>
+        <w:rPr>
+          <w:rFonts w:ascii="Calibri" w:hAnsi="Calibri" w:cs="Calibri"/>
+          <w:sz w:val="22"/>
+          <w:szCs w:val="22"/>
+        </w:rPr>
+      </w:pPr>
+    </w:p>
+    <w:p>
+      <w:pPr>
+        <w:jc w:val="both"/>
+        <w:rPr>
+          <w:rFonts w:ascii="Calibri" w:hAnsi="Calibri" w:cs="Calibri"/>
+          <w:sz w:val="22"/>
+          <w:szCs w:val="22"/>
+        </w:rPr>
+      </w:pPr>
+      <w:r>
+        <w:rPr>
+          <w:rFonts w:ascii="Calibri" w:hAnsi="Calibri" w:cs="Calibri"/>
+          <w:sz w:val="22"/>
+          <w:szCs w:val="22"/>
+        </w:rPr>
+        <w:t xml:space="preserve">Le Preneur ne pourra effectuer dans les Locaux Loués aucun changement de distribution, aucune démolition, aucun percement de mur, aucune construction, aucune création ou suppression de surfaces, et plus généralement aucune modification des installations d'origine de même qu’aucune intervention en façade des Locaux Loués, sans le consentement préalable et par écrit du Bailleur et le cas échéant de l’entité en charge de l’Immeuble à qui les descriptifs et les plans devront être préalablement soumis. </w:t>
+      </w:r>
+    </w:p>
+    <w:p>
+      <w:pPr>
+        <w:jc w:val="both"/>
+        <w:rPr>
+          <w:rFonts w:ascii="Calibri" w:hAnsi="Calibri" w:cs="Calibri"/>
+          <w:sz w:val="22"/>
+          <w:szCs w:val="22"/>
+        </w:rPr>
+      </w:pPr>
+    </w:p>
+    <w:p>
+      <w:pPr>
+        <w:jc w:val="both"/>
+        <w:rPr>
+          <w:rFonts w:ascii="Calibri" w:hAnsi="Calibri" w:cs="Calibri"/>
+          <w:sz w:val="22"/>
+          <w:szCs w:val="22"/>
+        </w:rPr>
+      </w:pPr>
+      <w:r>
+        <w:rPr>
+          <w:rFonts w:ascii="Calibri" w:hAnsi="Calibri" w:cs="Calibri"/>
+          <w:sz w:val="22"/>
+          <w:szCs w:val="22"/>
+        </w:rPr>
+        <w:t xml:space="preserve">De manière générale, tous </w:t>
+      </w:r>
+      <w:r>
+        <w:rPr>
+          <w:rFonts w:ascii="Calibri" w:hAnsi="Calibri" w:cs="Calibri"/>
+          <w:sz w:val="22"/>
+          <w:szCs w:val="22"/>
+        </w:rPr>
+        <w:t>travaux qu’envisage</w:t>
+      </w:r>
+      <w:r>
+        <w:rPr>
+          <w:rFonts w:ascii="Calibri" w:hAnsi="Calibri" w:cs="Calibri"/>
+          <w:sz w:val="22"/>
+          <w:szCs w:val="22"/>
+        </w:rPr>
+        <w:t xml:space="preserve"> de faire le Preneur dans les Locaux Loués</w:t>
+      </w:r>
+      <w:r>
+        <w:rPr>
+          <w:rFonts w:ascii="Calibri" w:hAnsi="Calibri" w:cs="Calibri"/>
+          <w:sz w:val="22"/>
+          <w:szCs w:val="22"/>
+        </w:rPr>
+        <w:t>, tant à son arrivée qu’en cours de bail</w:t>
+      </w:r>
+      <w:r>
+        <w:rPr>
+          <w:rFonts w:ascii="Calibri" w:hAnsi="Calibri" w:cs="Calibri"/>
+          <w:sz w:val="22"/>
+          <w:szCs w:val="22"/>
+        </w:rPr>
+        <w:t xml:space="preserve">, devront être exécutés par ce dernier à ses frais et sous sa responsabilité exclusive, dans un délai qui sera alors convenu avec le Bailleur, sans que ceux-ci ne puissent changer </w:t>
+      </w:r>
+      <w:r>
+        <w:rPr>
+          <w:rFonts w:ascii="Calibri" w:hAnsi="Calibri" w:cs="Calibri"/>
+          <w:sz w:val="22"/>
+          <w:szCs w:val="22"/>
+        </w:rPr>
         <w:lastRenderedPageBreak/>
-        <w:t xml:space="preserve">5.9. </w:t>
-      </w:r>
-      <w:r>
-        <w:rPr>
-          <w:rFonts w:ascii="Calibri" w:hAnsi="Calibri" w:cs="Calibri"/>
-          <w:b/>
-          <w:sz w:val="22"/>
-          <w:szCs w:val="22"/>
-        </w:rPr>
-        <w:t>–</w:t>
-      </w:r>
-      <w:r>
-        <w:rPr>
-          <w:rFonts w:ascii="Calibri" w:hAnsi="Calibri" w:cs="Calibri"/>
-          <w:b/>
-          <w:sz w:val="22"/>
-          <w:szCs w:val="22"/>
-        </w:rPr>
-        <w:t xml:space="preserve"> Travaux du Preneur</w:t>
-      </w:r>
-      <w:bookmarkEnd w:id="21"/>
-    </w:p>
-    <w:p>
-      <w:pPr>
-        <w:jc w:val="both"/>
-        <w:rPr>
-          <w:rFonts w:ascii="Calibri" w:hAnsi="Calibri" w:cs="Calibri"/>
-          <w:sz w:val="22"/>
-          <w:szCs w:val="22"/>
-        </w:rPr>
-      </w:pPr>
-    </w:p>
-    <w:p>
-      <w:pPr>
-        <w:jc w:val="both"/>
-        <w:rPr>
-          <w:rFonts w:ascii="Calibri" w:hAnsi="Calibri" w:cs="Calibri"/>
-          <w:sz w:val="22"/>
-          <w:szCs w:val="22"/>
-        </w:rPr>
-      </w:pPr>
-      <w:r>
-        <w:rPr>
-          <w:rFonts w:ascii="Calibri" w:hAnsi="Calibri" w:cs="Calibri"/>
-          <w:sz w:val="22"/>
-          <w:szCs w:val="22"/>
-        </w:rPr>
-        <w:t xml:space="preserve">Le Preneur ne pourra effectuer dans les Locaux Loués aucun changement de distribution, aucune démolition, aucun percement de mur, aucune construction, aucune création ou suppression de surfaces, et plus généralement aucune modification des installations d'origine de même qu’aucune intervention en façade des Locaux Loués, sans le consentement préalable et par écrit du Bailleur et le cas échéant de l’entité en charge de l’Immeuble à qui les descriptifs et les plans devront être préalablement soumis. </w:t>
-      </w:r>
-    </w:p>
-    <w:p>
-      <w:pPr>
-        <w:jc w:val="both"/>
-        <w:rPr>
-          <w:rFonts w:ascii="Calibri" w:hAnsi="Calibri" w:cs="Calibri"/>
-          <w:sz w:val="22"/>
-          <w:szCs w:val="22"/>
-        </w:rPr>
-      </w:pPr>
-    </w:p>
-    <w:p>
-      <w:pPr>
-        <w:jc w:val="both"/>
-        <w:rPr>
-          <w:rFonts w:ascii="Calibri" w:hAnsi="Calibri" w:cs="Calibri"/>
-          <w:sz w:val="22"/>
-          <w:szCs w:val="22"/>
-        </w:rPr>
-      </w:pPr>
-      <w:r>
-        <w:rPr>
-          <w:rFonts w:ascii="Calibri" w:hAnsi="Calibri" w:cs="Calibri"/>
-          <w:sz w:val="22"/>
-          <w:szCs w:val="22"/>
-        </w:rPr>
-        <w:t xml:space="preserve">De manière générale, tous </w:t>
-      </w:r>
-      <w:r>
-        <w:rPr>
-          <w:rFonts w:ascii="Calibri" w:hAnsi="Calibri" w:cs="Calibri"/>
-          <w:sz w:val="22"/>
-          <w:szCs w:val="22"/>
-        </w:rPr>
-        <w:t>travaux qu’envisage</w:t>
-      </w:r>
-      <w:r>
-        <w:rPr>
-          <w:rFonts w:ascii="Calibri" w:hAnsi="Calibri" w:cs="Calibri"/>
-          <w:sz w:val="22"/>
-          <w:szCs w:val="22"/>
-        </w:rPr>
-        <w:t xml:space="preserve"> de faire le Preneur dans les Locaux Loués</w:t>
-      </w:r>
-      <w:r>
-        <w:rPr>
-          <w:rFonts w:ascii="Calibri" w:hAnsi="Calibri" w:cs="Calibri"/>
-          <w:sz w:val="22"/>
-          <w:szCs w:val="22"/>
-        </w:rPr>
-        <w:t>, tant à son arrivée qu’en cours de bail</w:t>
-      </w:r>
-      <w:r>
-        <w:rPr>
-          <w:rFonts w:ascii="Calibri" w:hAnsi="Calibri" w:cs="Calibri"/>
-          <w:sz w:val="22"/>
-          <w:szCs w:val="22"/>
-        </w:rPr>
-        <w:t xml:space="preserve">, devront être exécutés par ce dernier à ses frais et sous sa responsabilité exclusive, dans un délai qui sera alors convenu avec le Bailleur, sans que ceux-ci ne puissent changer la destination de l’Immeuble, nuire à sa solidité ou encore affecter les installations techniques de l’Immeuble ou ses performances environnementales. De même, il ne pourra faire supporter aux planchers une charge supérieure à leur résistance sous peine d'être responsable de tous désordres ou accidents. </w:t>
+        <w:t xml:space="preserve">la destination de l’Immeuble, nuire à sa solidité ou encore affecter les installations techniques de l’Immeuble ou ses performances environnementales. De même, il ne pourra faire supporter aux planchers une charge supérieure à leur résistance sous peine d'être responsable de tous désordres ou accidents. </w:t>
       </w:r>
     </w:p>
     <w:p>
@@ -11796,7 +11834,6 @@
           <w:sz w:val="22"/>
           <w:szCs w:val="22"/>
         </w:rPr>
-        <w:lastRenderedPageBreak/>
         <w:t xml:space="preserve">Enfin, le Preneur s’engage à effectuer à ses frais et sous sa responsabilité exclusive tous autres travaux, devant lui permettre d’utiliser les Locaux Loués conformément à leur destination, quand bien même il s’agirait de travaux de conformité avec la réglementation sur l’hygiène, la sécurité, l’accessibilité ou la réglementation du travail, ou de mises aux normes. </w:t>
       </w:r>
     </w:p>
@@ -11931,7 +11968,16 @@
           <w:sz w:val="22"/>
           <w:szCs w:val="22"/>
         </w:rPr>
-        <w:t>nformation de l’architecte de l’Immeuble et des services techniques du Bailleur par le Preneur ou son maître d'œuvre de l'évolution du chantier avec envoi de tous plans d'exécution et comptes-rendus de chantier permettant de s'assurer de la conformité des travaux exécutés avec ceux qui ont été préalablement autorisés, les honoraires de vacation ou de contrôle du maître d'œuvre du Bailleur étant pris en charge intégralement par le Preneur.</w:t>
+        <w:t xml:space="preserve">nformation de l’architecte de l’Immeuble et des services techniques du Bailleur par le Preneur ou son maître d'œuvre de l'évolution du chantier avec envoi de tous plans d'exécution et </w:t>
+      </w:r>
+      <w:r>
+        <w:rPr>
+          <w:rFonts w:ascii="Calibri" w:hAnsi="Calibri" w:cs="Calibri"/>
+          <w:sz w:val="22"/>
+          <w:szCs w:val="22"/>
+        </w:rPr>
+        <w:lastRenderedPageBreak/>
+        <w:t>comptes-rendus de chantier permettant de s'assurer de la conformité des travaux exécutés avec ceux qui ont été préalablement autorisés, les honoraires de vacation ou de contrôle du maître d'œuvre du Bailleur étant pris en charge intégralement par le Preneur.</w:t>
       </w:r>
     </w:p>
     <w:p>
@@ -12272,7 +12318,6 @@
           <w:sz w:val="22"/>
           <w:szCs w:val="22"/>
         </w:rPr>
-        <w:lastRenderedPageBreak/>
         <w:t>une</w:t>
       </w:r>
       <w:proofErr w:type="gramEnd"/>
@@ -12348,6 +12393,7 @@
           <w:sz w:val="22"/>
           <w:szCs w:val="22"/>
         </w:rPr>
+        <w:lastRenderedPageBreak/>
         <w:t>Il est précisé que demeurent à la charge du Bailleur les travaux afférents aux Locaux Loués, limitativement énumérés à l’article R. 145-35 du décret n°2014-1317 du 3 novembre 2014 relatif au bail commercial.</w:t>
       </w:r>
     </w:p>
@@ -13917,7 +13963,7 @@
           <w:szCs w:val="22"/>
           <w:shd w:val="clear" w:color="auto" w:fill="FFFFFF"/>
         </w:rPr>
-        <w:t xml:space="preserve">leur ou </w:t>
+        <w:t xml:space="preserve">leur ou encore les </w:t>
       </w:r>
       <w:r>
         <w:rPr>
@@ -13927,7 +13973,7 @@
           <w:shd w:val="clear" w:color="auto" w:fill="FFFFFF"/>
         </w:rPr>
         <w:lastRenderedPageBreak/>
-        <w:t xml:space="preserve">encore les éventuelles franchises de loyer consenties par le </w:t>
+        <w:t xml:space="preserve">éventuelles franchises de loyer consenties par le </w:t>
       </w:r>
       <w:r>
         <w:rPr>
@@ -15832,6 +15878,7 @@
           <w:sz w:val="22"/>
           <w:szCs w:val="22"/>
         </w:rPr>
+        <w:lastRenderedPageBreak/>
         <w:t xml:space="preserve">Il est précisé que l’inventaire ne saurait constituer pour le </w:t>
       </w:r>
       <w:r>
@@ -16944,6 +16991,7 @@
           <w:sz w:val="22"/>
           <w:szCs w:val="22"/>
         </w:rPr>
+        <w:lastRenderedPageBreak/>
         <w:t>L</w:t>
       </w:r>
       <w:r>
@@ -18636,6 +18684,7 @@
           <w:sz w:val="22"/>
           <w:szCs w:val="22"/>
         </w:rPr>
+        <w:lastRenderedPageBreak/>
         <w:t xml:space="preserve">Aucune cession ne pourra valablement intervenir sans paiement préalable ou simultané par le cédant au </w:t>
       </w:r>
       <w:r>
@@ -20375,7 +20424,6 @@
           <w:sz w:val="22"/>
           <w:szCs w:val="22"/>
         </w:rPr>
-        <w:lastRenderedPageBreak/>
         <w:t xml:space="preserve">Loués </w:t>
       </w:r>
       <w:r>
@@ -21742,95 +21790,95 @@
           <w:sz w:val="22"/>
           <w:szCs w:val="22"/>
         </w:rPr>
+        <w:t>les</w:t>
+      </w:r>
+      <w:proofErr w:type="gramEnd"/>
+      <w:r>
+        <w:rPr>
+          <w:rFonts w:ascii="Calibri" w:hAnsi="Calibri" w:cs="Calibri"/>
+          <w:bCs/>
+          <w:sz w:val="22"/>
+          <w:szCs w:val="22"/>
+        </w:rPr>
+        <w:t xml:space="preserve"> honoraires d’expert.</w:t>
+      </w:r>
+    </w:p>
+    <w:p>
+      <w:pPr>
+        <w:jc w:val="both"/>
+        <w:rPr>
+          <w:rFonts w:ascii="Calibri" w:hAnsi="Calibri" w:cs="Calibri"/>
+          <w:bCs/>
+          <w:sz w:val="22"/>
+          <w:szCs w:val="22"/>
+        </w:rPr>
+      </w:pPr>
+      <w:r>
+        <w:rPr>
+          <w:rFonts w:ascii="Calibri" w:hAnsi="Calibri" w:cs="Calibri"/>
+          <w:bCs/>
+          <w:sz w:val="22"/>
+          <w:szCs w:val="22"/>
+        </w:rPr>
+        <w:t>b</w:t>
+      </w:r>
+      <w:r>
+        <w:rPr>
+          <w:rFonts w:ascii="Calibri" w:hAnsi="Calibri" w:cs="Calibri"/>
+          <w:bCs/>
+          <w:sz w:val="22"/>
+          <w:szCs w:val="22"/>
+        </w:rPr>
+        <w:t>) sa privation de jouissance, à due concurrence de deux années et ses pertes d’exploitation</w:t>
+      </w:r>
+    </w:p>
+    <w:p>
+      <w:pPr>
+        <w:jc w:val="both"/>
+        <w:rPr>
+          <w:rFonts w:ascii="Calibri" w:hAnsi="Calibri" w:cs="Calibri"/>
+          <w:bCs/>
+          <w:sz w:val="22"/>
+          <w:szCs w:val="22"/>
+        </w:rPr>
+      </w:pPr>
+      <w:r>
+        <w:rPr>
+          <w:rFonts w:ascii="Calibri" w:hAnsi="Calibri" w:cs="Calibri"/>
+          <w:bCs/>
+          <w:sz w:val="22"/>
+          <w:szCs w:val="22"/>
+        </w:rPr>
+        <w:t>c</w:t>
+      </w:r>
+      <w:r>
+        <w:rPr>
+          <w:rFonts w:ascii="Calibri" w:hAnsi="Calibri" w:cs="Calibri"/>
+          <w:bCs/>
+          <w:sz w:val="22"/>
+          <w:szCs w:val="22"/>
+        </w:rPr>
+        <w:t>) le recours des voisins et des tiers</w:t>
+      </w:r>
+    </w:p>
+    <w:p>
+      <w:pPr>
+        <w:jc w:val="both"/>
+        <w:rPr>
+          <w:rFonts w:ascii="Calibri" w:hAnsi="Calibri" w:cs="Calibri"/>
+          <w:bCs/>
+          <w:sz w:val="22"/>
+          <w:szCs w:val="22"/>
+        </w:rPr>
+      </w:pPr>
+      <w:r>
+        <w:rPr>
+          <w:rFonts w:ascii="Calibri" w:hAnsi="Calibri" w:cs="Calibri"/>
+          <w:bCs/>
+          <w:sz w:val="22"/>
+          <w:szCs w:val="22"/>
+        </w:rPr>
         <w:lastRenderedPageBreak/>
-        <w:t>les</w:t>
-      </w:r>
-      <w:proofErr w:type="gramEnd"/>
-      <w:r>
-        <w:rPr>
-          <w:rFonts w:ascii="Calibri" w:hAnsi="Calibri" w:cs="Calibri"/>
-          <w:bCs/>
-          <w:sz w:val="22"/>
-          <w:szCs w:val="22"/>
-        </w:rPr>
-        <w:t xml:space="preserve"> honoraires d’expert.</w:t>
-      </w:r>
-    </w:p>
-    <w:p>
-      <w:pPr>
-        <w:jc w:val="both"/>
-        <w:rPr>
-          <w:rFonts w:ascii="Calibri" w:hAnsi="Calibri" w:cs="Calibri"/>
-          <w:bCs/>
-          <w:sz w:val="22"/>
-          <w:szCs w:val="22"/>
-        </w:rPr>
-      </w:pPr>
-      <w:r>
-        <w:rPr>
-          <w:rFonts w:ascii="Calibri" w:hAnsi="Calibri" w:cs="Calibri"/>
-          <w:bCs/>
-          <w:sz w:val="22"/>
-          <w:szCs w:val="22"/>
-        </w:rPr>
-        <w:t>b</w:t>
-      </w:r>
-      <w:r>
-        <w:rPr>
-          <w:rFonts w:ascii="Calibri" w:hAnsi="Calibri" w:cs="Calibri"/>
-          <w:bCs/>
-          <w:sz w:val="22"/>
-          <w:szCs w:val="22"/>
-        </w:rPr>
-        <w:t>) sa privation de jouissance, à due concurrence de deux années et ses pertes d’exploitation</w:t>
-      </w:r>
-    </w:p>
-    <w:p>
-      <w:pPr>
-        <w:jc w:val="both"/>
-        <w:rPr>
-          <w:rFonts w:ascii="Calibri" w:hAnsi="Calibri" w:cs="Calibri"/>
-          <w:bCs/>
-          <w:sz w:val="22"/>
-          <w:szCs w:val="22"/>
-        </w:rPr>
-      </w:pPr>
-      <w:r>
-        <w:rPr>
-          <w:rFonts w:ascii="Calibri" w:hAnsi="Calibri" w:cs="Calibri"/>
-          <w:bCs/>
-          <w:sz w:val="22"/>
-          <w:szCs w:val="22"/>
-        </w:rPr>
-        <w:t>c</w:t>
-      </w:r>
-      <w:r>
-        <w:rPr>
-          <w:rFonts w:ascii="Calibri" w:hAnsi="Calibri" w:cs="Calibri"/>
-          <w:bCs/>
-          <w:sz w:val="22"/>
-          <w:szCs w:val="22"/>
-        </w:rPr>
-        <w:t>) le recours des voisins et des tiers</w:t>
-      </w:r>
-    </w:p>
-    <w:p>
-      <w:pPr>
-        <w:jc w:val="both"/>
-        <w:rPr>
-          <w:rFonts w:ascii="Calibri" w:hAnsi="Calibri" w:cs="Calibri"/>
-          <w:bCs/>
-          <w:sz w:val="22"/>
-          <w:szCs w:val="22"/>
-        </w:rPr>
-      </w:pPr>
-      <w:r>
-        <w:rPr>
-          <w:rFonts w:ascii="Calibri" w:hAnsi="Calibri" w:cs="Calibri"/>
-          <w:bCs/>
-          <w:sz w:val="22"/>
-          <w:szCs w:val="22"/>
-        </w:rPr>
         <w:t>d</w:t>
       </w:r>
       <w:r>
@@ -22499,57 +22547,57 @@
           <w:sz w:val="22"/>
           <w:szCs w:val="22"/>
         </w:rPr>
-        <w:t xml:space="preserve">, une attestation d’assurance reprenant les garanties </w:t>
-      </w:r>
-      <w:r>
+        <w:t>, une attestation d’assurance reprenant les garanties demandées ci-dessus. Pendant la durée du Bail, il devra justifier de la validité des contrats à toute réquisition du Bailleur.</w:t>
+      </w:r>
+    </w:p>
+    <w:p>
+      <w:pPr>
+        <w:jc w:val="both"/>
         <w:rPr>
           <w:rFonts w:ascii="Calibri" w:hAnsi="Calibri" w:cs="Calibri"/>
           <w:bCs/>
           <w:sz w:val="22"/>
           <w:szCs w:val="22"/>
         </w:rPr>
+      </w:pPr>
+      <w:r>
+        <w:rPr>
+          <w:rFonts w:ascii="Calibri" w:hAnsi="Calibri" w:cs="Calibri"/>
+          <w:bCs/>
+          <w:sz w:val="22"/>
+          <w:szCs w:val="22"/>
+        </w:rPr>
+        <w:t xml:space="preserve">Le Preneur devra déléguer et transférer au Bailleur le bénéfice desdites assurances, </w:t>
+      </w:r>
+      <w:proofErr w:type="gramStart"/>
+      <w:r>
+        <w:rPr>
+          <w:rFonts w:ascii="Calibri" w:hAnsi="Calibri" w:cs="Calibri"/>
+          <w:bCs/>
+          <w:sz w:val="22"/>
+          <w:szCs w:val="22"/>
+        </w:rPr>
+        <w:t>de manière à ce</w:t>
+      </w:r>
+      <w:proofErr w:type="gramEnd"/>
+      <w:r>
+        <w:rPr>
+          <w:rFonts w:ascii="Calibri" w:hAnsi="Calibri" w:cs="Calibri"/>
+          <w:bCs/>
+          <w:sz w:val="22"/>
+          <w:szCs w:val="22"/>
+        </w:rPr>
+        <w:t xml:space="preserve"> que toutes indemnités dues au Preneur par toute compagnie d'assurances, en cas de sinistre et pour </w:t>
+      </w:r>
+      <w:r>
+        <w:rPr>
+          <w:rFonts w:ascii="Calibri" w:hAnsi="Calibri" w:cs="Calibri"/>
+          <w:bCs/>
+          <w:sz w:val="22"/>
+          <w:szCs w:val="22"/>
+        </w:rPr>
         <w:lastRenderedPageBreak/>
-        <w:t>demandées ci-dessus. Pendant la durée du Bail, il devra justifier de la validité des contrats à toute réquisition du Bailleur.</w:t>
-      </w:r>
-    </w:p>
-    <w:p>
-      <w:pPr>
-        <w:jc w:val="both"/>
-        <w:rPr>
-          <w:rFonts w:ascii="Calibri" w:hAnsi="Calibri" w:cs="Calibri"/>
-          <w:bCs/>
-          <w:sz w:val="22"/>
-          <w:szCs w:val="22"/>
-        </w:rPr>
-      </w:pPr>
-      <w:r>
-        <w:rPr>
-          <w:rFonts w:ascii="Calibri" w:hAnsi="Calibri" w:cs="Calibri"/>
-          <w:bCs/>
-          <w:sz w:val="22"/>
-          <w:szCs w:val="22"/>
-        </w:rPr>
-        <w:t xml:space="preserve">Le Preneur devra déléguer et transférer au Bailleur le bénéfice desdites assurances, </w:t>
-      </w:r>
-      <w:proofErr w:type="gramStart"/>
-      <w:r>
-        <w:rPr>
-          <w:rFonts w:ascii="Calibri" w:hAnsi="Calibri" w:cs="Calibri"/>
-          <w:bCs/>
-          <w:sz w:val="22"/>
-          <w:szCs w:val="22"/>
-        </w:rPr>
-        <w:t>de manière à ce</w:t>
-      </w:r>
-      <w:proofErr w:type="gramEnd"/>
-      <w:r>
-        <w:rPr>
-          <w:rFonts w:ascii="Calibri" w:hAnsi="Calibri" w:cs="Calibri"/>
-          <w:bCs/>
-          <w:sz w:val="22"/>
-          <w:szCs w:val="22"/>
-        </w:rPr>
-        <w:t xml:space="preserve"> que toutes indemnités dues au Preneur par toute compagnie d'assurances, en cas de sinistre et pour quelque cause que ce soit, soient affectées au privilège du Bailleur à concurrence de toutes sommes dues, échues ou à échoir. </w:t>
+        <w:t xml:space="preserve">quelque cause que ce soit, soient affectées au privilège du Bailleur à concurrence de toutes sommes dues, échues ou à échoir. </w:t>
       </w:r>
     </w:p>
     <w:p>
@@ -23251,6 +23299,7 @@
           <w:sz w:val="22"/>
           <w:szCs w:val="22"/>
         </w:rPr>
+        <w:lastRenderedPageBreak/>
         <w:t>Dans le cas où une quelconque procédure collective serait ouverte à l’encontre du Preneur, ce dernier devra, dans un délai de quinze (15) jours à compter du jugement d’ouverture de ladite procédure collective, en informer le Bailleur par lettre recommandée avec accusé de réception.</w:t>
       </w:r>
     </w:p>
@@ -23741,71 +23790,79 @@
           <w:sz w:val="22"/>
           <w:szCs w:val="22"/>
         </w:rPr>
+        <w:t>De convention expresse, cette pénalité s’appliquera de plein droit à l’expiration du délai mentionné ci-dessus sans qu’il y ait lieu de notifier une quelconque mise en demeure.</w:t>
+      </w:r>
+    </w:p>
+    <w:p>
+      <w:pPr>
+        <w:jc w:val="both"/>
+        <w:rPr>
+          <w:rFonts w:ascii="Calibri" w:hAnsi="Calibri" w:cs="Calibri"/>
+          <w:sz w:val="22"/>
+          <w:szCs w:val="22"/>
+        </w:rPr>
+      </w:pPr>
+    </w:p>
+    <w:p>
+      <w:pPr>
+        <w:jc w:val="both"/>
+        <w:rPr>
+          <w:rFonts w:ascii="Calibri" w:hAnsi="Calibri" w:cs="Calibri"/>
+          <w:sz w:val="22"/>
+          <w:szCs w:val="22"/>
+        </w:rPr>
+      </w:pPr>
+      <w:r>
+        <w:rPr>
+          <w:rFonts w:ascii="Calibri" w:hAnsi="Calibri" w:cs="Calibri"/>
+          <w:sz w:val="22"/>
+          <w:szCs w:val="22"/>
+        </w:rPr>
+        <w:t xml:space="preserve">En outre, toute somme due en vertu du présent Bail qui ne serait pas payée à son échéance exacte, porterait intérêt au taux de l’intérêt légal conformément à </w:t>
+      </w:r>
+      <w:r>
+        <w:rPr>
+          <w:rFonts w:ascii="Calibri" w:hAnsi="Calibri" w:cs="Calibri"/>
+          <w:sz w:val="22"/>
+          <w:szCs w:val="22"/>
+          <w:highlight w:val="yellow"/>
+        </w:rPr>
+        <w:t>l’</w:t>
+      </w:r>
+      <w:r>
+        <w:rPr>
+          <w:rFonts w:ascii="Calibri" w:hAnsi="Calibri" w:cs="Calibri"/>
+          <w:sz w:val="22"/>
+          <w:szCs w:val="22"/>
+          <w:highlight w:val="yellow"/>
+        </w:rPr>
+        <w:t>A</w:t>
+      </w:r>
+      <w:r>
+        <w:rPr>
+          <w:rFonts w:ascii="Calibri" w:hAnsi="Calibri" w:cs="Calibri"/>
+          <w:sz w:val="22"/>
+          <w:szCs w:val="22"/>
+          <w:highlight w:val="yellow"/>
+        </w:rPr>
+        <w:t>rticle 10</w:t>
+      </w:r>
+      <w:r>
+        <w:rPr>
+          <w:rFonts w:ascii="Calibri" w:hAnsi="Calibri" w:cs="Calibri"/>
+          <w:sz w:val="22"/>
+          <w:szCs w:val="22"/>
+        </w:rPr>
+        <w:t xml:space="preserve"> du présent Bail, sans qu’aucune </w:t>
+      </w:r>
+      <w:r>
+        <w:rPr>
+          <w:rFonts w:ascii="Calibri" w:hAnsi="Calibri" w:cs="Calibri"/>
+          <w:sz w:val="22"/>
+          <w:szCs w:val="22"/>
+        </w:rPr>
         <w:lastRenderedPageBreak/>
-        <w:t>De convention expresse, cette pénalité s’appliquera de plein droit à l’expiration du délai mentionné ci-dessus sans qu’il y ait lieu de notifier une quelconque mise en demeure.</w:t>
-      </w:r>
-    </w:p>
-    <w:p>
-      <w:pPr>
-        <w:jc w:val="both"/>
-        <w:rPr>
-          <w:rFonts w:ascii="Calibri" w:hAnsi="Calibri" w:cs="Calibri"/>
-          <w:sz w:val="22"/>
-          <w:szCs w:val="22"/>
-        </w:rPr>
-      </w:pPr>
-    </w:p>
-    <w:p>
-      <w:pPr>
-        <w:jc w:val="both"/>
-        <w:rPr>
-          <w:rFonts w:ascii="Calibri" w:hAnsi="Calibri" w:cs="Calibri"/>
-          <w:sz w:val="22"/>
-          <w:szCs w:val="22"/>
-        </w:rPr>
-      </w:pPr>
-      <w:r>
-        <w:rPr>
-          <w:rFonts w:ascii="Calibri" w:hAnsi="Calibri" w:cs="Calibri"/>
-          <w:sz w:val="22"/>
-          <w:szCs w:val="22"/>
-        </w:rPr>
-        <w:t xml:space="preserve">En outre, toute somme due en vertu du présent Bail qui ne serait pas payée à son échéance exacte, porterait intérêt au taux de l’intérêt légal conformément à </w:t>
-      </w:r>
-      <w:r>
-        <w:rPr>
-          <w:rFonts w:ascii="Calibri" w:hAnsi="Calibri" w:cs="Calibri"/>
-          <w:sz w:val="22"/>
-          <w:szCs w:val="22"/>
-          <w:highlight w:val="yellow"/>
-        </w:rPr>
-        <w:t>l’</w:t>
-      </w:r>
-      <w:r>
-        <w:rPr>
-          <w:rFonts w:ascii="Calibri" w:hAnsi="Calibri" w:cs="Calibri"/>
-          <w:sz w:val="22"/>
-          <w:szCs w:val="22"/>
-          <w:highlight w:val="yellow"/>
-        </w:rPr>
-        <w:t>A</w:t>
-      </w:r>
-      <w:r>
-        <w:rPr>
-          <w:rFonts w:ascii="Calibri" w:hAnsi="Calibri" w:cs="Calibri"/>
-          <w:sz w:val="22"/>
-          <w:szCs w:val="22"/>
-          <w:highlight w:val="yellow"/>
-        </w:rPr>
-        <w:t>rticle 10</w:t>
-      </w:r>
-      <w:r>
-        <w:rPr>
-          <w:rFonts w:ascii="Calibri" w:hAnsi="Calibri" w:cs="Calibri"/>
-          <w:sz w:val="22"/>
-          <w:szCs w:val="22"/>
-        </w:rPr>
-        <w:t xml:space="preserve"> du présent Bail, sans qu’aucune mise en demeure préalable ne soit nécessaire, le Preneur se trouvant en demeure par le seul effet de la survenance du terme.</w:t>
+        <w:t>mise en demeure préalable ne soit nécessaire, le Preneur se trouvant en demeure par le seul effet de la survenance du terme.</w:t>
       </w:r>
     </w:p>
     <w:p>
@@ -25637,8 +25694,70 @@
           <w:sz w:val="22"/>
           <w:szCs w:val="22"/>
         </w:rPr>
-        <w:t xml:space="preserve">Dans le cadre du Bail, les parties s’engagent à respecter l’ensemble des obligations légales et règlementaires actuelles et futures relatives à la lutte contre le blanchiment des capitaux et le </w:t>
-      </w:r>
+        <w:t>Dans le cadre du Bail, les parties s’engagent à respecter l’ensemble des obligations légales et règlementaires actuelles et futures relatives à la lutte contre le blanchiment des capitaux et le financement des activités terroristes et plus particulièrement les dispositions du Code monétaire et financier et notamment des articles L. 561-1 et suivants dudit Code.</w:t>
+      </w:r>
+    </w:p>
+    <w:p>
+      <w:pPr>
+        <w:jc w:val="both"/>
+        <w:rPr>
+          <w:rFonts w:ascii="Calibri" w:hAnsi="Calibri" w:cs="Calibri"/>
+          <w:sz w:val="22"/>
+          <w:szCs w:val="22"/>
+        </w:rPr>
+      </w:pPr>
+    </w:p>
+    <w:p>
+      <w:pPr>
+        <w:jc w:val="both"/>
+        <w:rPr>
+          <w:rFonts w:ascii="Calibri" w:hAnsi="Calibri" w:cs="Calibri"/>
+          <w:sz w:val="22"/>
+          <w:szCs w:val="22"/>
+        </w:rPr>
+      </w:pPr>
+    </w:p>
+    <w:p>
+      <w:pPr>
+        <w:pStyle w:val="Titre2"/>
+      </w:pPr>
+      <w:bookmarkStart w:id="63" w:name="_Toc176798891"/>
+      <w:r>
+        <w:t xml:space="preserve">ARTICLE </w:t>
+      </w:r>
+      <w:r>
+        <w:t>2</w:t>
+      </w:r>
+      <w:r>
+        <w:t>4</w:t>
+      </w:r>
+      <w:r>
+        <w:t xml:space="preserve"> </w:t>
+      </w:r>
+      <w:r>
+        <w:t>– ELECTION DE DOMICILE</w:t>
+      </w:r>
+      <w:bookmarkEnd w:id="63"/>
+    </w:p>
+    <w:p>
+      <w:pPr>
+        <w:jc w:val="both"/>
+        <w:rPr>
+          <w:rFonts w:ascii="Calibri" w:hAnsi="Calibri" w:cs="Calibri"/>
+          <w:sz w:val="22"/>
+          <w:szCs w:val="22"/>
+        </w:rPr>
+      </w:pPr>
+    </w:p>
+    <w:p>
+      <w:pPr>
+        <w:jc w:val="both"/>
+        <w:rPr>
+          <w:rFonts w:ascii="Calibri" w:hAnsi="Calibri" w:cs="Calibri"/>
+          <w:sz w:val="22"/>
+          <w:szCs w:val="22"/>
+        </w:rPr>
+      </w:pPr>
       <w:r>
         <w:rPr>
           <w:rFonts w:ascii="Calibri" w:hAnsi="Calibri" w:cs="Calibri"/>
@@ -25646,76 +25765,6 @@
           <w:szCs w:val="22"/>
         </w:rPr>
         <w:lastRenderedPageBreak/>
-        <w:t>financement des activités terroristes et plus particulièrement les dispositions du Code monétaire et financier et notamment des articles L. 561-1 et suivants dudit Code.</w:t>
-      </w:r>
-    </w:p>
-    <w:p>
-      <w:pPr>
-        <w:jc w:val="both"/>
-        <w:rPr>
-          <w:rFonts w:ascii="Calibri" w:hAnsi="Calibri" w:cs="Calibri"/>
-          <w:sz w:val="22"/>
-          <w:szCs w:val="22"/>
-        </w:rPr>
-      </w:pPr>
-    </w:p>
-    <w:p>
-      <w:pPr>
-        <w:jc w:val="both"/>
-        <w:rPr>
-          <w:rFonts w:ascii="Calibri" w:hAnsi="Calibri" w:cs="Calibri"/>
-          <w:sz w:val="22"/>
-          <w:szCs w:val="22"/>
-        </w:rPr>
-      </w:pPr>
-    </w:p>
-    <w:p>
-      <w:pPr>
-        <w:pStyle w:val="Titre2"/>
-      </w:pPr>
-      <w:bookmarkStart w:id="63" w:name="_Toc176798891"/>
-      <w:r>
-        <w:t xml:space="preserve">ARTICLE </w:t>
-      </w:r>
-      <w:r>
-        <w:t>2</w:t>
-      </w:r>
-      <w:r>
-        <w:t>4</w:t>
-      </w:r>
-      <w:r>
-        <w:t xml:space="preserve"> </w:t>
-      </w:r>
-      <w:r>
-        <w:t>– ELECTION DE DOMICILE</w:t>
-      </w:r>
-      <w:bookmarkEnd w:id="63"/>
-    </w:p>
-    <w:p>
-      <w:pPr>
-        <w:jc w:val="both"/>
-        <w:rPr>
-          <w:rFonts w:ascii="Calibri" w:hAnsi="Calibri" w:cs="Calibri"/>
-          <w:sz w:val="22"/>
-          <w:szCs w:val="22"/>
-        </w:rPr>
-      </w:pPr>
-    </w:p>
-    <w:p>
-      <w:pPr>
-        <w:jc w:val="both"/>
-        <w:rPr>
-          <w:rFonts w:ascii="Calibri" w:hAnsi="Calibri" w:cs="Calibri"/>
-          <w:sz w:val="22"/>
-          <w:szCs w:val="22"/>
-        </w:rPr>
-      </w:pPr>
-      <w:r>
-        <w:rPr>
-          <w:rFonts w:ascii="Calibri" w:hAnsi="Calibri" w:cs="Calibri"/>
-          <w:sz w:val="22"/>
-          <w:szCs w:val="22"/>
-        </w:rPr>
         <w:t xml:space="preserve">Pour l'exécution des présentes, les </w:t>
       </w:r>
       <w:r>
@@ -26384,164 +26433,164 @@
       </w:pPr>
       <w:bookmarkStart w:id="67" w:name="_Toc176798895"/>
       <w:r>
+        <w:t>ARTICLE 2</w:t>
+      </w:r>
+      <w:r>
+        <w:t>6</w:t>
+      </w:r>
+      <w:r>
+        <w:t xml:space="preserve"> – DISPOSITIONS PARTICULIERES</w:t>
+      </w:r>
+      <w:bookmarkEnd w:id="67"/>
+    </w:p>
+    <w:p>
+      <w:pPr>
+        <w:jc w:val="both"/>
+        <w:rPr>
+          <w:rFonts w:ascii="Calibri" w:hAnsi="Calibri" w:cs="Calibri"/>
+          <w:sz w:val="22"/>
+          <w:szCs w:val="22"/>
+        </w:rPr>
+      </w:pPr>
+    </w:p>
+    <w:p>
+      <w:pPr>
+        <w:jc w:val="both"/>
+        <w:rPr>
+          <w:rFonts w:ascii="Calibri" w:hAnsi="Calibri" w:cs="Calibri"/>
+          <w:sz w:val="22"/>
+          <w:szCs w:val="22"/>
+        </w:rPr>
+      </w:pPr>
+      <w:r>
+        <w:rPr>
+          <w:rFonts w:ascii="Calibri" w:hAnsi="Calibri" w:cs="Calibri"/>
+          <w:sz w:val="22"/>
+          <w:szCs w:val="22"/>
+        </w:rPr>
+        <w:t>Les Parties insistent sur le fait que le présent</w:t>
+      </w:r>
+      <w:r>
+        <w:rPr>
+          <w:rFonts w:ascii="Calibri" w:hAnsi="Calibri" w:cs="Calibri"/>
+          <w:sz w:val="22"/>
+          <w:szCs w:val="22"/>
+        </w:rPr>
+        <w:t xml:space="preserve"> Bail</w:t>
+      </w:r>
+      <w:r>
+        <w:rPr>
+          <w:rFonts w:ascii="Calibri" w:hAnsi="Calibri" w:cs="Calibri"/>
+          <w:sz w:val="22"/>
+          <w:szCs w:val="22"/>
+        </w:rPr>
+        <w:t xml:space="preserve"> a fait l’objet de discussions entre elles.</w:t>
+      </w:r>
+    </w:p>
+    <w:p>
+      <w:pPr>
+        <w:jc w:val="both"/>
+        <w:rPr>
+          <w:rFonts w:ascii="Calibri" w:hAnsi="Calibri" w:cs="Calibri"/>
+          <w:sz w:val="22"/>
+          <w:szCs w:val="22"/>
+        </w:rPr>
+      </w:pPr>
+    </w:p>
+    <w:p>
+      <w:pPr>
+        <w:jc w:val="both"/>
+        <w:rPr>
+          <w:rFonts w:ascii="Calibri" w:hAnsi="Calibri" w:cs="Calibri"/>
+          <w:sz w:val="22"/>
+          <w:szCs w:val="22"/>
+        </w:rPr>
+      </w:pPr>
+      <w:r>
+        <w:rPr>
+          <w:rFonts w:ascii="Calibri" w:hAnsi="Calibri" w:cs="Calibri"/>
+          <w:sz w:val="22"/>
+          <w:szCs w:val="22"/>
+        </w:rPr>
+        <w:t xml:space="preserve">C’est dans ces conditions que les Parties ont décidé, au moyen du présent article, de conférer à certaines stipulations du </w:t>
+      </w:r>
+      <w:r>
+        <w:rPr>
+          <w:rFonts w:ascii="Calibri" w:hAnsi="Calibri" w:cs="Calibri"/>
+          <w:sz w:val="22"/>
+          <w:szCs w:val="22"/>
+        </w:rPr>
+        <w:t xml:space="preserve">Bail </w:t>
+      </w:r>
+      <w:r>
+        <w:rPr>
+          <w:rFonts w:ascii="Calibri" w:hAnsi="Calibri" w:cs="Calibri"/>
+          <w:sz w:val="22"/>
+          <w:szCs w:val="22"/>
+        </w:rPr>
+        <w:t>et ce, convention expresse entre elles un caractère « </w:t>
+      </w:r>
+      <w:r>
+        <w:rPr>
+          <w:rFonts w:ascii="Calibri" w:hAnsi="Calibri" w:cs="Calibri"/>
+          <w:i/>
+          <w:sz w:val="22"/>
+          <w:szCs w:val="22"/>
+        </w:rPr>
+        <w:t>intuitu personae</w:t>
+      </w:r>
+      <w:r>
+        <w:rPr>
+          <w:rFonts w:ascii="Calibri" w:hAnsi="Calibri" w:cs="Calibri"/>
+          <w:sz w:val="22"/>
+          <w:szCs w:val="22"/>
+        </w:rPr>
+        <w:t xml:space="preserve"> » au seul profit de la société </w:t>
+      </w:r>
+      <w:r>
+        <w:rPr>
+          <w:rFonts w:ascii="Calibri" w:hAnsi="Calibri" w:cs="Calibri"/>
+          <w:sz w:val="22"/>
+          <w:szCs w:val="22"/>
+          <w:highlight w:val="lightGray"/>
+        </w:rPr>
+        <w:t>XXX</w:t>
+      </w:r>
+      <w:r>
+        <w:rPr>
+          <w:rFonts w:ascii="Calibri" w:hAnsi="Calibri" w:cs="Calibri"/>
+          <w:sz w:val="22"/>
+          <w:szCs w:val="22"/>
+        </w:rPr>
+        <w:t>.</w:t>
+      </w:r>
+    </w:p>
+    <w:p>
+      <w:pPr>
+        <w:jc w:val="both"/>
+        <w:rPr>
+          <w:rFonts w:ascii="Calibri" w:hAnsi="Calibri" w:cs="Calibri"/>
+          <w:sz w:val="22"/>
+          <w:szCs w:val="22"/>
+        </w:rPr>
+      </w:pPr>
+    </w:p>
+    <w:p>
+      <w:pPr>
+        <w:jc w:val="both"/>
+        <w:rPr>
+          <w:rFonts w:ascii="Calibri" w:hAnsi="Calibri" w:cs="Calibri"/>
+          <w:sz w:val="22"/>
+          <w:szCs w:val="22"/>
+        </w:rPr>
+      </w:pPr>
+      <w:r>
+        <w:rPr>
+          <w:rFonts w:ascii="Calibri" w:hAnsi="Calibri" w:cs="Calibri"/>
+          <w:sz w:val="22"/>
+          <w:szCs w:val="22"/>
+        </w:rPr>
         <w:lastRenderedPageBreak/>
-        <w:t>ARTICLE 2</w:t>
-      </w:r>
-      <w:r>
-        <w:t>6</w:t>
-      </w:r>
-      <w:r>
-        <w:t xml:space="preserve"> – DISPOSITIONS PARTICULIERES</w:t>
-      </w:r>
-      <w:bookmarkEnd w:id="67"/>
-    </w:p>
-    <w:p>
-      <w:pPr>
-        <w:jc w:val="both"/>
-        <w:rPr>
-          <w:rFonts w:ascii="Calibri" w:hAnsi="Calibri" w:cs="Calibri"/>
-          <w:sz w:val="22"/>
-          <w:szCs w:val="22"/>
-        </w:rPr>
-      </w:pPr>
-    </w:p>
-    <w:p>
-      <w:pPr>
-        <w:jc w:val="both"/>
-        <w:rPr>
-          <w:rFonts w:ascii="Calibri" w:hAnsi="Calibri" w:cs="Calibri"/>
-          <w:sz w:val="22"/>
-          <w:szCs w:val="22"/>
-        </w:rPr>
-      </w:pPr>
-      <w:r>
-        <w:rPr>
-          <w:rFonts w:ascii="Calibri" w:hAnsi="Calibri" w:cs="Calibri"/>
-          <w:sz w:val="22"/>
-          <w:szCs w:val="22"/>
-        </w:rPr>
-        <w:t>Les Parties insistent sur le fait que le présent</w:t>
-      </w:r>
-      <w:r>
-        <w:rPr>
-          <w:rFonts w:ascii="Calibri" w:hAnsi="Calibri" w:cs="Calibri"/>
-          <w:sz w:val="22"/>
-          <w:szCs w:val="22"/>
-        </w:rPr>
-        <w:t xml:space="preserve"> Bail</w:t>
-      </w:r>
-      <w:r>
-        <w:rPr>
-          <w:rFonts w:ascii="Calibri" w:hAnsi="Calibri" w:cs="Calibri"/>
-          <w:sz w:val="22"/>
-          <w:szCs w:val="22"/>
-        </w:rPr>
-        <w:t xml:space="preserve"> a fait l’objet de discussions entre elles.</w:t>
-      </w:r>
-    </w:p>
-    <w:p>
-      <w:pPr>
-        <w:jc w:val="both"/>
-        <w:rPr>
-          <w:rFonts w:ascii="Calibri" w:hAnsi="Calibri" w:cs="Calibri"/>
-          <w:sz w:val="22"/>
-          <w:szCs w:val="22"/>
-        </w:rPr>
-      </w:pPr>
-    </w:p>
-    <w:p>
-      <w:pPr>
-        <w:jc w:val="both"/>
-        <w:rPr>
-          <w:rFonts w:ascii="Calibri" w:hAnsi="Calibri" w:cs="Calibri"/>
-          <w:sz w:val="22"/>
-          <w:szCs w:val="22"/>
-        </w:rPr>
-      </w:pPr>
-      <w:r>
-        <w:rPr>
-          <w:rFonts w:ascii="Calibri" w:hAnsi="Calibri" w:cs="Calibri"/>
-          <w:sz w:val="22"/>
-          <w:szCs w:val="22"/>
-        </w:rPr>
-        <w:t xml:space="preserve">C’est dans ces conditions que les Parties ont décidé, au moyen du présent article, de conférer à certaines stipulations du </w:t>
-      </w:r>
-      <w:r>
-        <w:rPr>
-          <w:rFonts w:ascii="Calibri" w:hAnsi="Calibri" w:cs="Calibri"/>
-          <w:sz w:val="22"/>
-          <w:szCs w:val="22"/>
-        </w:rPr>
-        <w:t xml:space="preserve">Bail </w:t>
-      </w:r>
-      <w:r>
-        <w:rPr>
-          <w:rFonts w:ascii="Calibri" w:hAnsi="Calibri" w:cs="Calibri"/>
-          <w:sz w:val="22"/>
-          <w:szCs w:val="22"/>
-        </w:rPr>
-        <w:t>et ce, convention expresse entre elles un caractère « </w:t>
-      </w:r>
-      <w:r>
-        <w:rPr>
-          <w:rFonts w:ascii="Calibri" w:hAnsi="Calibri" w:cs="Calibri"/>
-          <w:i/>
-          <w:sz w:val="22"/>
-          <w:szCs w:val="22"/>
-        </w:rPr>
-        <w:t>intuitu personae</w:t>
-      </w:r>
-      <w:r>
-        <w:rPr>
-          <w:rFonts w:ascii="Calibri" w:hAnsi="Calibri" w:cs="Calibri"/>
-          <w:sz w:val="22"/>
-          <w:szCs w:val="22"/>
-        </w:rPr>
-        <w:t xml:space="preserve"> » au seul profit de la société </w:t>
-      </w:r>
-      <w:r>
-        <w:rPr>
-          <w:rFonts w:ascii="Calibri" w:hAnsi="Calibri" w:cs="Calibri"/>
-          <w:sz w:val="22"/>
-          <w:szCs w:val="22"/>
-          <w:highlight w:val="lightGray"/>
-        </w:rPr>
-        <w:t>XXX</w:t>
-      </w:r>
-      <w:r>
-        <w:rPr>
-          <w:rFonts w:ascii="Calibri" w:hAnsi="Calibri" w:cs="Calibri"/>
-          <w:sz w:val="22"/>
-          <w:szCs w:val="22"/>
-        </w:rPr>
-        <w:t>.</w:t>
-      </w:r>
-    </w:p>
-    <w:p>
-      <w:pPr>
-        <w:jc w:val="both"/>
-        <w:rPr>
-          <w:rFonts w:ascii="Calibri" w:hAnsi="Calibri" w:cs="Calibri"/>
-          <w:sz w:val="22"/>
-          <w:szCs w:val="22"/>
-        </w:rPr>
-      </w:pPr>
-    </w:p>
-    <w:p>
-      <w:pPr>
-        <w:jc w:val="both"/>
-        <w:rPr>
-          <w:rFonts w:ascii="Calibri" w:hAnsi="Calibri" w:cs="Calibri"/>
-          <w:sz w:val="22"/>
-          <w:szCs w:val="22"/>
-        </w:rPr>
-      </w:pPr>
-      <w:r>
-        <w:rPr>
-          <w:rFonts w:ascii="Calibri" w:hAnsi="Calibri" w:cs="Calibri"/>
-          <w:sz w:val="22"/>
-          <w:szCs w:val="22"/>
-        </w:rPr>
         <w:t xml:space="preserve">En conséquence, il est expressément convenu entre les Parties que dans l'hypothèse où celle-ci ne serait plus l'exploitant des </w:t>
       </w:r>
       <w:r>
@@ -27272,7 +27321,6 @@
           <w:sz w:val="22"/>
           <w:szCs w:val="22"/>
         </w:rPr>
-        <w:lastRenderedPageBreak/>
         <w:t>Livret de sensibilisation preneur aux</w:t>
       </w:r>
       <w:r>
@@ -33412,15 +33460,6 @@
   </w:num>
   <w:num w:numId="27" w16cid:durableId="1231575430">
     <w:abstractNumId w:val="39"/>
-    <w:lvlOverride w:ilvl="0"/>
-    <w:lvlOverride w:ilvl="1"/>
-    <w:lvlOverride w:ilvl="2"/>
-    <w:lvlOverride w:ilvl="3"/>
-    <w:lvlOverride w:ilvl="4"/>
-    <w:lvlOverride w:ilvl="5"/>
-    <w:lvlOverride w:ilvl="6"/>
-    <w:lvlOverride w:ilvl="7"/>
-    <w:lvlOverride w:ilvl="8"/>
   </w:num>
   <w:num w:numId="28" w16cid:durableId="677854266">
     <w:abstractNumId w:val="40"/>
@@ -34059,7 +34098,9 @@
   </w:style>
   <w:style w:type="character" w:default="1" w:styleId="Policepardfaut">
     <w:name w:val="Default Paragraph Font"/>
+    <w:uiPriority w:val="1"/>
     <w:semiHidden/>
+    <w:unhideWhenUsed/>
   </w:style>
   <w:style w:type="table" w:default="1" w:styleId="TableauNormal">
     <w:name w:val="Normal Table"/>
@@ -34403,7 +34444,7 @@
     </w:rPr>
   </w:style>
   <w:style w:type="paragraph" w:customStyle="1" w:styleId="Car">
-    <w:name w:val=" Car"/>
+    <w:name w:val="Car"/>
     <w:basedOn w:val="Normal"/>
     <w:rsid w:val="00C2298E"/>
     <w:rPr>
@@ -35014,6 +35055,19 @@
 </file>
 
 <file path=customXml/item1.xml><?xml version="1.0" encoding="utf-8"?>
+<?mso-contentType ?>
+<FormTemplates xmlns="http://schemas.microsoft.com/sharepoint/v3/contenttype/forms">
+  <Display>DocumentLibraryForm</Display>
+  <Edit>DocumentLibraryForm</Edit>
+  <New>DocumentLibraryForm</New>
+</FormTemplates>
+</file>
+
+<file path=customXml/item2.xml><?xml version="1.0" encoding="utf-8"?>
+<LongProperties xmlns="http://schemas.microsoft.com/office/2006/metadata/longProperties"/>
+</file>
+
+<file path=customXml/item3.xml><?xml version="1.0" encoding="utf-8"?>
 <ct:contentTypeSchema xmlns:ct="http://schemas.microsoft.com/office/2006/metadata/contentType" xmlns:ma="http://schemas.microsoft.com/office/2006/metadata/properties/metaAttributes" ct:_="" ma:_="" ma:contentTypeName="Document" ma:contentTypeID="0x010100C1477335BF24C648BA53D479DA4A61BD" ma:contentTypeVersion="14" ma:contentTypeDescription="Crée un document." ma:contentTypeScope="" ma:versionID="180c3fc76efa0ed238368edeb6deee88">
   <xsd:schema xmlns:xsd="http://www.w3.org/2001/XMLSchema" xmlns:xs="http://www.w3.org/2001/XMLSchema" xmlns:p="http://schemas.microsoft.com/office/2006/metadata/properties" xmlns:ns2="ab1295a0-2bcf-4676-95df-08d3673ed964" xmlns:ns3="5de3e35e-e990-4739-b9f9-e4dc4e353ff4" targetNamespace="http://schemas.microsoft.com/office/2006/metadata/properties" ma:root="true" ma:fieldsID="479566ac2cb28e4015da3201cbe1e3bd" ns2:_="" ns3:_="">
     <xsd:import namespace="ab1295a0-2bcf-4676-95df-08d3673ed964"/>
@@ -35226,24 +35280,27 @@
 </ct:contentTypeSchema>
 </file>
 
-<file path=customXml/item2.xml><?xml version="1.0" encoding="utf-8"?>
-<LongProperties xmlns="http://schemas.microsoft.com/office/2006/metadata/longProperties"/>
-</file>
-
-<file path=customXml/item3.xml><?xml version="1.0" encoding="utf-8"?>
-<?mso-contentType ?>
-<FormTemplates xmlns="http://schemas.microsoft.com/sharepoint/v3/contenttype/forms">
-  <Display>DocumentLibraryForm</Display>
-  <Edit>DocumentLibraryForm</Edit>
-  <New>DocumentLibraryForm</New>
-</FormTemplates>
-</file>
-
 <file path=customXml/item4.xml><?xml version="1.0" encoding="utf-8"?>
 <b:Sources xmlns:b="http://schemas.openxmlformats.org/officeDocument/2006/bibliography" xmlns="http://schemas.openxmlformats.org/officeDocument/2006/bibliography" SelectedStyle="\APASixthEditionOfficeOnline.xsl" StyleName="APA" Version="6"/>
 </file>
 
 <file path=customXml/itemProps1.xml><?xml version="1.0" encoding="utf-8"?>
+<ds:datastoreItem xmlns:ds="http://schemas.openxmlformats.org/officeDocument/2006/customXml" ds:itemID="{10A917DD-52E6-41E9-8B96-81582FA04C05}">
+  <ds:schemaRefs>
+    <ds:schemaRef ds:uri="http://schemas.microsoft.com/sharepoint/v3/contenttype/forms"/>
+  </ds:schemaRefs>
+</ds:datastoreItem>
+</file>
+
+<file path=customXml/itemProps2.xml><?xml version="1.0" encoding="utf-8"?>
+<ds:datastoreItem xmlns:ds="http://schemas.openxmlformats.org/officeDocument/2006/customXml" ds:itemID="{C44360D9-B12A-4AA2-BD22-505D8495151D}">
+  <ds:schemaRefs>
+    <ds:schemaRef ds:uri="http://schemas.microsoft.com/office/2006/metadata/longProperties"/>
+  </ds:schemaRefs>
+</ds:datastoreItem>
+</file>
+
+<file path=customXml/itemProps3.xml><?xml version="1.0" encoding="utf-8"?>
 <ds:datastoreItem xmlns:ds="http://schemas.openxmlformats.org/officeDocument/2006/customXml" ds:itemID="{5A39B851-05C2-4B47-ACB8-52010745A183}">
   <ds:schemaRefs>
     <ds:schemaRef ds:uri="http://schemas.microsoft.com/office/2006/metadata/contentType"/>
@@ -35262,22 +35319,6 @@
 </ds:datastoreItem>
 </file>
 
-<file path=customXml/itemProps2.xml><?xml version="1.0" encoding="utf-8"?>
-<ds:datastoreItem xmlns:ds="http://schemas.openxmlformats.org/officeDocument/2006/customXml" ds:itemID="{C44360D9-B12A-4AA2-BD22-505D8495151D}">
-  <ds:schemaRefs>
-    <ds:schemaRef ds:uri="http://schemas.microsoft.com/office/2006/metadata/longProperties"/>
-  </ds:schemaRefs>
-</ds:datastoreItem>
-</file>
-
-<file path=customXml/itemProps3.xml><?xml version="1.0" encoding="utf-8"?>
-<ds:datastoreItem xmlns:ds="http://schemas.openxmlformats.org/officeDocument/2006/customXml" ds:itemID="{10A917DD-52E6-41E9-8B96-81582FA04C05}">
-  <ds:schemaRefs>
-    <ds:schemaRef ds:uri="http://schemas.microsoft.com/sharepoint/v3/contenttype/forms"/>
-  </ds:schemaRefs>
-</ds:datastoreItem>
-</file>
-
 <file path=customXml/itemProps4.xml><?xml version="1.0" encoding="utf-8"?>
 <ds:datastoreItem xmlns:ds="http://schemas.openxmlformats.org/officeDocument/2006/customXml" ds:itemID="{4806BBF5-2B89-4EC2-B9C9-942CA5E3F446}">
   <ds:schemaRefs>

</xml_diff>

<commit_message>
Update: Add comprehensive <b> and <u> formatting tags to BAIL templates
**Excel changes (Redaction BAIL.xlsx):**
- Added <b> bold formatting tags to all article templates
- Added <u> underline formatting tags for emphasized titles
- Combined formatting using <b><u> for bold + underlined sections

**Template changes (2025 - Template BAIL.docx):**
- Updated document template with latest structure

These formatting tags will be properly preserved and applied in the
generated documents thanks to the run-based formatting system.

🤖 Generated with [Claude Code](https://claude.com/claude-code)

Co-Authored-By: Claude <noreply@anthropic.com>
</commit_message>
<xml_diff>
--- a/2025 - Template BAIL.docx
+++ b/2025 - Template BAIL.docx
@@ -8107,6 +8107,16 @@
     </w:p>
     <w:p>
       <w:pPr>
+        <w:jc w:val="both"/>
+        <w:rPr>
+          <w:rFonts w:ascii="Calibri" w:hAnsi="Calibri" w:cs="Calibri"/>
+          <w:sz w:val="22"/>
+          <w:szCs w:val="22"/>
+        </w:rPr>
+      </w:pPr>
+    </w:p>
+    <w:p>
+      <w:pPr>
         <w:pStyle w:val="Titre3"/>
         <w:tabs>
           <w:tab w:val="clear" w:pos="1418"/>
@@ -9320,6 +9330,7 @@
           <w:sz w:val="22"/>
           <w:szCs w:val="22"/>
         </w:rPr>
+        <w:lastRenderedPageBreak/>
         <w:t xml:space="preserve">En outre, le </w:t>
       </w:r>
       <w:r>
@@ -9400,16 +9411,7 @@
           <w:sz w:val="22"/>
           <w:szCs w:val="22"/>
         </w:rPr>
-        <w:t xml:space="preserve">, soit par des démolitions de </w:t>
-      </w:r>
-      <w:r>
-        <w:rPr>
-          <w:rFonts w:ascii="Calibri" w:hAnsi="Calibri" w:cs="Calibri"/>
-          <w:sz w:val="22"/>
-          <w:szCs w:val="22"/>
-        </w:rPr>
-        <w:lastRenderedPageBreak/>
-        <w:t xml:space="preserve">bâtiments, soit par l’édification de constructions nouvelles, soit par tous travaux de modification des </w:t>
+        <w:t xml:space="preserve">, soit par des démolitions de bâtiments, soit par l’édification de constructions nouvelles, soit par tous travaux de modification des </w:t>
       </w:r>
       <w:r>
         <w:rPr>
@@ -10585,16 +10587,8 @@
           <w:sz w:val="22"/>
           <w:szCs w:val="22"/>
         </w:rPr>
-        <w:t xml:space="preserve">Enfin, en cas de mise en vente des Locaux Loués ou de l’Immeuble, le Preneur devra laisser visiter les Locaux Loués par les candidats acquéreurs, accompagnés du Bailleur ou de son mandataire, tous les </w:t>
-      </w:r>
-      <w:r>
-        <w:rPr>
-          <w:rFonts w:ascii="Calibri" w:hAnsi="Calibri" w:cs="Calibri"/>
-          <w:sz w:val="22"/>
-          <w:szCs w:val="22"/>
-        </w:rPr>
         <w:lastRenderedPageBreak/>
-        <w:t>jours ouvrables, étant toutefois entendu que, dans la mesure du possible, il lui sera donné un préavis de 24 heures.</w:t>
+        <w:t>Enfin, en cas de mise en vente des Locaux Loués ou de l’Immeuble, le Preneur devra laisser visiter les Locaux Loués par les candidats acquéreurs, accompagnés du Bailleur ou de son mandataire, tous les jours ouvrables, étant toutefois entendu que, dans la mesure du possible, il lui sera donné un préavis de 24 heures.</w:t>
       </w:r>
     </w:p>
     <w:p>
@@ -11355,6 +11349,7 @@
           <w:sz w:val="22"/>
           <w:szCs w:val="22"/>
         </w:rPr>
+        <w:lastRenderedPageBreak/>
         <w:t xml:space="preserve">De manière générale, tous </w:t>
       </w:r>
       <w:r>
@@ -11387,16 +11382,7 @@
           <w:sz w:val="22"/>
           <w:szCs w:val="22"/>
         </w:rPr>
-        <w:t xml:space="preserve">, devront être exécutés par ce dernier à ses frais et sous sa responsabilité exclusive, dans un délai qui sera alors convenu avec le Bailleur, sans que ceux-ci ne puissent changer </w:t>
-      </w:r>
-      <w:r>
-        <w:rPr>
-          <w:rFonts w:ascii="Calibri" w:hAnsi="Calibri" w:cs="Calibri"/>
-          <w:sz w:val="22"/>
-          <w:szCs w:val="22"/>
-        </w:rPr>
-        <w:lastRenderedPageBreak/>
-        <w:t xml:space="preserve">la destination de l’Immeuble, nuire à sa solidité ou encore affecter les installations techniques de l’Immeuble ou ses performances environnementales. De même, il ne pourra faire supporter aux planchers une charge supérieure à leur résistance sous peine d'être responsable de tous désordres ou accidents. </w:t>
+        <w:t xml:space="preserve">, devront être exécutés par ce dernier à ses frais et sous sa responsabilité exclusive, dans un délai qui sera alors convenu avec le Bailleur, sans que ceux-ci ne puissent changer la destination de l’Immeuble, nuire à sa solidité ou encore affecter les installations techniques de l’Immeuble ou ses performances environnementales. De même, il ne pourra faire supporter aux planchers une charge supérieure à leur résistance sous peine d'être responsable de tous désordres ou accidents. </w:t>
       </w:r>
     </w:p>
     <w:p>
@@ -11914,6 +11900,7 @@
           <w:sz w:val="22"/>
           <w:szCs w:val="22"/>
         </w:rPr>
+        <w:lastRenderedPageBreak/>
         <w:t>O</w:t>
       </w:r>
       <w:r>
@@ -11968,16 +11955,7 @@
           <w:sz w:val="22"/>
           <w:szCs w:val="22"/>
         </w:rPr>
-        <w:t xml:space="preserve">nformation de l’architecte de l’Immeuble et des services techniques du Bailleur par le Preneur ou son maître d'œuvre de l'évolution du chantier avec envoi de tous plans d'exécution et </w:t>
-      </w:r>
-      <w:r>
-        <w:rPr>
-          <w:rFonts w:ascii="Calibri" w:hAnsi="Calibri" w:cs="Calibri"/>
-          <w:sz w:val="22"/>
-          <w:szCs w:val="22"/>
-        </w:rPr>
-        <w:lastRenderedPageBreak/>
-        <w:t>comptes-rendus de chantier permettant de s'assurer de la conformité des travaux exécutés avec ceux qui ont été préalablement autorisés, les honoraires de vacation ou de contrôle du maître d'œuvre du Bailleur étant pris en charge intégralement par le Preneur.</w:t>
+        <w:t>nformation de l’architecte de l’Immeuble et des services techniques du Bailleur par le Preneur ou son maître d'œuvre de l'évolution du chantier avec envoi de tous plans d'exécution et comptes-rendus de chantier permettant de s'assurer de la conformité des travaux exécutés avec ceux qui ont été préalablement autorisés, les honoraires de vacation ou de contrôle du maître d'œuvre du Bailleur étant pris en charge intégralement par le Preneur.</w:t>
       </w:r>
     </w:p>
     <w:p>
@@ -12363,12 +12341,9 @@
           <w:sz w:val="22"/>
           <w:szCs w:val="22"/>
         </w:rPr>
-        <w:t>Le Preneur devra demander à chaque intervenant titulaire d'un marché de travaux ou d'un contrat de prestations, de justifier de toute assurance inhérente aux travaux à réaliser (notamment responsabilité civile et décennale). Le Preneur s'engage à fournir au Bailleur, après la réalisation des travaux, pour lui-même et l'ensemble des intervenants visés ci-dessus, une copie certifiée conforme de ces polices ou, à défaut, les notes de couverture émises par les compagnies d'assurances, attestant du paiement des primes dues. En outre, jusqu'au jour de l'obtention de l'attestation de non-contestation de la conformité visée à l'article R.462-10 du Code de l'urbanisme, le Preneur ne pourra effectuer ou faire effectuer quelques travaux que ce soit susceptibles de mettre obstacle à la délivrance de ladite attestation.</w:t>
-      </w:r>
-    </w:p>
-    <w:p>
-      <w:pPr>
-        <w:jc w:val="both"/>
+        <w:t xml:space="preserve">Le Preneur devra demander à chaque intervenant titulaire d'un marché de travaux ou d'un contrat de prestations, de justifier de toute assurance inhérente aux travaux à réaliser (notamment responsabilité civile et décennale). Le Preneur s'engage à fournir au Bailleur, après la réalisation des travaux, pour lui-même et l'ensemble des intervenants visés ci-dessus, une copie certifiée conforme de ces polices ou, à défaut, les notes de couverture émises par les compagnies d'assurances, attestant du paiement des primes dues. En outre, jusqu'au jour de l'obtention de l'attestation de non-contestation de la conformité visée à l'article R.462-10 du Code de l'urbanisme, le Preneur ne pourra </w:t>
+      </w:r>
+      <w:r>
         <w:rPr>
           <w:rFonts w:ascii="Calibri" w:hAnsi="Calibri" w:cs="Calibri"/>
           <w:bCs/>
@@ -12376,24 +12351,37 @@
           <w:sz w:val="22"/>
           <w:szCs w:val="22"/>
         </w:rPr>
-      </w:pPr>
-    </w:p>
-    <w:p>
-      <w:pPr>
-        <w:jc w:val="both"/>
-        <w:rPr>
-          <w:rFonts w:ascii="Calibri" w:hAnsi="Calibri" w:cs="Calibri"/>
-          <w:sz w:val="22"/>
-          <w:szCs w:val="22"/>
-        </w:rPr>
-      </w:pPr>
-      <w:r>
-        <w:rPr>
-          <w:rFonts w:ascii="Calibri" w:hAnsi="Calibri" w:cs="Calibri"/>
-          <w:sz w:val="22"/>
-          <w:szCs w:val="22"/>
-        </w:rPr>
         <w:lastRenderedPageBreak/>
+        <w:t>effectuer ou faire effectuer quelques travaux que ce soit susceptibles de mettre obstacle à la délivrance de ladite attestation.</w:t>
+      </w:r>
+    </w:p>
+    <w:p>
+      <w:pPr>
+        <w:jc w:val="both"/>
+        <w:rPr>
+          <w:rFonts w:ascii="Calibri" w:hAnsi="Calibri" w:cs="Calibri"/>
+          <w:bCs/>
+          <w:iCs/>
+          <w:sz w:val="22"/>
+          <w:szCs w:val="22"/>
+        </w:rPr>
+      </w:pPr>
+    </w:p>
+    <w:p>
+      <w:pPr>
+        <w:jc w:val="both"/>
+        <w:rPr>
+          <w:rFonts w:ascii="Calibri" w:hAnsi="Calibri" w:cs="Calibri"/>
+          <w:sz w:val="22"/>
+          <w:szCs w:val="22"/>
+        </w:rPr>
+      </w:pPr>
+      <w:r>
+        <w:rPr>
+          <w:rFonts w:ascii="Calibri" w:hAnsi="Calibri" w:cs="Calibri"/>
+          <w:sz w:val="22"/>
+          <w:szCs w:val="22"/>
+        </w:rPr>
         <w:t>Il est précisé que demeurent à la charge du Bailleur les travaux afférents aux Locaux Loués, limitativement énumérés à l’article R. 145-35 du décret n°2014-1317 du 3 novembre 2014 relatif au bail commercial.</w:t>
       </w:r>
     </w:p>
@@ -12874,10 +12862,576 @@
     </w:p>
     <w:p/>
     <w:p>
+      <w:pPr>
+        <w:jc w:val="both"/>
+        <w:rPr>
+          <w:rFonts w:ascii="Calibri" w:hAnsi="Calibri" w:cs="Calibri"/>
+          <w:sz w:val="22"/>
+          <w:szCs w:val="22"/>
+        </w:rPr>
+      </w:pPr>
       <w:r>
         <w:t>{{ARTICLE_7_2}}</w:t>
       </w:r>
-    </w:p>
+      <w:r>
+        <w:br/>
+      </w:r>
+      <w:r>
+        <w:rPr>
+          <w:rFonts w:ascii="Calibri" w:hAnsi="Calibri" w:cs="Calibri"/>
+          <w:sz w:val="22"/>
+          <w:szCs w:val="22"/>
+        </w:rPr>
+        <w:t>Par la suite, le loyer actualisé sera indexé de plein droit et sans aucune formalité ni notification préalable en fonction de la variation de l’Indice national des Loyers Commerciaux (ILC) publié trimestriellement par l’INSEE.</w:t>
+      </w:r>
+    </w:p>
+    <w:p>
+      <w:pPr>
+        <w:jc w:val="both"/>
+        <w:rPr>
+          <w:rFonts w:ascii="Calibri" w:hAnsi="Calibri" w:cs="Calibri"/>
+          <w:sz w:val="22"/>
+          <w:szCs w:val="22"/>
+        </w:rPr>
+      </w:pPr>
+    </w:p>
+    <w:p>
+      <w:pPr>
+        <w:jc w:val="both"/>
+        <w:rPr>
+          <w:rFonts w:ascii="Calibri" w:hAnsi="Calibri" w:cs="Calibri"/>
+          <w:sz w:val="22"/>
+          <w:szCs w:val="22"/>
+        </w:rPr>
+      </w:pPr>
+      <w:r>
+        <w:rPr>
+          <w:rFonts w:ascii="Calibri" w:hAnsi="Calibri" w:cs="Calibri"/>
+          <w:sz w:val="22"/>
+          <w:szCs w:val="22"/>
+        </w:rPr>
+        <w:t xml:space="preserve">Cette indexation interviendra automatiquement chaque année à la date anniversaire de la date de prise d’effet du Bail, telle que définie à </w:t>
+      </w:r>
+      <w:r>
+        <w:rPr>
+          <w:rFonts w:ascii="Calibri" w:hAnsi="Calibri" w:cs="Calibri"/>
+          <w:sz w:val="22"/>
+          <w:szCs w:val="22"/>
+          <w:highlight w:val="yellow"/>
+        </w:rPr>
+        <w:t>l’Article 2</w:t>
+      </w:r>
+      <w:r>
+        <w:rPr>
+          <w:rFonts w:ascii="Calibri" w:hAnsi="Calibri" w:cs="Calibri"/>
+          <w:sz w:val="22"/>
+          <w:szCs w:val="22"/>
+        </w:rPr>
+        <w:t xml:space="preserve"> ci-dessus, selon la formule suivante :</w:t>
+      </w:r>
+    </w:p>
+    <w:p>
+      <w:pPr>
+        <w:jc w:val="both"/>
+        <w:rPr>
+          <w:rFonts w:ascii="Calibri" w:hAnsi="Calibri" w:cs="Calibri"/>
+          <w:sz w:val="22"/>
+          <w:szCs w:val="22"/>
+        </w:rPr>
+      </w:pPr>
+    </w:p>
+    <w:p>
+      <w:pPr>
+        <w:jc w:val="both"/>
+        <w:rPr>
+          <w:rFonts w:ascii="Calibri" w:hAnsi="Calibri" w:cs="Calibri"/>
+          <w:sz w:val="22"/>
+          <w:szCs w:val="22"/>
+        </w:rPr>
+      </w:pPr>
+      <w:r>
+        <w:rPr>
+          <w:rFonts w:ascii="Calibri" w:hAnsi="Calibri" w:cs="Calibri"/>
+          <w:sz w:val="22"/>
+          <w:szCs w:val="22"/>
+        </w:rPr>
+        <w:t xml:space="preserve">Loyer indexé   =   </w:t>
+      </w:r>
+      <w:r>
+        <w:rPr>
+          <w:rFonts w:ascii="Calibri" w:hAnsi="Calibri" w:cs="Calibri"/>
+          <w:sz w:val="22"/>
+          <w:szCs w:val="22"/>
+          <w:u w:val="single"/>
+        </w:rPr>
+        <w:t>Loyer de référence   x   Indice de comparaison</w:t>
+      </w:r>
+    </w:p>
+    <w:p>
+      <w:pPr>
+        <w:jc w:val="both"/>
+        <w:rPr>
+          <w:rFonts w:ascii="Calibri" w:hAnsi="Calibri" w:cs="Calibri"/>
+          <w:sz w:val="22"/>
+          <w:szCs w:val="22"/>
+        </w:rPr>
+      </w:pPr>
+      <w:r>
+        <w:rPr>
+          <w:rFonts w:ascii="Calibri" w:hAnsi="Calibri" w:cs="Calibri"/>
+          <w:sz w:val="22"/>
+          <w:szCs w:val="22"/>
+        </w:rPr>
+        <w:tab/>
+      </w:r>
+      <w:r>
+        <w:rPr>
+          <w:rFonts w:ascii="Calibri" w:hAnsi="Calibri" w:cs="Calibri"/>
+          <w:sz w:val="22"/>
+          <w:szCs w:val="22"/>
+        </w:rPr>
+        <w:tab/>
+      </w:r>
+      <w:r>
+        <w:rPr>
+          <w:rFonts w:ascii="Calibri" w:hAnsi="Calibri" w:cs="Calibri"/>
+          <w:sz w:val="22"/>
+          <w:szCs w:val="22"/>
+        </w:rPr>
+        <w:tab/>
+      </w:r>
+      <w:r>
+        <w:rPr>
+          <w:rFonts w:ascii="Calibri" w:hAnsi="Calibri" w:cs="Calibri"/>
+          <w:sz w:val="22"/>
+          <w:szCs w:val="22"/>
+        </w:rPr>
+        <w:tab/>
+        <w:t>Indice de référence</w:t>
+      </w:r>
+    </w:p>
+    <w:p>
+      <w:pPr>
+        <w:jc w:val="both"/>
+        <w:rPr>
+          <w:rFonts w:ascii="Calibri" w:hAnsi="Calibri" w:cs="Calibri"/>
+          <w:sz w:val="22"/>
+          <w:szCs w:val="22"/>
+        </w:rPr>
+      </w:pPr>
+    </w:p>
+    <w:p>
+      <w:pPr>
+        <w:jc w:val="both"/>
+        <w:rPr>
+          <w:rFonts w:ascii="Calibri" w:hAnsi="Calibri" w:cs="Calibri"/>
+          <w:sz w:val="22"/>
+          <w:szCs w:val="22"/>
+        </w:rPr>
+      </w:pPr>
+      <w:r>
+        <w:rPr>
+          <w:rFonts w:ascii="Calibri" w:hAnsi="Calibri" w:cs="Calibri"/>
+          <w:sz w:val="22"/>
+          <w:szCs w:val="22"/>
+        </w:rPr>
+        <w:t>La première indexation se fera en prenant :</w:t>
+      </w:r>
+    </w:p>
+    <w:p>
+      <w:pPr>
+        <w:jc w:val="both"/>
+        <w:rPr>
+          <w:rFonts w:ascii="Calibri" w:hAnsi="Calibri" w:cs="Calibri"/>
+          <w:sz w:val="22"/>
+          <w:szCs w:val="22"/>
+        </w:rPr>
+      </w:pPr>
+      <w:r>
+        <w:rPr>
+          <w:rFonts w:ascii="Calibri" w:hAnsi="Calibri" w:cs="Calibri"/>
+          <w:sz w:val="22"/>
+          <w:szCs w:val="22"/>
+        </w:rPr>
+        <w:t>Pour loyer de référence, le loyer en vigueur au jour de l’indexation,</w:t>
+      </w:r>
+      <w:r>
+        <w:rPr>
+          <w:rFonts w:ascii="Calibri" w:hAnsi="Calibri" w:cs="Calibri"/>
+          <w:sz w:val="22"/>
+          <w:szCs w:val="22"/>
+        </w:rPr>
+        <w:t xml:space="preserve"> </w:t>
+      </w:r>
+      <w:r>
+        <w:rPr>
+          <w:rFonts w:ascii="Calibri" w:hAnsi="Calibri" w:cs="Calibri"/>
+          <w:sz w:val="22"/>
+          <w:szCs w:val="22"/>
+        </w:rPr>
+        <w:t>hors remises exceptionnelles éventuelles,</w:t>
+      </w:r>
+    </w:p>
+    <w:p>
+      <w:pPr>
+        <w:jc w:val="both"/>
+        <w:rPr>
+          <w:rFonts w:ascii="Calibri" w:hAnsi="Calibri" w:cs="Calibri"/>
+          <w:sz w:val="22"/>
+          <w:szCs w:val="22"/>
+        </w:rPr>
+      </w:pPr>
+      <w:r>
+        <w:rPr>
+          <w:rFonts w:ascii="Calibri" w:hAnsi="Calibri" w:cs="Calibri"/>
+          <w:sz w:val="22"/>
+          <w:szCs w:val="22"/>
+        </w:rPr>
+        <w:t>Pour indice de référence, le dernier indice ILC publié à la date de prise d'effet du Bail,</w:t>
+      </w:r>
+    </w:p>
+    <w:p>
+      <w:pPr>
+        <w:jc w:val="both"/>
+        <w:rPr>
+          <w:rFonts w:ascii="Calibri" w:hAnsi="Calibri" w:cs="Calibri"/>
+          <w:sz w:val="22"/>
+          <w:szCs w:val="22"/>
+        </w:rPr>
+      </w:pPr>
+      <w:r>
+        <w:rPr>
+          <w:rFonts w:ascii="Calibri" w:hAnsi="Calibri" w:cs="Calibri"/>
+          <w:sz w:val="22"/>
+          <w:szCs w:val="22"/>
+        </w:rPr>
+        <w:t>Pour indice de comparaison, l’indice ILC du même trimestre de l’année suivante.</w:t>
+      </w:r>
+    </w:p>
+    <w:p>
+      <w:pPr>
+        <w:jc w:val="both"/>
+        <w:rPr>
+          <w:rFonts w:ascii="Calibri" w:hAnsi="Calibri" w:cs="Calibri"/>
+          <w:sz w:val="22"/>
+          <w:szCs w:val="22"/>
+        </w:rPr>
+      </w:pPr>
+    </w:p>
+    <w:p>
+      <w:pPr>
+        <w:jc w:val="both"/>
+        <w:rPr>
+          <w:rFonts w:ascii="Calibri" w:hAnsi="Calibri" w:cs="Calibri"/>
+          <w:sz w:val="22"/>
+          <w:szCs w:val="22"/>
+        </w:rPr>
+      </w:pPr>
+      <w:r>
+        <w:rPr>
+          <w:rFonts w:ascii="Calibri" w:hAnsi="Calibri" w:cs="Calibri"/>
+          <w:sz w:val="22"/>
+          <w:szCs w:val="22"/>
+        </w:rPr>
+        <w:t>Pour les années ultérieures, chaque indexation s’effectuera en prenant :</w:t>
+      </w:r>
+    </w:p>
+    <w:p>
+      <w:pPr>
+        <w:jc w:val="both"/>
+        <w:rPr>
+          <w:rFonts w:ascii="Calibri" w:hAnsi="Calibri" w:cs="Calibri"/>
+          <w:sz w:val="22"/>
+          <w:szCs w:val="22"/>
+        </w:rPr>
+      </w:pPr>
+      <w:r>
+        <w:rPr>
+          <w:rFonts w:ascii="Calibri" w:hAnsi="Calibri" w:cs="Calibri"/>
+          <w:sz w:val="22"/>
+          <w:szCs w:val="22"/>
+        </w:rPr>
+        <w:t>Pour loyer de référence, le loyer en vigueur au jour de l’indexation,</w:t>
+      </w:r>
+      <w:r>
+        <w:rPr>
+          <w:rFonts w:ascii="Calibri" w:hAnsi="Calibri" w:cs="Calibri"/>
+          <w:sz w:val="22"/>
+          <w:szCs w:val="22"/>
+        </w:rPr>
+        <w:t xml:space="preserve"> </w:t>
+      </w:r>
+      <w:r>
+        <w:rPr>
+          <w:rFonts w:ascii="Calibri" w:hAnsi="Calibri" w:cs="Calibri"/>
+          <w:sz w:val="22"/>
+          <w:szCs w:val="22"/>
+        </w:rPr>
+        <w:t>hors remises exceptionnelles éventuelles,</w:t>
+      </w:r>
+    </w:p>
+    <w:p>
+      <w:pPr>
+        <w:jc w:val="both"/>
+        <w:rPr>
+          <w:rFonts w:ascii="Calibri" w:hAnsi="Calibri" w:cs="Calibri"/>
+          <w:sz w:val="22"/>
+          <w:szCs w:val="22"/>
+        </w:rPr>
+      </w:pPr>
+      <w:r>
+        <w:rPr>
+          <w:rFonts w:ascii="Calibri" w:hAnsi="Calibri" w:cs="Calibri"/>
+          <w:sz w:val="22"/>
+          <w:szCs w:val="22"/>
+        </w:rPr>
+        <w:t>Pour indice de référence, l’indice ILC ayant servi d’indice de comparaison lors de la précédente indexation,</w:t>
+      </w:r>
+    </w:p>
+    <w:p>
+      <w:pPr>
+        <w:jc w:val="both"/>
+        <w:rPr>
+          <w:rFonts w:ascii="Calibri" w:hAnsi="Calibri" w:cs="Calibri"/>
+          <w:sz w:val="22"/>
+          <w:szCs w:val="22"/>
+        </w:rPr>
+      </w:pPr>
+      <w:r>
+        <w:rPr>
+          <w:rFonts w:ascii="Calibri" w:hAnsi="Calibri" w:cs="Calibri"/>
+          <w:sz w:val="22"/>
+          <w:szCs w:val="22"/>
+        </w:rPr>
+        <w:t>Pour indice de comparaison, l’indice ILC du même trimestre de l’année suivante.</w:t>
+      </w:r>
+    </w:p>
+    <w:p>
+      <w:pPr>
+        <w:jc w:val="both"/>
+        <w:rPr>
+          <w:rFonts w:ascii="Calibri" w:hAnsi="Calibri" w:cs="Calibri"/>
+          <w:sz w:val="22"/>
+          <w:szCs w:val="22"/>
+        </w:rPr>
+      </w:pPr>
+    </w:p>
+    <w:p>
+      <w:pPr>
+        <w:jc w:val="both"/>
+        <w:rPr>
+          <w:rFonts w:ascii="Calibri" w:hAnsi="Calibri" w:cs="Calibri"/>
+          <w:sz w:val="22"/>
+          <w:szCs w:val="22"/>
+        </w:rPr>
+      </w:pPr>
+      <w:r>
+        <w:rPr>
+          <w:rFonts w:ascii="Calibri" w:hAnsi="Calibri" w:cs="Calibri"/>
+          <w:sz w:val="22"/>
+          <w:szCs w:val="22"/>
+        </w:rPr>
+        <w:t>Pour le cas où l'indice de comparaison viendrait à être publié avec retard pour quelque cause que ce soit, il sera tenu compte provisoirement du dernier indice connu et un réajustement interviendra en principal et intérêts calculés au taux légal, dès la parution de l'indice en question.</w:t>
+      </w:r>
+    </w:p>
+    <w:p>
+      <w:pPr>
+        <w:jc w:val="both"/>
+        <w:rPr>
+          <w:rFonts w:ascii="Calibri" w:hAnsi="Calibri" w:cs="Calibri"/>
+          <w:sz w:val="22"/>
+          <w:szCs w:val="22"/>
+        </w:rPr>
+      </w:pPr>
+    </w:p>
+    <w:p>
+      <w:pPr>
+        <w:jc w:val="both"/>
+        <w:rPr>
+          <w:rFonts w:ascii="Calibri" w:hAnsi="Calibri" w:cs="Calibri"/>
+          <w:sz w:val="22"/>
+          <w:szCs w:val="22"/>
+        </w:rPr>
+      </w:pPr>
+      <w:r>
+        <w:rPr>
+          <w:rFonts w:ascii="Calibri" w:hAnsi="Calibri" w:cs="Calibri"/>
+          <w:sz w:val="22"/>
+          <w:szCs w:val="22"/>
+        </w:rPr>
+        <w:t>En cas de cessation de publication ou de disparition de l’indice choisi et si un nouvel indice était publié afin de se substituer à celui actuellement en vigueur, le loyer se trouverait de plein droit indexé sur ce nouvel indice et le passage de l’ancien ou nouvel s’effectuerait en utilisant le coefficient de raccordement nécessaire.</w:t>
+      </w:r>
+    </w:p>
+    <w:p>
+      <w:pPr>
+        <w:jc w:val="both"/>
+        <w:rPr>
+          <w:rFonts w:ascii="Calibri" w:hAnsi="Calibri" w:cs="Calibri"/>
+          <w:sz w:val="22"/>
+          <w:szCs w:val="22"/>
+        </w:rPr>
+      </w:pPr>
+    </w:p>
+    <w:p>
+      <w:pPr>
+        <w:jc w:val="both"/>
+        <w:rPr>
+          <w:rFonts w:ascii="Calibri" w:hAnsi="Calibri" w:cs="Calibri"/>
+          <w:sz w:val="22"/>
+          <w:szCs w:val="22"/>
+        </w:rPr>
+      </w:pPr>
+      <w:r>
+        <w:rPr>
+          <w:rFonts w:ascii="Calibri" w:hAnsi="Calibri" w:cs="Calibri"/>
+          <w:sz w:val="22"/>
+          <w:szCs w:val="22"/>
+        </w:rPr>
+        <w:t>Dans le cas où l’indice choisi ne pourrait être appliqué et si aucun indice de remplacement n’était publié, les Parties conviennent de lui substituer un indice similaire choisi d’accord entre elles.</w:t>
+      </w:r>
+    </w:p>
+    <w:p>
+      <w:pPr>
+        <w:jc w:val="both"/>
+        <w:rPr>
+          <w:rFonts w:ascii="Calibri" w:hAnsi="Calibri" w:cs="Calibri"/>
+          <w:sz w:val="22"/>
+          <w:szCs w:val="22"/>
+        </w:rPr>
+      </w:pPr>
+    </w:p>
+    <w:p>
+      <w:pPr>
+        <w:jc w:val="both"/>
+        <w:rPr>
+          <w:rFonts w:ascii="Calibri" w:hAnsi="Calibri" w:cs="Calibri"/>
+          <w:sz w:val="22"/>
+          <w:szCs w:val="22"/>
+        </w:rPr>
+      </w:pPr>
+      <w:r>
+        <w:rPr>
+          <w:rFonts w:ascii="Calibri" w:hAnsi="Calibri" w:cs="Calibri"/>
+          <w:sz w:val="22"/>
+          <w:szCs w:val="22"/>
+        </w:rPr>
+        <w:t>À défaut d’accord entre les Parties l’indice de remplacement sera déterminé par un expert choisi par les Parties.</w:t>
+      </w:r>
+    </w:p>
+    <w:p>
+      <w:pPr>
+        <w:jc w:val="both"/>
+        <w:rPr>
+          <w:rFonts w:ascii="Calibri" w:hAnsi="Calibri" w:cs="Calibri"/>
+          <w:sz w:val="22"/>
+          <w:szCs w:val="22"/>
+        </w:rPr>
+      </w:pPr>
+    </w:p>
+    <w:p>
+      <w:pPr>
+        <w:jc w:val="both"/>
+        <w:rPr>
+          <w:rFonts w:ascii="Calibri" w:hAnsi="Calibri" w:cs="Calibri"/>
+          <w:sz w:val="22"/>
+          <w:szCs w:val="22"/>
+        </w:rPr>
+      </w:pPr>
+      <w:r>
+        <w:rPr>
+          <w:rFonts w:ascii="Calibri" w:hAnsi="Calibri" w:cs="Calibri"/>
+          <w:sz w:val="22"/>
+          <w:szCs w:val="22"/>
+        </w:rPr>
+        <w:t>À défaut d’accord des Parties sur le nom de l’expert, celui-ci sera désigné par ordonnance de Monsieur le Président du Tribunal de Grande Instance du lieu de situation de l’Immeuble à la requête de la partie la plus diligente.</w:t>
+      </w:r>
+    </w:p>
+    <w:p>
+      <w:pPr>
+        <w:jc w:val="both"/>
+        <w:rPr>
+          <w:rFonts w:ascii="Calibri" w:hAnsi="Calibri" w:cs="Calibri"/>
+          <w:sz w:val="22"/>
+          <w:szCs w:val="22"/>
+        </w:rPr>
+      </w:pPr>
+    </w:p>
+    <w:p>
+      <w:pPr>
+        <w:jc w:val="both"/>
+        <w:rPr>
+          <w:rFonts w:ascii="Calibri" w:hAnsi="Calibri" w:cs="Calibri"/>
+          <w:sz w:val="22"/>
+          <w:szCs w:val="22"/>
+        </w:rPr>
+      </w:pPr>
+      <w:r>
+        <w:rPr>
+          <w:rFonts w:ascii="Calibri" w:hAnsi="Calibri" w:cs="Calibri"/>
+          <w:sz w:val="22"/>
+          <w:szCs w:val="22"/>
+        </w:rPr>
+        <w:t>Dans tous les cas, l’expert aura tous les pouvoirs d’amiable compositeur et sa décision sera définitive et sans recours.</w:t>
+      </w:r>
+    </w:p>
+    <w:p>
+      <w:pPr>
+        <w:jc w:val="both"/>
+        <w:rPr>
+          <w:rFonts w:ascii="Calibri" w:hAnsi="Calibri" w:cs="Calibri"/>
+          <w:sz w:val="22"/>
+          <w:szCs w:val="22"/>
+        </w:rPr>
+      </w:pPr>
+    </w:p>
+    <w:p>
+      <w:pPr>
+        <w:jc w:val="both"/>
+        <w:rPr>
+          <w:rFonts w:ascii="Calibri" w:hAnsi="Calibri" w:cs="Calibri"/>
+          <w:sz w:val="22"/>
+          <w:szCs w:val="22"/>
+        </w:rPr>
+      </w:pPr>
+      <w:r>
+        <w:rPr>
+          <w:rFonts w:ascii="Calibri" w:hAnsi="Calibri" w:cs="Calibri"/>
+          <w:sz w:val="22"/>
+          <w:szCs w:val="22"/>
+        </w:rPr>
+        <w:t>Les honoraires et frais de l’expert seront supportés par moitié par le Bailleur et le Preneur.</w:t>
+      </w:r>
+    </w:p>
+    <w:p>
+      <w:pPr>
+        <w:jc w:val="both"/>
+        <w:rPr>
+          <w:rFonts w:ascii="Calibri" w:hAnsi="Calibri" w:cs="Calibri"/>
+          <w:sz w:val="22"/>
+          <w:szCs w:val="22"/>
+        </w:rPr>
+      </w:pPr>
+    </w:p>
+    <w:p>
+      <w:pPr>
+        <w:jc w:val="both"/>
+        <w:rPr>
+          <w:rFonts w:ascii="Calibri" w:hAnsi="Calibri" w:cs="Calibri"/>
+          <w:sz w:val="22"/>
+          <w:szCs w:val="22"/>
+        </w:rPr>
+      </w:pPr>
+      <w:r>
+        <w:rPr>
+          <w:rFonts w:ascii="Calibri" w:hAnsi="Calibri" w:cs="Calibri"/>
+          <w:sz w:val="22"/>
+          <w:szCs w:val="22"/>
+        </w:rPr>
+        <w:lastRenderedPageBreak/>
+        <w:t>Cette clause constitue un motif déterminant du présent contrat, sans laquelle le Bailleur n'aurait pas contracté, ce qui est expressément accepté par le Preneur.</w:t>
+      </w:r>
+    </w:p>
+    <w:p/>
     <w:p/>
     <w:p>
       <w:r>
@@ -13963,17 +14517,7 @@
           <w:szCs w:val="22"/>
           <w:shd w:val="clear" w:color="auto" w:fill="FFFFFF"/>
         </w:rPr>
-        <w:t xml:space="preserve">leur ou encore les </w:t>
-      </w:r>
-      <w:r>
-        <w:rPr>
-          <w:rFonts w:ascii="Calibri" w:hAnsi="Calibri" w:cs="Calibri"/>
-          <w:sz w:val="22"/>
-          <w:szCs w:val="22"/>
-          <w:shd w:val="clear" w:color="auto" w:fill="FFFFFF"/>
-        </w:rPr>
-        <w:lastRenderedPageBreak/>
-        <w:t xml:space="preserve">éventuelles franchises de loyer consenties par le </w:t>
+        <w:t xml:space="preserve">leur ou encore les éventuelles franchises de loyer consenties par le </w:t>
       </w:r>
       <w:r>
         <w:rPr>
@@ -14788,35 +15332,35 @@
           <w:sz w:val="22"/>
           <w:szCs w:val="22"/>
         </w:rPr>
+        <w:t>Il supportera également les dépenses d’entretien, de réfection, de mises aux normes, de remplacement de ses installations techniques privatives, les dépenses de nettoyage des locaux techniques, ainsi que le coût des abonnements aux différents services de distribution.</w:t>
+      </w:r>
+    </w:p>
+    <w:p>
+      <w:pPr>
+        <w:jc w:val="both"/>
+        <w:rPr>
+          <w:rFonts w:ascii="Calibri" w:hAnsi="Calibri" w:cs="Calibri"/>
+          <w:sz w:val="22"/>
+          <w:szCs w:val="22"/>
+        </w:rPr>
+      </w:pPr>
+    </w:p>
+    <w:p>
+      <w:pPr>
+        <w:jc w:val="both"/>
+        <w:rPr>
+          <w:rFonts w:ascii="Calibri" w:hAnsi="Calibri" w:cs="Calibri"/>
+          <w:sz w:val="22"/>
+          <w:szCs w:val="22"/>
+        </w:rPr>
+      </w:pPr>
+      <w:r>
+        <w:rPr>
+          <w:rFonts w:ascii="Calibri" w:hAnsi="Calibri" w:cs="Calibri"/>
+          <w:sz w:val="22"/>
+          <w:szCs w:val="22"/>
+        </w:rPr>
         <w:lastRenderedPageBreak/>
-        <w:t>Il supportera également les dépenses d’entretien, de réfection, de mises aux normes, de remplacement de ses installations techniques privatives, les dépenses de nettoyage des locaux techniques, ainsi que le coût des abonnements aux différents services de distribution.</w:t>
-      </w:r>
-    </w:p>
-    <w:p>
-      <w:pPr>
-        <w:jc w:val="both"/>
-        <w:rPr>
-          <w:rFonts w:ascii="Calibri" w:hAnsi="Calibri" w:cs="Calibri"/>
-          <w:sz w:val="22"/>
-          <w:szCs w:val="22"/>
-        </w:rPr>
-      </w:pPr>
-    </w:p>
-    <w:p>
-      <w:pPr>
-        <w:jc w:val="both"/>
-        <w:rPr>
-          <w:rFonts w:ascii="Calibri" w:hAnsi="Calibri" w:cs="Calibri"/>
-          <w:sz w:val="22"/>
-          <w:szCs w:val="22"/>
-        </w:rPr>
-      </w:pPr>
-      <w:r>
-        <w:rPr>
-          <w:rFonts w:ascii="Calibri" w:hAnsi="Calibri" w:cs="Calibri"/>
-          <w:sz w:val="22"/>
-          <w:szCs w:val="22"/>
-        </w:rPr>
         <w:t>Il règlera directement les abonnements et consommations à la société distributrice, de telle sorte que le Bailleur ne soit pas inquiété ni recherché à ce sujet.</w:t>
       </w:r>
     </w:p>
@@ -15878,52 +16422,52 @@
           <w:sz w:val="22"/>
           <w:szCs w:val="22"/>
         </w:rPr>
+        <w:t xml:space="preserve">Il est précisé que l’inventaire ne saurait constituer pour le </w:t>
+      </w:r>
+      <w:r>
+        <w:rPr>
+          <w:rFonts w:ascii="Calibri" w:hAnsi="Calibri" w:cs="Calibri"/>
+          <w:sz w:val="22"/>
+          <w:szCs w:val="22"/>
+        </w:rPr>
+        <w:t xml:space="preserve">Bailleur </w:t>
+      </w:r>
+      <w:r>
+        <w:rPr>
+          <w:rFonts w:ascii="Calibri" w:hAnsi="Calibri" w:cs="Calibri"/>
+          <w:sz w:val="22"/>
+          <w:szCs w:val="22"/>
+        </w:rPr>
+        <w:t>une obligation d'assurer les services et prestations mentionnés.</w:t>
+      </w:r>
+    </w:p>
+    <w:p>
+      <w:pPr>
+        <w:jc w:val="both"/>
+        <w:rPr>
+          <w:rFonts w:ascii="Calibri" w:hAnsi="Calibri" w:cs="Calibri"/>
+          <w:sz w:val="22"/>
+          <w:szCs w:val="22"/>
+        </w:rPr>
+      </w:pPr>
+    </w:p>
+    <w:p>
+      <w:pPr>
+        <w:jc w:val="both"/>
+        <w:rPr>
+          <w:rFonts w:ascii="Calibri" w:hAnsi="Calibri" w:cs="Calibri"/>
+          <w:sz w:val="22"/>
+          <w:szCs w:val="22"/>
+          <w:u w:val="single"/>
+        </w:rPr>
+      </w:pPr>
+      <w:r>
+        <w:rPr>
+          <w:rFonts w:ascii="Calibri" w:hAnsi="Calibri" w:cs="Calibri"/>
+          <w:sz w:val="22"/>
+          <w:szCs w:val="22"/>
+        </w:rPr>
         <w:lastRenderedPageBreak/>
-        <w:t xml:space="preserve">Il est précisé que l’inventaire ne saurait constituer pour le </w:t>
-      </w:r>
-      <w:r>
-        <w:rPr>
-          <w:rFonts w:ascii="Calibri" w:hAnsi="Calibri" w:cs="Calibri"/>
-          <w:sz w:val="22"/>
-          <w:szCs w:val="22"/>
-        </w:rPr>
-        <w:t xml:space="preserve">Bailleur </w:t>
-      </w:r>
-      <w:r>
-        <w:rPr>
-          <w:rFonts w:ascii="Calibri" w:hAnsi="Calibri" w:cs="Calibri"/>
-          <w:sz w:val="22"/>
-          <w:szCs w:val="22"/>
-        </w:rPr>
-        <w:t>une obligation d'assurer les services et prestations mentionnés.</w:t>
-      </w:r>
-    </w:p>
-    <w:p>
-      <w:pPr>
-        <w:jc w:val="both"/>
-        <w:rPr>
-          <w:rFonts w:ascii="Calibri" w:hAnsi="Calibri" w:cs="Calibri"/>
-          <w:sz w:val="22"/>
-          <w:szCs w:val="22"/>
-        </w:rPr>
-      </w:pPr>
-    </w:p>
-    <w:p>
-      <w:pPr>
-        <w:jc w:val="both"/>
-        <w:rPr>
-          <w:rFonts w:ascii="Calibri" w:hAnsi="Calibri" w:cs="Calibri"/>
-          <w:sz w:val="22"/>
-          <w:szCs w:val="22"/>
-          <w:u w:val="single"/>
-        </w:rPr>
-      </w:pPr>
-      <w:r>
-        <w:rPr>
-          <w:rFonts w:ascii="Calibri" w:hAnsi="Calibri" w:cs="Calibri"/>
-          <w:sz w:val="22"/>
-          <w:szCs w:val="22"/>
-        </w:rPr>
         <w:t xml:space="preserve">Les charges dont il est fait état dans cette </w:t>
       </w:r>
       <w:r>
@@ -16991,32 +17535,40 @@
           <w:sz w:val="22"/>
           <w:szCs w:val="22"/>
         </w:rPr>
+        <w:t>L</w:t>
+      </w:r>
+      <w:r>
+        <w:rPr>
+          <w:rFonts w:ascii="Calibri" w:hAnsi="Calibri" w:cs="Calibri"/>
+          <w:sz w:val="22"/>
+          <w:szCs w:val="22"/>
+        </w:rPr>
+        <w:t>’impôt foncier et la taxe annuelle sur les locaux à usage de bureaux, les locaux commerciaux, les locaux de stockage et les surfaces de stationnement lorsqu’elle est exigible,</w:t>
+      </w:r>
+      <w:r>
+        <w:rPr>
+          <w:rFonts w:ascii="Calibri" w:hAnsi="Calibri" w:cs="Calibri"/>
+          <w:sz w:val="22"/>
+          <w:szCs w:val="22"/>
+        </w:rPr>
+        <w:t xml:space="preserve"> ainsi que l'assurance PNO</w:t>
+      </w:r>
+      <w:r>
+        <w:rPr>
+          <w:rFonts w:ascii="Calibri" w:hAnsi="Calibri" w:cs="Calibri"/>
+          <w:sz w:val="22"/>
+          <w:szCs w:val="22"/>
+        </w:rPr>
+        <w:t xml:space="preserve"> </w:t>
+      </w:r>
+      <w:r>
+        <w:rPr>
+          <w:rFonts w:ascii="Calibri" w:hAnsi="Calibri" w:cs="Calibri"/>
+          <w:sz w:val="22"/>
+          <w:szCs w:val="22"/>
+        </w:rPr>
         <w:lastRenderedPageBreak/>
-        <w:t>L</w:t>
-      </w:r>
-      <w:r>
-        <w:rPr>
-          <w:rFonts w:ascii="Calibri" w:hAnsi="Calibri" w:cs="Calibri"/>
-          <w:sz w:val="22"/>
-          <w:szCs w:val="22"/>
-        </w:rPr>
-        <w:t>’impôt foncier et la taxe annuelle sur les locaux à usage de bureaux, les locaux commerciaux, les locaux de stockage et les surfaces de stationnement lorsqu’elle est exigible,</w:t>
-      </w:r>
-      <w:r>
-        <w:rPr>
-          <w:rFonts w:ascii="Calibri" w:hAnsi="Calibri" w:cs="Calibri"/>
-          <w:sz w:val="22"/>
-          <w:szCs w:val="22"/>
-        </w:rPr>
-        <w:t xml:space="preserve"> ainsi que l'assurance PNO</w:t>
-      </w:r>
-      <w:r>
-        <w:rPr>
-          <w:rFonts w:ascii="Calibri" w:hAnsi="Calibri" w:cs="Calibri"/>
-          <w:sz w:val="22"/>
-          <w:szCs w:val="22"/>
-        </w:rPr>
-        <w:t xml:space="preserve"> ne sont pas compris dans les provisions </w:t>
+        <w:t xml:space="preserve">ne sont pas compris dans les provisions </w:t>
       </w:r>
       <w:r>
         <w:rPr>
@@ -17991,8 +18543,192 @@
           <w:sz w:val="22"/>
           <w:szCs w:val="22"/>
         </w:rPr>
+        <w:t xml:space="preserve">La cession du </w:t>
+      </w:r>
+      <w:r>
+        <w:rPr>
+          <w:rFonts w:ascii="Calibri" w:hAnsi="Calibri" w:cs="Calibri"/>
+          <w:sz w:val="22"/>
+          <w:szCs w:val="22"/>
+        </w:rPr>
+        <w:t>Bail</w:t>
+      </w:r>
+      <w:r>
+        <w:rPr>
+          <w:rFonts w:ascii="Calibri" w:hAnsi="Calibri" w:cs="Calibri"/>
+          <w:sz w:val="22"/>
+          <w:szCs w:val="22"/>
+        </w:rPr>
+        <w:t xml:space="preserve"> par le </w:t>
+      </w:r>
+      <w:r>
+        <w:rPr>
+          <w:rFonts w:ascii="Calibri" w:hAnsi="Calibri" w:cs="Calibri"/>
+          <w:sz w:val="22"/>
+          <w:szCs w:val="22"/>
+        </w:rPr>
+        <w:t>P</w:t>
+      </w:r>
+      <w:r>
+        <w:rPr>
+          <w:rFonts w:ascii="Calibri" w:hAnsi="Calibri" w:cs="Calibri"/>
+          <w:sz w:val="22"/>
+          <w:szCs w:val="22"/>
+        </w:rPr>
+        <w:t>reneur</w:t>
+      </w:r>
+      <w:r>
+        <w:rPr>
+          <w:rFonts w:ascii="Calibri" w:hAnsi="Calibri" w:cs="Calibri"/>
+          <w:sz w:val="22"/>
+          <w:szCs w:val="22"/>
+        </w:rPr>
+        <w:t xml:space="preserve"> à l’acquéreur de l’intégralité du fonds de commerce devra comprendre l’intégralité des activités telles qu’elles résultent de la destination du </w:t>
+      </w:r>
+      <w:r>
+        <w:rPr>
+          <w:rFonts w:ascii="Calibri" w:hAnsi="Calibri" w:cs="Calibri"/>
+          <w:sz w:val="22"/>
+          <w:szCs w:val="22"/>
+        </w:rPr>
+        <w:t>Bail</w:t>
+      </w:r>
+      <w:r>
+        <w:rPr>
+          <w:rFonts w:ascii="Calibri" w:hAnsi="Calibri" w:cs="Calibri"/>
+          <w:sz w:val="22"/>
+          <w:szCs w:val="22"/>
+        </w:rPr>
+        <w:t xml:space="preserve"> ci-dessus, l’ensemble de ces activités constituant un tout indivisible.</w:t>
+      </w:r>
+    </w:p>
+    <w:p>
+      <w:pPr>
+        <w:jc w:val="both"/>
+        <w:rPr>
+          <w:rFonts w:ascii="Calibri" w:hAnsi="Calibri" w:cs="Calibri"/>
+          <w:sz w:val="22"/>
+          <w:szCs w:val="22"/>
+        </w:rPr>
+      </w:pPr>
+    </w:p>
+    <w:p>
+      <w:pPr>
+        <w:jc w:val="both"/>
+        <w:rPr>
+          <w:rFonts w:ascii="Calibri" w:hAnsi="Calibri" w:cs="Calibri"/>
+          <w:sz w:val="22"/>
+          <w:szCs w:val="22"/>
+        </w:rPr>
+      </w:pPr>
+      <w:r>
+        <w:rPr>
+          <w:rFonts w:ascii="Calibri" w:hAnsi="Calibri" w:cs="Calibri"/>
+          <w:sz w:val="22"/>
+          <w:szCs w:val="22"/>
+        </w:rPr>
         <w:lastRenderedPageBreak/>
-        <w:t xml:space="preserve">La cession du </w:t>
+        <w:t>Le cessionnaire devra s'obliger solidairement avec le Preneur devenu cédant aux paiements des loyers et charges, taxes, indemnités d’occupation ou autres, et à l'exécution du présent Bail, de manière à ce que le Bailleur puisse agir directement contre lui si bon lui semble, sans préjudice de son droit de poursuivre directement le Preneur, étant précisé que l'obligation du cessionnaire, ne sera pas limitée à la date d'effet de la cession, mais rétroagira au jour de la prise d'effet du présent Bail.</w:t>
+      </w:r>
+    </w:p>
+    <w:p>
+      <w:pPr>
+        <w:jc w:val="both"/>
+        <w:rPr>
+          <w:rFonts w:ascii="Calibri" w:hAnsi="Calibri" w:cs="Calibri"/>
+          <w:sz w:val="22"/>
+          <w:szCs w:val="22"/>
+        </w:rPr>
+      </w:pPr>
+    </w:p>
+    <w:p>
+      <w:pPr>
+        <w:jc w:val="both"/>
+        <w:rPr>
+          <w:rFonts w:ascii="Calibri" w:hAnsi="Calibri" w:cs="Calibri"/>
+          <w:sz w:val="22"/>
+          <w:szCs w:val="22"/>
+        </w:rPr>
+      </w:pPr>
+      <w:r>
+        <w:rPr>
+          <w:rFonts w:ascii="Calibri" w:hAnsi="Calibri" w:cs="Calibri"/>
+          <w:sz w:val="22"/>
+          <w:szCs w:val="22"/>
+        </w:rPr>
+        <w:t xml:space="preserve">Par ailleurs, le cédant devra rester garant solidairement de son cessionnaire et de tous cessionnaires successifs, et ce pendant une durée de trois ans à compter de la prise d’effet de ladite cession, envers le Bailleur, de toutes sommes dues en vertu de l’exécution du présent bail et notamment, sans que cette liste ne soit exhaustive, au titre des loyers, charges, remise en état des </w:t>
+      </w:r>
+      <w:r>
+        <w:rPr>
+          <w:rFonts w:ascii="Calibri" w:hAnsi="Calibri" w:cs="Calibri"/>
+          <w:sz w:val="22"/>
+          <w:szCs w:val="22"/>
+        </w:rPr>
+        <w:t>Locaux Loués</w:t>
+      </w:r>
+      <w:r>
+        <w:rPr>
+          <w:rFonts w:ascii="Calibri" w:hAnsi="Calibri" w:cs="Calibri"/>
+          <w:sz w:val="22"/>
+          <w:szCs w:val="22"/>
+        </w:rPr>
+        <w:t>, indemnité d’occupation, dommages et intérêt, et ce sans que le Bailleur soit tenu d'effectuer la moindre formalité ou dénonciation notamment dans l'hypothèse où des délais de paiement seraient consentis amiablement ou judiciairement au cessionnaire en tant que débiteur principal, et sans qu’il soit tenu, en cas de défaut de paiement du cessionnaire, d’en informer le cédant ou les cédants successifs ; cette renonciation vaut pour tous les renouvellements successifs.</w:t>
+      </w:r>
+    </w:p>
+    <w:p>
+      <w:pPr>
+        <w:jc w:val="both"/>
+        <w:rPr>
+          <w:rFonts w:ascii="Calibri" w:hAnsi="Calibri" w:cs="Calibri"/>
+          <w:sz w:val="22"/>
+          <w:szCs w:val="22"/>
+        </w:rPr>
+      </w:pPr>
+    </w:p>
+    <w:p>
+      <w:pPr>
+        <w:jc w:val="both"/>
+        <w:rPr>
+          <w:rFonts w:ascii="Calibri" w:hAnsi="Calibri" w:cs="Calibri"/>
+          <w:sz w:val="22"/>
+          <w:szCs w:val="22"/>
+        </w:rPr>
+      </w:pPr>
+      <w:r>
+        <w:rPr>
+          <w:rFonts w:ascii="Calibri" w:hAnsi="Calibri" w:cs="Calibri"/>
+          <w:sz w:val="22"/>
+          <w:szCs w:val="22"/>
+        </w:rPr>
+        <w:t>Ces garanties solidaires s’appliqueront à tous les cas de cessions, sous quelque forme que ce soit, comme à l’apport du droit au bail et/ou du fonds de commerce, à toute société quelconque, que cet apport soit fait à une nouvelle société ou à une société existante.</w:t>
+      </w:r>
+    </w:p>
+    <w:p>
+      <w:pPr>
+        <w:jc w:val="both"/>
+        <w:rPr>
+          <w:rFonts w:ascii="Calibri" w:hAnsi="Calibri" w:cs="Calibri"/>
+          <w:sz w:val="22"/>
+          <w:szCs w:val="22"/>
+        </w:rPr>
+      </w:pPr>
+    </w:p>
+    <w:p>
+      <w:pPr>
+        <w:jc w:val="both"/>
+        <w:rPr>
+          <w:rFonts w:ascii="Calibri" w:hAnsi="Calibri" w:cs="Calibri"/>
+          <w:sz w:val="22"/>
+          <w:szCs w:val="22"/>
+        </w:rPr>
+      </w:pPr>
+      <w:r>
+        <w:rPr>
+          <w:rFonts w:ascii="Calibri" w:hAnsi="Calibri" w:cs="Calibri"/>
+          <w:sz w:val="22"/>
+          <w:szCs w:val="22"/>
+        </w:rPr>
+        <w:t xml:space="preserve">Le </w:t>
       </w:r>
       <w:r>
         <w:rPr>
@@ -18008,7 +18744,447 @@
           <w:sz w:val="22"/>
           <w:szCs w:val="22"/>
         </w:rPr>
-        <w:t xml:space="preserve"> par le </w:t>
+        <w:t>leur</w:t>
+      </w:r>
+      <w:r>
+        <w:rPr>
+          <w:rFonts w:ascii="Calibri" w:hAnsi="Calibri" w:cs="Calibri"/>
+          <w:sz w:val="22"/>
+          <w:szCs w:val="22"/>
+        </w:rPr>
+        <w:t xml:space="preserve"> sera tenu d’informer le cédant de tout défaut de paiement du cessionnaire dans un délai, par dérogation à l’article L. 145-16-1 du Code de Commerce, de </w:t>
+      </w:r>
+      <w:r>
+        <w:rPr>
+          <w:rFonts w:ascii="Calibri" w:hAnsi="Calibri" w:cs="Calibri"/>
+          <w:sz w:val="22"/>
+          <w:szCs w:val="22"/>
+        </w:rPr>
+        <w:t>trois (</w:t>
+      </w:r>
+      <w:r>
+        <w:rPr>
+          <w:rFonts w:ascii="Calibri" w:hAnsi="Calibri" w:cs="Calibri"/>
+          <w:sz w:val="22"/>
+          <w:szCs w:val="22"/>
+        </w:rPr>
+        <w:t>3</w:t>
+      </w:r>
+      <w:r>
+        <w:rPr>
+          <w:rFonts w:ascii="Calibri" w:hAnsi="Calibri" w:cs="Calibri"/>
+          <w:sz w:val="22"/>
+          <w:szCs w:val="22"/>
+        </w:rPr>
+        <w:t>)</w:t>
+      </w:r>
+      <w:r>
+        <w:rPr>
+          <w:rFonts w:ascii="Calibri" w:hAnsi="Calibri" w:cs="Calibri"/>
+          <w:sz w:val="22"/>
+          <w:szCs w:val="22"/>
+        </w:rPr>
+        <w:t xml:space="preserve"> mois à compter de la date à laquelle la somme aurait dû être acquittée par celu</w:t>
+      </w:r>
+      <w:r>
+        <w:rPr>
+          <w:rFonts w:ascii="Calibri" w:hAnsi="Calibri" w:cs="Calibri"/>
+          <w:sz w:val="22"/>
+          <w:szCs w:val="22"/>
+        </w:rPr>
+        <w:t>i</w:t>
+      </w:r>
+      <w:r>
+        <w:rPr>
+          <w:rFonts w:ascii="Calibri" w:hAnsi="Calibri" w:cs="Calibri"/>
+          <w:sz w:val="22"/>
+          <w:szCs w:val="22"/>
+        </w:rPr>
+        <w:t>-ci.</w:t>
+      </w:r>
+    </w:p>
+    <w:p>
+      <w:pPr>
+        <w:jc w:val="both"/>
+        <w:rPr>
+          <w:rFonts w:ascii="Calibri" w:hAnsi="Calibri" w:cs="Calibri"/>
+          <w:sz w:val="22"/>
+          <w:szCs w:val="22"/>
+        </w:rPr>
+      </w:pPr>
+    </w:p>
+    <w:p>
+      <w:pPr>
+        <w:jc w:val="both"/>
+        <w:rPr>
+          <w:rFonts w:ascii="Calibri" w:hAnsi="Calibri" w:cs="Calibri"/>
+          <w:sz w:val="22"/>
+          <w:szCs w:val="22"/>
+        </w:rPr>
+      </w:pPr>
+      <w:r>
+        <w:rPr>
+          <w:rFonts w:ascii="Calibri" w:hAnsi="Calibri" w:cs="Calibri"/>
+          <w:sz w:val="22"/>
+          <w:szCs w:val="22"/>
+        </w:rPr>
+        <w:t xml:space="preserve">Dans l’hypothèse où le cédant ferait l’objet d’une procédure collective, le cessionnaire devrait, compte tenu du caractère réputé non écrit de cette clause de solidarité à </w:t>
+      </w:r>
+      <w:r>
+        <w:rPr>
+          <w:rFonts w:ascii="Calibri" w:hAnsi="Calibri" w:cs="Calibri"/>
+          <w:sz w:val="22"/>
+          <w:szCs w:val="22"/>
+        </w:rPr>
+        <w:t>l’égard du</w:t>
+      </w:r>
+      <w:r>
+        <w:rPr>
+          <w:rFonts w:ascii="Calibri" w:hAnsi="Calibri" w:cs="Calibri"/>
+          <w:sz w:val="22"/>
+          <w:szCs w:val="22"/>
+        </w:rPr>
+        <w:t xml:space="preserve"> débiteur, de l’administrateur</w:t>
+      </w:r>
+      <w:r>
+        <w:rPr>
+          <w:rFonts w:ascii="Calibri" w:hAnsi="Calibri" w:cs="Calibri"/>
+          <w:sz w:val="22"/>
+          <w:szCs w:val="22"/>
+        </w:rPr>
+        <w:t xml:space="preserve"> ou du mandataire liquidateur, </w:t>
+      </w:r>
+      <w:r>
+        <w:rPr>
+          <w:rFonts w:ascii="Calibri" w:hAnsi="Calibri" w:cs="Calibri"/>
+          <w:sz w:val="22"/>
+          <w:szCs w:val="22"/>
+        </w:rPr>
+        <w:t xml:space="preserve">remettre au </w:t>
+      </w:r>
+      <w:r>
+        <w:rPr>
+          <w:rFonts w:ascii="Calibri" w:hAnsi="Calibri" w:cs="Calibri"/>
+          <w:sz w:val="22"/>
+          <w:szCs w:val="22"/>
+        </w:rPr>
+        <w:t>Bail</w:t>
+      </w:r>
+      <w:r>
+        <w:rPr>
+          <w:rFonts w:ascii="Calibri" w:hAnsi="Calibri" w:cs="Calibri"/>
+          <w:sz w:val="22"/>
+          <w:szCs w:val="22"/>
+        </w:rPr>
+        <w:t>leur</w:t>
+      </w:r>
+      <w:r>
+        <w:rPr>
+          <w:rFonts w:ascii="Calibri" w:hAnsi="Calibri" w:cs="Calibri"/>
+          <w:sz w:val="22"/>
+          <w:szCs w:val="22"/>
+        </w:rPr>
+        <w:t xml:space="preserve"> au plus tard le jour de la signature de l’acte de cession, une garantie bancaire de substitution d’un montant égal à une année du dernier loyer payé. Cette garantie bancaire sera consentie au </w:t>
+      </w:r>
+      <w:r>
+        <w:rPr>
+          <w:rFonts w:ascii="Calibri" w:hAnsi="Calibri" w:cs="Calibri"/>
+          <w:sz w:val="22"/>
+          <w:szCs w:val="22"/>
+        </w:rPr>
+        <w:t>Bail</w:t>
+      </w:r>
+      <w:r>
+        <w:rPr>
+          <w:rFonts w:ascii="Calibri" w:hAnsi="Calibri" w:cs="Calibri"/>
+          <w:sz w:val="22"/>
+          <w:szCs w:val="22"/>
+        </w:rPr>
+        <w:t>leur</w:t>
+      </w:r>
+      <w:r>
+        <w:rPr>
+          <w:rFonts w:ascii="Calibri" w:hAnsi="Calibri" w:cs="Calibri"/>
+          <w:sz w:val="22"/>
+          <w:szCs w:val="22"/>
+        </w:rPr>
+        <w:t xml:space="preserve"> pendant toute la durée du </w:t>
+      </w:r>
+      <w:r>
+        <w:rPr>
+          <w:rFonts w:ascii="Calibri" w:hAnsi="Calibri" w:cs="Calibri"/>
+          <w:sz w:val="22"/>
+          <w:szCs w:val="22"/>
+        </w:rPr>
+        <w:t>Bail</w:t>
+      </w:r>
+      <w:r>
+        <w:rPr>
+          <w:rFonts w:ascii="Calibri" w:hAnsi="Calibri" w:cs="Calibri"/>
+          <w:sz w:val="22"/>
+          <w:szCs w:val="22"/>
+        </w:rPr>
+        <w:t xml:space="preserve"> à compter de la date de cession.</w:t>
+      </w:r>
+    </w:p>
+    <w:p>
+      <w:pPr>
+        <w:jc w:val="both"/>
+        <w:rPr>
+          <w:rFonts w:ascii="Calibri" w:hAnsi="Calibri" w:cs="Calibri"/>
+          <w:sz w:val="22"/>
+          <w:szCs w:val="22"/>
+        </w:rPr>
+      </w:pPr>
+    </w:p>
+    <w:p>
+      <w:pPr>
+        <w:jc w:val="both"/>
+        <w:rPr>
+          <w:rFonts w:ascii="Calibri" w:hAnsi="Calibri" w:cs="Calibri"/>
+          <w:sz w:val="22"/>
+          <w:szCs w:val="22"/>
+        </w:rPr>
+      </w:pPr>
+      <w:r>
+        <w:rPr>
+          <w:rFonts w:ascii="Calibri" w:hAnsi="Calibri" w:cs="Calibri"/>
+          <w:sz w:val="22"/>
+          <w:szCs w:val="22"/>
+        </w:rPr>
+        <w:t xml:space="preserve">Le </w:t>
+      </w:r>
+      <w:r>
+        <w:rPr>
+          <w:rFonts w:ascii="Calibri" w:hAnsi="Calibri" w:cs="Calibri"/>
+          <w:sz w:val="22"/>
+          <w:szCs w:val="22"/>
+        </w:rPr>
+        <w:t>Bail</w:t>
+      </w:r>
+      <w:r>
+        <w:rPr>
+          <w:rFonts w:ascii="Calibri" w:hAnsi="Calibri" w:cs="Calibri"/>
+          <w:sz w:val="22"/>
+          <w:szCs w:val="22"/>
+        </w:rPr>
+        <w:t>leur</w:t>
+      </w:r>
+      <w:r>
+        <w:rPr>
+          <w:rFonts w:ascii="Calibri" w:hAnsi="Calibri" w:cs="Calibri"/>
+          <w:sz w:val="22"/>
+          <w:szCs w:val="22"/>
+        </w:rPr>
+        <w:t xml:space="preserve"> sera appelé à concourir à l’acte de cession, </w:t>
+      </w:r>
+      <w:r>
+        <w:rPr>
+          <w:rFonts w:ascii="Calibri" w:hAnsi="Calibri" w:cs="Calibri"/>
+          <w:sz w:val="22"/>
+          <w:szCs w:val="22"/>
+        </w:rPr>
+        <w:t xml:space="preserve">au moins </w:t>
+      </w:r>
+      <w:r>
+        <w:rPr>
+          <w:rFonts w:ascii="Calibri" w:hAnsi="Calibri" w:cs="Calibri"/>
+          <w:sz w:val="22"/>
+          <w:szCs w:val="22"/>
+        </w:rPr>
+        <w:t>un mois</w:t>
+      </w:r>
+      <w:r>
+        <w:rPr>
+          <w:rFonts w:ascii="Calibri" w:hAnsi="Calibri" w:cs="Calibri"/>
+          <w:sz w:val="22"/>
+          <w:szCs w:val="22"/>
+        </w:rPr>
+        <w:t xml:space="preserve"> avant la date effective de signature, par lettre recommandée avec avis de réception</w:t>
+      </w:r>
+      <w:r>
+        <w:rPr>
+          <w:rFonts w:ascii="Calibri" w:hAnsi="Calibri" w:cs="Calibri"/>
+          <w:sz w:val="22"/>
+          <w:szCs w:val="22"/>
+        </w:rPr>
+        <w:t xml:space="preserve">. </w:t>
+      </w:r>
+    </w:p>
+    <w:p>
+      <w:pPr>
+        <w:jc w:val="both"/>
+        <w:rPr>
+          <w:rFonts w:ascii="Calibri" w:hAnsi="Calibri" w:cs="Calibri"/>
+          <w:sz w:val="22"/>
+          <w:szCs w:val="22"/>
+        </w:rPr>
+      </w:pPr>
+    </w:p>
+    <w:p>
+      <w:pPr>
+        <w:jc w:val="both"/>
+        <w:rPr>
+          <w:rFonts w:ascii="Calibri" w:hAnsi="Calibri" w:cs="Calibri"/>
+          <w:sz w:val="22"/>
+          <w:szCs w:val="22"/>
+        </w:rPr>
+      </w:pPr>
+      <w:r>
+        <w:rPr>
+          <w:rFonts w:ascii="Calibri" w:hAnsi="Calibri" w:cs="Calibri"/>
+          <w:sz w:val="22"/>
+          <w:szCs w:val="22"/>
+        </w:rPr>
+        <w:t xml:space="preserve">Un exemplaire original enregistré de cet acte lui sera remis sans frais dans le mois de sa signature, le </w:t>
+      </w:r>
+      <w:r>
+        <w:rPr>
+          <w:rFonts w:ascii="Calibri" w:hAnsi="Calibri" w:cs="Calibri"/>
+          <w:sz w:val="22"/>
+          <w:szCs w:val="22"/>
+        </w:rPr>
+        <w:t>Preneur</w:t>
+      </w:r>
+      <w:r>
+        <w:rPr>
+          <w:rFonts w:ascii="Calibri" w:hAnsi="Calibri" w:cs="Calibri"/>
+          <w:sz w:val="22"/>
+          <w:szCs w:val="22"/>
+        </w:rPr>
+        <w:t xml:space="preserve"> étant tenu de respecter les règles d</w:t>
+      </w:r>
+      <w:r>
+        <w:rPr>
+          <w:rFonts w:ascii="Calibri" w:hAnsi="Calibri" w:cs="Calibri"/>
+          <w:sz w:val="22"/>
+          <w:szCs w:val="22"/>
+        </w:rPr>
+        <w:t>e l'article 1690 du Code civil.</w:t>
+      </w:r>
+    </w:p>
+    <w:p>
+      <w:pPr>
+        <w:jc w:val="both"/>
+        <w:rPr>
+          <w:rFonts w:ascii="Calibri" w:hAnsi="Calibri" w:cs="Calibri"/>
+          <w:sz w:val="22"/>
+          <w:szCs w:val="22"/>
+        </w:rPr>
+      </w:pPr>
+    </w:p>
+    <w:p>
+      <w:pPr>
+        <w:jc w:val="both"/>
+        <w:rPr>
+          <w:rFonts w:ascii="Calibri" w:hAnsi="Calibri" w:cs="Calibri"/>
+          <w:sz w:val="22"/>
+          <w:szCs w:val="22"/>
+        </w:rPr>
+      </w:pPr>
+      <w:r>
+        <w:rPr>
+          <w:rFonts w:ascii="Calibri" w:hAnsi="Calibri" w:cs="Calibri"/>
+          <w:sz w:val="22"/>
+          <w:szCs w:val="22"/>
+        </w:rPr>
+        <w:t xml:space="preserve">La cession du présent </w:t>
+      </w:r>
+      <w:r>
+        <w:rPr>
+          <w:rFonts w:ascii="Calibri" w:hAnsi="Calibri" w:cs="Calibri"/>
+          <w:sz w:val="22"/>
+          <w:szCs w:val="22"/>
+        </w:rPr>
+        <w:t>Bail</w:t>
+      </w:r>
+      <w:r>
+        <w:rPr>
+          <w:rFonts w:ascii="Calibri" w:hAnsi="Calibri" w:cs="Calibri"/>
+          <w:sz w:val="22"/>
+          <w:szCs w:val="22"/>
+        </w:rPr>
+        <w:t xml:space="preserve"> devra être constatée par acte authentique ou par acte sous seing privé rédigé par un juriste professionnel.</w:t>
+      </w:r>
+    </w:p>
+    <w:p>
+      <w:pPr>
+        <w:jc w:val="both"/>
+        <w:rPr>
+          <w:rFonts w:ascii="Calibri" w:hAnsi="Calibri" w:cs="Calibri"/>
+          <w:sz w:val="22"/>
+          <w:szCs w:val="22"/>
+        </w:rPr>
+      </w:pPr>
+    </w:p>
+    <w:p>
+      <w:pPr>
+        <w:jc w:val="both"/>
+        <w:rPr>
+          <w:rFonts w:ascii="Calibri" w:hAnsi="Calibri" w:cs="Calibri"/>
+          <w:sz w:val="22"/>
+          <w:szCs w:val="22"/>
+        </w:rPr>
+      </w:pPr>
+      <w:r>
+        <w:rPr>
+          <w:rFonts w:ascii="Calibri" w:hAnsi="Calibri" w:cs="Calibri"/>
+          <w:sz w:val="22"/>
+          <w:szCs w:val="22"/>
+        </w:rPr>
+        <w:t xml:space="preserve">Les conditions de la cession et notamment les dispositions relatives au droit de préférence s’appliqueront à toutes les cessions quelles qu’en soient la forme et les modalités : apport, cession judiciaire, cession onéreuse, ou gratuite, cession de fonds de commerce, cession amiable ou par adjudication. </w:t>
+      </w:r>
+    </w:p>
+    <w:p>
+      <w:pPr>
+        <w:jc w:val="both"/>
+        <w:rPr>
+          <w:rFonts w:ascii="Calibri" w:hAnsi="Calibri" w:cs="Calibri"/>
+          <w:sz w:val="22"/>
+          <w:szCs w:val="22"/>
+        </w:rPr>
+      </w:pPr>
+    </w:p>
+    <w:p>
+      <w:pPr>
+        <w:jc w:val="both"/>
+        <w:rPr>
+          <w:rFonts w:ascii="Calibri" w:hAnsi="Calibri" w:cs="Calibri"/>
+          <w:sz w:val="22"/>
+          <w:szCs w:val="22"/>
+        </w:rPr>
+      </w:pPr>
+      <w:r>
+        <w:rPr>
+          <w:rFonts w:ascii="Calibri" w:hAnsi="Calibri" w:cs="Calibri"/>
+          <w:sz w:val="22"/>
+          <w:szCs w:val="22"/>
+        </w:rPr>
+        <w:t xml:space="preserve">En tout état de cause, l’accord de principe donné par le </w:t>
+      </w:r>
+      <w:r>
+        <w:rPr>
+          <w:rFonts w:ascii="Calibri" w:hAnsi="Calibri" w:cs="Calibri"/>
+          <w:sz w:val="22"/>
+          <w:szCs w:val="22"/>
+        </w:rPr>
+        <w:t>Bail</w:t>
+      </w:r>
+      <w:r>
+        <w:rPr>
+          <w:rFonts w:ascii="Calibri" w:hAnsi="Calibri" w:cs="Calibri"/>
+          <w:sz w:val="22"/>
+          <w:szCs w:val="22"/>
+        </w:rPr>
+        <w:t>leur</w:t>
+      </w:r>
+      <w:r>
+        <w:rPr>
+          <w:rFonts w:ascii="Calibri" w:hAnsi="Calibri" w:cs="Calibri"/>
+          <w:sz w:val="22"/>
+          <w:szCs w:val="22"/>
+        </w:rPr>
+        <w:t xml:space="preserve"> avant communication de l’intégralité de l’acte de cession ne dispensera pas le </w:t>
       </w:r>
       <w:r>
         <w:rPr>
@@ -18032,7 +19208,35 @@
           <w:sz w:val="22"/>
           <w:szCs w:val="22"/>
         </w:rPr>
-        <w:t xml:space="preserve"> à l’acquéreur de l’intégralité du fonds de commerce devra comprendre l’intégralité des activités telles qu’elles résultent de la destination du </w:t>
+        <w:t xml:space="preserve"> de lui remettre pour accord et avant toute régularisation ledit projet d’acte.</w:t>
+      </w:r>
+    </w:p>
+    <w:p>
+      <w:pPr>
+        <w:jc w:val="both"/>
+        <w:rPr>
+          <w:rFonts w:ascii="Calibri" w:hAnsi="Calibri" w:cs="Calibri"/>
+          <w:sz w:val="22"/>
+          <w:szCs w:val="22"/>
+        </w:rPr>
+      </w:pPr>
+    </w:p>
+    <w:p>
+      <w:pPr>
+        <w:jc w:val="both"/>
+        <w:rPr>
+          <w:rFonts w:ascii="Calibri" w:hAnsi="Calibri" w:cs="Calibri"/>
+          <w:sz w:val="22"/>
+          <w:szCs w:val="22"/>
+        </w:rPr>
+      </w:pPr>
+      <w:r>
+        <w:rPr>
+          <w:rFonts w:ascii="Calibri" w:hAnsi="Calibri" w:cs="Calibri"/>
+          <w:sz w:val="22"/>
+          <w:szCs w:val="22"/>
+        </w:rPr>
+        <w:t xml:space="preserve">Aucune cession ne pourra valablement intervenir sans paiement préalable ou simultané par le cédant au </w:t>
       </w:r>
       <w:r>
         <w:rPr>
@@ -18048,150 +19252,6 @@
           <w:sz w:val="22"/>
           <w:szCs w:val="22"/>
         </w:rPr>
-        <w:t xml:space="preserve"> ci-dessus, l’ensemble de ces activités constituant un tout indivisible.</w:t>
-      </w:r>
-    </w:p>
-    <w:p>
-      <w:pPr>
-        <w:jc w:val="both"/>
-        <w:rPr>
-          <w:rFonts w:ascii="Calibri" w:hAnsi="Calibri" w:cs="Calibri"/>
-          <w:sz w:val="22"/>
-          <w:szCs w:val="22"/>
-        </w:rPr>
-      </w:pPr>
-    </w:p>
-    <w:p>
-      <w:pPr>
-        <w:jc w:val="both"/>
-        <w:rPr>
-          <w:rFonts w:ascii="Calibri" w:hAnsi="Calibri" w:cs="Calibri"/>
-          <w:sz w:val="22"/>
-          <w:szCs w:val="22"/>
-        </w:rPr>
-      </w:pPr>
-      <w:r>
-        <w:rPr>
-          <w:rFonts w:ascii="Calibri" w:hAnsi="Calibri" w:cs="Calibri"/>
-          <w:sz w:val="22"/>
-          <w:szCs w:val="22"/>
-        </w:rPr>
-        <w:t>Le cessionnaire devra s'obliger solidairement avec le Preneur devenu cédant aux paiements des loyers et charges, taxes, indemnités d’occupation ou autres, et à l'exécution du présent Bail, de manière à ce que le Bailleur puisse agir directement contre lui si bon lui semble, sans préjudice de son droit de poursuivre directement le Preneur, étant précisé que l'obligation du cessionnaire, ne sera pas limitée à la date d'effet de la cession, mais rétroagira au jour de la prise d'effet du présent Bail.</w:t>
-      </w:r>
-    </w:p>
-    <w:p>
-      <w:pPr>
-        <w:jc w:val="both"/>
-        <w:rPr>
-          <w:rFonts w:ascii="Calibri" w:hAnsi="Calibri" w:cs="Calibri"/>
-          <w:sz w:val="22"/>
-          <w:szCs w:val="22"/>
-        </w:rPr>
-      </w:pPr>
-    </w:p>
-    <w:p>
-      <w:pPr>
-        <w:jc w:val="both"/>
-        <w:rPr>
-          <w:rFonts w:ascii="Calibri" w:hAnsi="Calibri" w:cs="Calibri"/>
-          <w:sz w:val="22"/>
-          <w:szCs w:val="22"/>
-        </w:rPr>
-      </w:pPr>
-      <w:r>
-        <w:rPr>
-          <w:rFonts w:ascii="Calibri" w:hAnsi="Calibri" w:cs="Calibri"/>
-          <w:sz w:val="22"/>
-          <w:szCs w:val="22"/>
-        </w:rPr>
-        <w:t xml:space="preserve">Par ailleurs, le cédant devra rester garant solidairement de son cessionnaire et de tous cessionnaires successifs, et ce pendant une durée de trois ans à compter de la prise d’effet de ladite cession, envers le Bailleur, de toutes sommes dues en vertu de l’exécution du présent bail et notamment, sans que cette liste ne soit exhaustive, au titre des loyers, charges, remise en état des </w:t>
-      </w:r>
-      <w:r>
-        <w:rPr>
-          <w:rFonts w:ascii="Calibri" w:hAnsi="Calibri" w:cs="Calibri"/>
-          <w:sz w:val="22"/>
-          <w:szCs w:val="22"/>
-        </w:rPr>
-        <w:t>Locaux Loués</w:t>
-      </w:r>
-      <w:r>
-        <w:rPr>
-          <w:rFonts w:ascii="Calibri" w:hAnsi="Calibri" w:cs="Calibri"/>
-          <w:sz w:val="22"/>
-          <w:szCs w:val="22"/>
-        </w:rPr>
-        <w:t>, indemnité d’occupation, dommages et intérêt, et ce sans que le Bailleur soit tenu d'effectuer la moindre formalité ou dénonciation notamment dans l'hypothèse où des délais de paiement seraient consentis amiablement ou judiciairement au cessionnaire en tant que débiteur principal, et sans qu’il soit tenu, en cas de défaut de paiement du cessionnaire, d’en informer le cédant ou les cédants successifs ; cette renonciation vaut pour tous les renouvellements successifs.</w:t>
-      </w:r>
-    </w:p>
-    <w:p>
-      <w:pPr>
-        <w:jc w:val="both"/>
-        <w:rPr>
-          <w:rFonts w:ascii="Calibri" w:hAnsi="Calibri" w:cs="Calibri"/>
-          <w:sz w:val="22"/>
-          <w:szCs w:val="22"/>
-        </w:rPr>
-      </w:pPr>
-    </w:p>
-    <w:p>
-      <w:pPr>
-        <w:jc w:val="both"/>
-        <w:rPr>
-          <w:rFonts w:ascii="Calibri" w:hAnsi="Calibri" w:cs="Calibri"/>
-          <w:sz w:val="22"/>
-          <w:szCs w:val="22"/>
-        </w:rPr>
-      </w:pPr>
-      <w:r>
-        <w:rPr>
-          <w:rFonts w:ascii="Calibri" w:hAnsi="Calibri" w:cs="Calibri"/>
-          <w:sz w:val="22"/>
-          <w:szCs w:val="22"/>
-        </w:rPr>
-        <w:t>Ces garanties solidaires s’appliqueront à tous les cas de cessions, sous quelque forme que ce soit, comme à l’apport du droit au bail et/ou du fonds de commerce, à toute société quelconque, que cet apport soit fait à une nouvelle société ou à une société existante.</w:t>
-      </w:r>
-    </w:p>
-    <w:p>
-      <w:pPr>
-        <w:jc w:val="both"/>
-        <w:rPr>
-          <w:rFonts w:ascii="Calibri" w:hAnsi="Calibri" w:cs="Calibri"/>
-          <w:sz w:val="22"/>
-          <w:szCs w:val="22"/>
-        </w:rPr>
-      </w:pPr>
-    </w:p>
-    <w:p>
-      <w:pPr>
-        <w:jc w:val="both"/>
-        <w:rPr>
-          <w:rFonts w:ascii="Calibri" w:hAnsi="Calibri" w:cs="Calibri"/>
-          <w:sz w:val="22"/>
-          <w:szCs w:val="22"/>
-        </w:rPr>
-      </w:pPr>
-      <w:r>
-        <w:rPr>
-          <w:rFonts w:ascii="Calibri" w:hAnsi="Calibri" w:cs="Calibri"/>
-          <w:sz w:val="22"/>
-          <w:szCs w:val="22"/>
-        </w:rPr>
-        <w:t xml:space="preserve">Le </w:t>
-      </w:r>
-      <w:r>
-        <w:rPr>
-          <w:rFonts w:ascii="Calibri" w:hAnsi="Calibri" w:cs="Calibri"/>
-          <w:sz w:val="22"/>
-          <w:szCs w:val="22"/>
-        </w:rPr>
-        <w:t>Bail</w:t>
-      </w:r>
-      <w:r>
-        <w:rPr>
-          <w:rFonts w:ascii="Calibri" w:hAnsi="Calibri" w:cs="Calibri"/>
-          <w:sz w:val="22"/>
-          <w:szCs w:val="22"/>
-        </w:rPr>
         <w:t>leur</w:t>
       </w:r>
       <w:r>
@@ -18200,463 +19260,15 @@
           <w:sz w:val="22"/>
           <w:szCs w:val="22"/>
         </w:rPr>
-        <w:t xml:space="preserve"> sera tenu d’informer le cédant de tout défaut de paiement du cessionnaire dans un délai, par dérogation à l’article L. 145-16-1 du Code de Commerce, de </w:t>
-      </w:r>
-      <w:r>
-        <w:rPr>
-          <w:rFonts w:ascii="Calibri" w:hAnsi="Calibri" w:cs="Calibri"/>
-          <w:sz w:val="22"/>
-          <w:szCs w:val="22"/>
-        </w:rPr>
-        <w:t>trois (</w:t>
-      </w:r>
-      <w:r>
-        <w:rPr>
-          <w:rFonts w:ascii="Calibri" w:hAnsi="Calibri" w:cs="Calibri"/>
-          <w:sz w:val="22"/>
-          <w:szCs w:val="22"/>
-        </w:rPr>
-        <w:t>3</w:t>
-      </w:r>
-      <w:r>
-        <w:rPr>
-          <w:rFonts w:ascii="Calibri" w:hAnsi="Calibri" w:cs="Calibri"/>
-          <w:sz w:val="22"/>
-          <w:szCs w:val="22"/>
-        </w:rPr>
-        <w:t>)</w:t>
-      </w:r>
-      <w:r>
-        <w:rPr>
-          <w:rFonts w:ascii="Calibri" w:hAnsi="Calibri" w:cs="Calibri"/>
-          <w:sz w:val="22"/>
-          <w:szCs w:val="22"/>
-        </w:rPr>
-        <w:t xml:space="preserve"> mois à compter de la date à laquelle la somme aurait dû être acquittée par celu</w:t>
-      </w:r>
-      <w:r>
-        <w:rPr>
-          <w:rFonts w:ascii="Calibri" w:hAnsi="Calibri" w:cs="Calibri"/>
-          <w:sz w:val="22"/>
-          <w:szCs w:val="22"/>
-        </w:rPr>
-        <w:t>i</w:t>
-      </w:r>
-      <w:r>
-        <w:rPr>
-          <w:rFonts w:ascii="Calibri" w:hAnsi="Calibri" w:cs="Calibri"/>
-          <w:sz w:val="22"/>
-          <w:szCs w:val="22"/>
-        </w:rPr>
-        <w:t>-ci.</w:t>
-      </w:r>
-    </w:p>
-    <w:p>
-      <w:pPr>
-        <w:jc w:val="both"/>
-        <w:rPr>
-          <w:rFonts w:ascii="Calibri" w:hAnsi="Calibri" w:cs="Calibri"/>
-          <w:sz w:val="22"/>
-          <w:szCs w:val="22"/>
-        </w:rPr>
-      </w:pPr>
-    </w:p>
-    <w:p>
-      <w:pPr>
-        <w:jc w:val="both"/>
-        <w:rPr>
-          <w:rFonts w:ascii="Calibri" w:hAnsi="Calibri" w:cs="Calibri"/>
-          <w:sz w:val="22"/>
-          <w:szCs w:val="22"/>
-        </w:rPr>
-      </w:pPr>
-      <w:r>
-        <w:rPr>
-          <w:rFonts w:ascii="Calibri" w:hAnsi="Calibri" w:cs="Calibri"/>
-          <w:sz w:val="22"/>
-          <w:szCs w:val="22"/>
-        </w:rPr>
-        <w:t xml:space="preserve">Dans l’hypothèse où le cédant ferait l’objet d’une procédure collective, le cessionnaire devrait, compte tenu du caractère réputé non écrit de cette clause de solidarité à </w:t>
-      </w:r>
-      <w:r>
-        <w:rPr>
-          <w:rFonts w:ascii="Calibri" w:hAnsi="Calibri" w:cs="Calibri"/>
-          <w:sz w:val="22"/>
-          <w:szCs w:val="22"/>
-        </w:rPr>
-        <w:t>l’égard du</w:t>
-      </w:r>
-      <w:r>
-        <w:rPr>
-          <w:rFonts w:ascii="Calibri" w:hAnsi="Calibri" w:cs="Calibri"/>
-          <w:sz w:val="22"/>
-          <w:szCs w:val="22"/>
-        </w:rPr>
-        <w:t xml:space="preserve"> débiteur, de l’administrateur</w:t>
-      </w:r>
-      <w:r>
-        <w:rPr>
-          <w:rFonts w:ascii="Calibri" w:hAnsi="Calibri" w:cs="Calibri"/>
-          <w:sz w:val="22"/>
-          <w:szCs w:val="22"/>
-        </w:rPr>
-        <w:t xml:space="preserve"> ou du mandataire liquidateur, </w:t>
-      </w:r>
-      <w:r>
-        <w:rPr>
-          <w:rFonts w:ascii="Calibri" w:hAnsi="Calibri" w:cs="Calibri"/>
-          <w:sz w:val="22"/>
-          <w:szCs w:val="22"/>
-        </w:rPr>
-        <w:t xml:space="preserve">remettre au </w:t>
-      </w:r>
-      <w:r>
-        <w:rPr>
-          <w:rFonts w:ascii="Calibri" w:hAnsi="Calibri" w:cs="Calibri"/>
-          <w:sz w:val="22"/>
-          <w:szCs w:val="22"/>
-        </w:rPr>
-        <w:t>Bail</w:t>
-      </w:r>
-      <w:r>
-        <w:rPr>
-          <w:rFonts w:ascii="Calibri" w:hAnsi="Calibri" w:cs="Calibri"/>
-          <w:sz w:val="22"/>
-          <w:szCs w:val="22"/>
-        </w:rPr>
-        <w:t>leur</w:t>
-      </w:r>
-      <w:r>
-        <w:rPr>
-          <w:rFonts w:ascii="Calibri" w:hAnsi="Calibri" w:cs="Calibri"/>
-          <w:sz w:val="22"/>
-          <w:szCs w:val="22"/>
-        </w:rPr>
-        <w:t xml:space="preserve"> au plus tard le jour de la signature de l’acte de cession, une garantie bancaire de substitution d’un montant égal à une année du dernier loyer payé. Cette garantie bancaire sera consentie au </w:t>
-      </w:r>
-      <w:r>
-        <w:rPr>
-          <w:rFonts w:ascii="Calibri" w:hAnsi="Calibri" w:cs="Calibri"/>
-          <w:sz w:val="22"/>
-          <w:szCs w:val="22"/>
-        </w:rPr>
-        <w:t>Bail</w:t>
-      </w:r>
-      <w:r>
-        <w:rPr>
-          <w:rFonts w:ascii="Calibri" w:hAnsi="Calibri" w:cs="Calibri"/>
-          <w:sz w:val="22"/>
-          <w:szCs w:val="22"/>
-        </w:rPr>
-        <w:t>leur</w:t>
-      </w:r>
-      <w:r>
-        <w:rPr>
-          <w:rFonts w:ascii="Calibri" w:hAnsi="Calibri" w:cs="Calibri"/>
-          <w:sz w:val="22"/>
-          <w:szCs w:val="22"/>
-        </w:rPr>
-        <w:t xml:space="preserve"> pendant toute la durée du </w:t>
-      </w:r>
-      <w:r>
-        <w:rPr>
-          <w:rFonts w:ascii="Calibri" w:hAnsi="Calibri" w:cs="Calibri"/>
-          <w:sz w:val="22"/>
-          <w:szCs w:val="22"/>
-        </w:rPr>
-        <w:t>Bail</w:t>
-      </w:r>
-      <w:r>
-        <w:rPr>
-          <w:rFonts w:ascii="Calibri" w:hAnsi="Calibri" w:cs="Calibri"/>
-          <w:sz w:val="22"/>
-          <w:szCs w:val="22"/>
-        </w:rPr>
-        <w:t xml:space="preserve"> à compter de la date de cession.</w:t>
-      </w:r>
-    </w:p>
-    <w:p>
-      <w:pPr>
-        <w:jc w:val="both"/>
-        <w:rPr>
-          <w:rFonts w:ascii="Calibri" w:hAnsi="Calibri" w:cs="Calibri"/>
-          <w:sz w:val="22"/>
-          <w:szCs w:val="22"/>
-        </w:rPr>
-      </w:pPr>
-    </w:p>
-    <w:p>
-      <w:pPr>
-        <w:jc w:val="both"/>
-        <w:rPr>
-          <w:rFonts w:ascii="Calibri" w:hAnsi="Calibri" w:cs="Calibri"/>
-          <w:sz w:val="22"/>
-          <w:szCs w:val="22"/>
-        </w:rPr>
-      </w:pPr>
-      <w:r>
-        <w:rPr>
-          <w:rFonts w:ascii="Calibri" w:hAnsi="Calibri" w:cs="Calibri"/>
-          <w:sz w:val="22"/>
-          <w:szCs w:val="22"/>
-        </w:rPr>
-        <w:t xml:space="preserve">Le </w:t>
-      </w:r>
-      <w:r>
-        <w:rPr>
-          <w:rFonts w:ascii="Calibri" w:hAnsi="Calibri" w:cs="Calibri"/>
-          <w:sz w:val="22"/>
-          <w:szCs w:val="22"/>
-        </w:rPr>
-        <w:t>Bail</w:t>
-      </w:r>
-      <w:r>
-        <w:rPr>
-          <w:rFonts w:ascii="Calibri" w:hAnsi="Calibri" w:cs="Calibri"/>
-          <w:sz w:val="22"/>
-          <w:szCs w:val="22"/>
-        </w:rPr>
-        <w:t>leur</w:t>
-      </w:r>
-      <w:r>
-        <w:rPr>
-          <w:rFonts w:ascii="Calibri" w:hAnsi="Calibri" w:cs="Calibri"/>
-          <w:sz w:val="22"/>
-          <w:szCs w:val="22"/>
-        </w:rPr>
-        <w:t xml:space="preserve"> sera appelé à concourir à l’acte de cession, </w:t>
-      </w:r>
-      <w:r>
-        <w:rPr>
-          <w:rFonts w:ascii="Calibri" w:hAnsi="Calibri" w:cs="Calibri"/>
-          <w:sz w:val="22"/>
-          <w:szCs w:val="22"/>
-        </w:rPr>
-        <w:t xml:space="preserve">au moins </w:t>
-      </w:r>
-      <w:r>
-        <w:rPr>
-          <w:rFonts w:ascii="Calibri" w:hAnsi="Calibri" w:cs="Calibri"/>
-          <w:sz w:val="22"/>
-          <w:szCs w:val="22"/>
-        </w:rPr>
-        <w:t>un mois</w:t>
-      </w:r>
-      <w:r>
-        <w:rPr>
-          <w:rFonts w:ascii="Calibri" w:hAnsi="Calibri" w:cs="Calibri"/>
-          <w:sz w:val="22"/>
-          <w:szCs w:val="22"/>
-        </w:rPr>
-        <w:t xml:space="preserve"> avant la date effective de signature, par lettre recommandée avec avis de réception</w:t>
-      </w:r>
-      <w:r>
-        <w:rPr>
-          <w:rFonts w:ascii="Calibri" w:hAnsi="Calibri" w:cs="Calibri"/>
-          <w:sz w:val="22"/>
-          <w:szCs w:val="22"/>
-        </w:rPr>
-        <w:t xml:space="preserve">. </w:t>
-      </w:r>
-    </w:p>
-    <w:p>
-      <w:pPr>
-        <w:jc w:val="both"/>
-        <w:rPr>
-          <w:rFonts w:ascii="Calibri" w:hAnsi="Calibri" w:cs="Calibri"/>
-          <w:sz w:val="22"/>
-          <w:szCs w:val="22"/>
-        </w:rPr>
-      </w:pPr>
-    </w:p>
-    <w:p>
-      <w:pPr>
-        <w:jc w:val="both"/>
-        <w:rPr>
-          <w:rFonts w:ascii="Calibri" w:hAnsi="Calibri" w:cs="Calibri"/>
-          <w:sz w:val="22"/>
-          <w:szCs w:val="22"/>
-        </w:rPr>
-      </w:pPr>
-      <w:r>
-        <w:rPr>
-          <w:rFonts w:ascii="Calibri" w:hAnsi="Calibri" w:cs="Calibri"/>
-          <w:sz w:val="22"/>
-          <w:szCs w:val="22"/>
-        </w:rPr>
-        <w:t xml:space="preserve">Un exemplaire original enregistré de cet acte lui sera remis sans frais dans le mois de sa signature, le </w:t>
-      </w:r>
-      <w:r>
-        <w:rPr>
-          <w:rFonts w:ascii="Calibri" w:hAnsi="Calibri" w:cs="Calibri"/>
-          <w:sz w:val="22"/>
-          <w:szCs w:val="22"/>
-        </w:rPr>
-        <w:t>Preneur</w:t>
-      </w:r>
-      <w:r>
-        <w:rPr>
-          <w:rFonts w:ascii="Calibri" w:hAnsi="Calibri" w:cs="Calibri"/>
-          <w:sz w:val="22"/>
-          <w:szCs w:val="22"/>
-        </w:rPr>
-        <w:t xml:space="preserve"> étant tenu de respecter les règles d</w:t>
-      </w:r>
-      <w:r>
-        <w:rPr>
-          <w:rFonts w:ascii="Calibri" w:hAnsi="Calibri" w:cs="Calibri"/>
-          <w:sz w:val="22"/>
-          <w:szCs w:val="22"/>
-        </w:rPr>
-        <w:t>e l'article 1690 du Code civil.</w:t>
-      </w:r>
-    </w:p>
-    <w:p>
-      <w:pPr>
-        <w:jc w:val="both"/>
-        <w:rPr>
-          <w:rFonts w:ascii="Calibri" w:hAnsi="Calibri" w:cs="Calibri"/>
-          <w:sz w:val="22"/>
-          <w:szCs w:val="22"/>
-        </w:rPr>
-      </w:pPr>
-    </w:p>
-    <w:p>
-      <w:pPr>
-        <w:jc w:val="both"/>
-        <w:rPr>
-          <w:rFonts w:ascii="Calibri" w:hAnsi="Calibri" w:cs="Calibri"/>
-          <w:sz w:val="22"/>
-          <w:szCs w:val="22"/>
-        </w:rPr>
-      </w:pPr>
-      <w:r>
-        <w:rPr>
-          <w:rFonts w:ascii="Calibri" w:hAnsi="Calibri" w:cs="Calibri"/>
-          <w:sz w:val="22"/>
-          <w:szCs w:val="22"/>
-        </w:rPr>
-        <w:t xml:space="preserve">La cession du présent </w:t>
-      </w:r>
-      <w:r>
-        <w:rPr>
-          <w:rFonts w:ascii="Calibri" w:hAnsi="Calibri" w:cs="Calibri"/>
-          <w:sz w:val="22"/>
-          <w:szCs w:val="22"/>
-        </w:rPr>
-        <w:t>Bail</w:t>
-      </w:r>
-      <w:r>
-        <w:rPr>
-          <w:rFonts w:ascii="Calibri" w:hAnsi="Calibri" w:cs="Calibri"/>
-          <w:sz w:val="22"/>
-          <w:szCs w:val="22"/>
-        </w:rPr>
-        <w:t xml:space="preserve"> devra être constatée par acte authentique ou par acte sous seing privé rédigé par un juriste professionnel.</w:t>
-      </w:r>
-    </w:p>
-    <w:p>
-      <w:pPr>
-        <w:jc w:val="both"/>
-        <w:rPr>
-          <w:rFonts w:ascii="Calibri" w:hAnsi="Calibri" w:cs="Calibri"/>
-          <w:sz w:val="22"/>
-          <w:szCs w:val="22"/>
-        </w:rPr>
-      </w:pPr>
-    </w:p>
-    <w:p>
-      <w:pPr>
-        <w:jc w:val="both"/>
-        <w:rPr>
-          <w:rFonts w:ascii="Calibri" w:hAnsi="Calibri" w:cs="Calibri"/>
-          <w:sz w:val="22"/>
-          <w:szCs w:val="22"/>
-        </w:rPr>
-      </w:pPr>
-      <w:r>
-        <w:rPr>
-          <w:rFonts w:ascii="Calibri" w:hAnsi="Calibri" w:cs="Calibri"/>
-          <w:sz w:val="22"/>
-          <w:szCs w:val="22"/>
-        </w:rPr>
-        <w:t xml:space="preserve">Les conditions de la cession et notamment les dispositions relatives au droit de préférence s’appliqueront à toutes les cessions quelles qu’en soient la forme et les modalités : apport, cession judiciaire, cession onéreuse, ou gratuite, cession de fonds de commerce, cession amiable ou par adjudication. </w:t>
-      </w:r>
-    </w:p>
-    <w:p>
-      <w:pPr>
-        <w:jc w:val="both"/>
-        <w:rPr>
-          <w:rFonts w:ascii="Calibri" w:hAnsi="Calibri" w:cs="Calibri"/>
-          <w:sz w:val="22"/>
-          <w:szCs w:val="22"/>
-        </w:rPr>
-      </w:pPr>
-    </w:p>
-    <w:p>
-      <w:pPr>
-        <w:jc w:val="both"/>
-        <w:rPr>
-          <w:rFonts w:ascii="Calibri" w:hAnsi="Calibri" w:cs="Calibri"/>
-          <w:sz w:val="22"/>
-          <w:szCs w:val="22"/>
-        </w:rPr>
-      </w:pPr>
-      <w:r>
-        <w:rPr>
-          <w:rFonts w:ascii="Calibri" w:hAnsi="Calibri" w:cs="Calibri"/>
-          <w:sz w:val="22"/>
-          <w:szCs w:val="22"/>
-        </w:rPr>
-        <w:t xml:space="preserve">En tout état de cause, l’accord de principe donné par le </w:t>
-      </w:r>
-      <w:r>
-        <w:rPr>
-          <w:rFonts w:ascii="Calibri" w:hAnsi="Calibri" w:cs="Calibri"/>
-          <w:sz w:val="22"/>
-          <w:szCs w:val="22"/>
-        </w:rPr>
-        <w:t>Bail</w:t>
-      </w:r>
-      <w:r>
-        <w:rPr>
-          <w:rFonts w:ascii="Calibri" w:hAnsi="Calibri" w:cs="Calibri"/>
-          <w:sz w:val="22"/>
-          <w:szCs w:val="22"/>
-        </w:rPr>
-        <w:t>leur</w:t>
-      </w:r>
-      <w:r>
-        <w:rPr>
-          <w:rFonts w:ascii="Calibri" w:hAnsi="Calibri" w:cs="Calibri"/>
-          <w:sz w:val="22"/>
-          <w:szCs w:val="22"/>
-        </w:rPr>
-        <w:t xml:space="preserve"> avant communication de l’intégralité de l’acte de cession ne dispensera pas le </w:t>
-      </w:r>
-      <w:r>
-        <w:rPr>
-          <w:rFonts w:ascii="Calibri" w:hAnsi="Calibri" w:cs="Calibri"/>
-          <w:sz w:val="22"/>
-          <w:szCs w:val="22"/>
-        </w:rPr>
-        <w:t>P</w:t>
-      </w:r>
-      <w:r>
-        <w:rPr>
-          <w:rFonts w:ascii="Calibri" w:hAnsi="Calibri" w:cs="Calibri"/>
-          <w:sz w:val="22"/>
-          <w:szCs w:val="22"/>
-        </w:rPr>
-        <w:t>reneur</w:t>
-      </w:r>
-      <w:r>
-        <w:rPr>
-          <w:rFonts w:ascii="Calibri" w:hAnsi="Calibri" w:cs="Calibri"/>
-          <w:sz w:val="22"/>
-          <w:szCs w:val="22"/>
-        </w:rPr>
-        <w:t xml:space="preserve"> de lui remettre pour accord et avant toute régularisation ledit projet d’acte.</w:t>
+        <w:t xml:space="preserve"> de toutes sommes dont il lui sera redevable, à quelque ti</w:t>
+      </w:r>
+      <w:r>
+        <w:rPr>
+          <w:rFonts w:ascii="Calibri" w:hAnsi="Calibri" w:cs="Calibri"/>
+          <w:sz w:val="22"/>
+          <w:szCs w:val="22"/>
+        </w:rPr>
+        <w:t>tre que ce soit.</w:t>
       </w:r>
     </w:p>
     <w:p>
@@ -18685,66 +19297,6 @@
           <w:szCs w:val="22"/>
         </w:rPr>
         <w:lastRenderedPageBreak/>
-        <w:t xml:space="preserve">Aucune cession ne pourra valablement intervenir sans paiement préalable ou simultané par le cédant au </w:t>
-      </w:r>
-      <w:r>
-        <w:rPr>
-          <w:rFonts w:ascii="Calibri" w:hAnsi="Calibri" w:cs="Calibri"/>
-          <w:sz w:val="22"/>
-          <w:szCs w:val="22"/>
-        </w:rPr>
-        <w:t>Bail</w:t>
-      </w:r>
-      <w:r>
-        <w:rPr>
-          <w:rFonts w:ascii="Calibri" w:hAnsi="Calibri" w:cs="Calibri"/>
-          <w:sz w:val="22"/>
-          <w:szCs w:val="22"/>
-        </w:rPr>
-        <w:t>leur</w:t>
-      </w:r>
-      <w:r>
-        <w:rPr>
-          <w:rFonts w:ascii="Calibri" w:hAnsi="Calibri" w:cs="Calibri"/>
-          <w:sz w:val="22"/>
-          <w:szCs w:val="22"/>
-        </w:rPr>
-        <w:t xml:space="preserve"> de toutes sommes dont il lui sera redevable, à quelque ti</w:t>
-      </w:r>
-      <w:r>
-        <w:rPr>
-          <w:rFonts w:ascii="Calibri" w:hAnsi="Calibri" w:cs="Calibri"/>
-          <w:sz w:val="22"/>
-          <w:szCs w:val="22"/>
-        </w:rPr>
-        <w:t>tre que ce soit.</w:t>
-      </w:r>
-    </w:p>
-    <w:p>
-      <w:pPr>
-        <w:jc w:val="both"/>
-        <w:rPr>
-          <w:rFonts w:ascii="Calibri" w:hAnsi="Calibri" w:cs="Calibri"/>
-          <w:sz w:val="22"/>
-          <w:szCs w:val="22"/>
-        </w:rPr>
-      </w:pPr>
-    </w:p>
-    <w:p>
-      <w:pPr>
-        <w:jc w:val="both"/>
-        <w:rPr>
-          <w:rFonts w:ascii="Calibri" w:hAnsi="Calibri" w:cs="Calibri"/>
-          <w:sz w:val="22"/>
-          <w:szCs w:val="22"/>
-        </w:rPr>
-      </w:pPr>
-      <w:r>
-        <w:rPr>
-          <w:rFonts w:ascii="Calibri" w:hAnsi="Calibri" w:cs="Calibri"/>
-          <w:sz w:val="22"/>
-          <w:szCs w:val="22"/>
-        </w:rPr>
         <w:t xml:space="preserve">A la date de prise de possession des </w:t>
       </w:r>
       <w:r>
@@ -19775,59 +20327,59 @@
           <w:sz w:val="22"/>
           <w:szCs w:val="22"/>
         </w:rPr>
+        <w:t xml:space="preserve">En cas de mise en œuvre du droit de préférence, la cession devra alors être régularisée dans le délai d'un mois à compter de la notification de la décision du </w:t>
+      </w:r>
+      <w:r>
+        <w:rPr>
+          <w:rFonts w:ascii="Calibri" w:hAnsi="Calibri" w:cs="Calibri"/>
+          <w:sz w:val="22"/>
+          <w:szCs w:val="22"/>
+        </w:rPr>
+        <w:t>Bail</w:t>
+      </w:r>
+      <w:r>
+        <w:rPr>
+          <w:rFonts w:ascii="Calibri" w:hAnsi="Calibri" w:cs="Calibri"/>
+          <w:sz w:val="22"/>
+          <w:szCs w:val="22"/>
+        </w:rPr>
+        <w:t>leur</w:t>
+      </w:r>
+      <w:r>
+        <w:rPr>
+          <w:rFonts w:ascii="Calibri" w:hAnsi="Calibri" w:cs="Calibri"/>
+          <w:sz w:val="22"/>
+          <w:szCs w:val="22"/>
+        </w:rPr>
+        <w:t>.</w:t>
+      </w:r>
+    </w:p>
+    <w:p>
+      <w:pPr>
+        <w:jc w:val="both"/>
+        <w:rPr>
+          <w:rFonts w:ascii="Calibri" w:hAnsi="Calibri" w:cs="Calibri"/>
+          <w:sz w:val="22"/>
+          <w:szCs w:val="22"/>
+        </w:rPr>
+      </w:pPr>
+    </w:p>
+    <w:p>
+      <w:pPr>
+        <w:jc w:val="both"/>
+        <w:rPr>
+          <w:rFonts w:ascii="Calibri" w:hAnsi="Calibri" w:cs="Calibri"/>
+          <w:sz w:val="22"/>
+          <w:szCs w:val="22"/>
+        </w:rPr>
+      </w:pPr>
+      <w:r>
+        <w:rPr>
+          <w:rFonts w:ascii="Calibri" w:hAnsi="Calibri" w:cs="Calibri"/>
+          <w:sz w:val="22"/>
+          <w:szCs w:val="22"/>
+        </w:rPr>
         <w:lastRenderedPageBreak/>
-        <w:t xml:space="preserve">En cas de mise en œuvre du droit de préférence, la cession devra alors être régularisée dans le délai d'un mois à compter de la notification de la décision du </w:t>
-      </w:r>
-      <w:r>
-        <w:rPr>
-          <w:rFonts w:ascii="Calibri" w:hAnsi="Calibri" w:cs="Calibri"/>
-          <w:sz w:val="22"/>
-          <w:szCs w:val="22"/>
-        </w:rPr>
-        <w:t>Bail</w:t>
-      </w:r>
-      <w:r>
-        <w:rPr>
-          <w:rFonts w:ascii="Calibri" w:hAnsi="Calibri" w:cs="Calibri"/>
-          <w:sz w:val="22"/>
-          <w:szCs w:val="22"/>
-        </w:rPr>
-        <w:t>leur</w:t>
-      </w:r>
-      <w:r>
-        <w:rPr>
-          <w:rFonts w:ascii="Calibri" w:hAnsi="Calibri" w:cs="Calibri"/>
-          <w:sz w:val="22"/>
-          <w:szCs w:val="22"/>
-        </w:rPr>
-        <w:t>.</w:t>
-      </w:r>
-    </w:p>
-    <w:p>
-      <w:pPr>
-        <w:jc w:val="both"/>
-        <w:rPr>
-          <w:rFonts w:ascii="Calibri" w:hAnsi="Calibri" w:cs="Calibri"/>
-          <w:sz w:val="22"/>
-          <w:szCs w:val="22"/>
-        </w:rPr>
-      </w:pPr>
-    </w:p>
-    <w:p>
-      <w:pPr>
-        <w:jc w:val="both"/>
-        <w:rPr>
-          <w:rFonts w:ascii="Calibri" w:hAnsi="Calibri" w:cs="Calibri"/>
-          <w:sz w:val="22"/>
-          <w:szCs w:val="22"/>
-        </w:rPr>
-      </w:pPr>
-      <w:r>
-        <w:rPr>
-          <w:rFonts w:ascii="Calibri" w:hAnsi="Calibri" w:cs="Calibri"/>
-          <w:sz w:val="22"/>
-          <w:szCs w:val="22"/>
-        </w:rPr>
         <w:t>Il est précisé que la computation des délais sera effectuée conformément aux dispositions des articles 640 et suivants du Code de Procédure Civile.</w:t>
       </w:r>
     </w:p>
@@ -20461,6 +21013,7 @@
       </w:pPr>
       <w:bookmarkStart w:id="42" w:name="_Toc176798871"/>
       <w:r>
+        <w:lastRenderedPageBreak/>
         <w:t xml:space="preserve">ARTICLE </w:t>
       </w:r>
       <w:r>
@@ -21878,7 +22431,6 @@
           <w:sz w:val="22"/>
           <w:szCs w:val="22"/>
         </w:rPr>
-        <w:lastRenderedPageBreak/>
         <w:t>d</w:t>
       </w:r>
       <w:r>
@@ -22587,17 +23139,7 @@
           <w:sz w:val="22"/>
           <w:szCs w:val="22"/>
         </w:rPr>
-        <w:t xml:space="preserve"> que toutes indemnités dues au Preneur par toute compagnie d'assurances, en cas de sinistre et pour </w:t>
-      </w:r>
-      <w:r>
-        <w:rPr>
-          <w:rFonts w:ascii="Calibri" w:hAnsi="Calibri" w:cs="Calibri"/>
-          <w:bCs/>
-          <w:sz w:val="22"/>
-          <w:szCs w:val="22"/>
-        </w:rPr>
-        <w:lastRenderedPageBreak/>
-        <w:t xml:space="preserve">quelque cause que ce soit, soient affectées au privilège du Bailleur à concurrence de toutes sommes dues, échues ou à échoir. </w:t>
+        <w:t xml:space="preserve"> que toutes indemnités dues au Preneur par toute compagnie d'assurances, en cas de sinistre et pour quelque cause que ce soit, soient affectées au privilège du Bailleur à concurrence de toutes sommes dues, échues ou à échoir. </w:t>
       </w:r>
     </w:p>
     <w:p>
@@ -23299,7 +23841,6 @@
           <w:sz w:val="22"/>
           <w:szCs w:val="22"/>
         </w:rPr>
-        <w:lastRenderedPageBreak/>
         <w:t>Dans le cas où une quelconque procédure collective serait ouverte à l’encontre du Preneur, ce dernier devra, dans un délai de quinze (15) jours à compter du jugement d’ouverture de ladite procédure collective, en informer le Bailleur par lettre recommandée avec accusé de réception.</w:t>
       </w:r>
     </w:p>
@@ -23853,16 +24394,7 @@
           <w:sz w:val="22"/>
           <w:szCs w:val="22"/>
         </w:rPr>
-        <w:t xml:space="preserve"> du présent Bail, sans qu’aucune </w:t>
-      </w:r>
-      <w:r>
-        <w:rPr>
-          <w:rFonts w:ascii="Calibri" w:hAnsi="Calibri" w:cs="Calibri"/>
-          <w:sz w:val="22"/>
-          <w:szCs w:val="22"/>
-        </w:rPr>
-        <w:lastRenderedPageBreak/>
-        <w:t>mise en demeure préalable ne soit nécessaire, le Preneur se trouvant en demeure par le seul effet de la survenance du terme.</w:t>
+        <w:t xml:space="preserve"> du présent Bail, sans qu’aucune mise en demeure préalable ne soit nécessaire, le Preneur se trouvant en demeure par le seul effet de la survenance du terme.</w:t>
       </w:r>
     </w:p>
     <w:p>
@@ -23901,6 +24433,7 @@
           <w:sz w:val="22"/>
           <w:szCs w:val="22"/>
         </w:rPr>
+        <w:lastRenderedPageBreak/>
         <w:t>1</w:t>
       </w:r>
       <w:r>
@@ -25062,7 +25595,16 @@
           <w:sz w:val="22"/>
           <w:szCs w:val="22"/>
         </w:rPr>
-        <w:t xml:space="preserve"> à l'une quelconque des obligations visées dans les présentes, que ce soit de façon temporaire ou permanente, ne saurait être interprété comme une renonciation à l'obligation en cause. En conséquence, il pourra à tout moment exiger de l'autre partie le respect de l'obligation en cause.</w:t>
+        <w:t xml:space="preserve"> à l'une quelconque des obligations visées dans les présentes, que ce soit de façon temporaire ou permanente, ne saurait </w:t>
+      </w:r>
+      <w:r>
+        <w:rPr>
+          <w:rFonts w:ascii="Calibri" w:hAnsi="Calibri" w:cs="Calibri"/>
+          <w:sz w:val="22"/>
+          <w:szCs w:val="22"/>
+        </w:rPr>
+        <w:lastRenderedPageBreak/>
+        <w:t>être interprété comme une renonciation à l'obligation en cause. En conséquence, il pourra à tout moment exiger de l'autre partie le respect de l'obligation en cause.</w:t>
       </w:r>
     </w:p>
     <w:p>
@@ -25764,7 +26306,6 @@
           <w:sz w:val="22"/>
           <w:szCs w:val="22"/>
         </w:rPr>
-        <w:lastRenderedPageBreak/>
         <w:t xml:space="preserve">Pour l'exécution des présentes, les </w:t>
       </w:r>
       <w:r>
@@ -26590,24 +27131,32 @@
           <w:sz w:val="22"/>
           <w:szCs w:val="22"/>
         </w:rPr>
+        <w:t xml:space="preserve">En conséquence, il est expressément convenu entre les Parties que dans l'hypothèse où celle-ci ne serait plus l'exploitant des </w:t>
+      </w:r>
+      <w:r>
+        <w:rPr>
+          <w:rFonts w:ascii="Calibri" w:hAnsi="Calibri" w:cs="Calibri"/>
+          <w:sz w:val="22"/>
+          <w:szCs w:val="22"/>
+        </w:rPr>
+        <w:t>Locaux Loués</w:t>
+      </w:r>
+      <w:r>
+        <w:rPr>
+          <w:rFonts w:ascii="Calibri" w:hAnsi="Calibri" w:cs="Calibri"/>
+          <w:sz w:val="22"/>
+          <w:szCs w:val="22"/>
+        </w:rPr>
+        <w:t xml:space="preserve">, ou en cas de cession de quelque nature que ce soit, les </w:t>
+      </w:r>
+      <w:r>
+        <w:rPr>
+          <w:rFonts w:ascii="Calibri" w:hAnsi="Calibri" w:cs="Calibri"/>
+          <w:sz w:val="22"/>
+          <w:szCs w:val="22"/>
+        </w:rPr>
         <w:lastRenderedPageBreak/>
-        <w:t xml:space="preserve">En conséquence, il est expressément convenu entre les Parties que dans l'hypothèse où celle-ci ne serait plus l'exploitant des </w:t>
-      </w:r>
-      <w:r>
-        <w:rPr>
-          <w:rFonts w:ascii="Calibri" w:hAnsi="Calibri" w:cs="Calibri"/>
-          <w:sz w:val="22"/>
-          <w:szCs w:val="22"/>
-        </w:rPr>
-        <w:t>Locaux Loués</w:t>
-      </w:r>
-      <w:r>
-        <w:rPr>
-          <w:rFonts w:ascii="Calibri" w:hAnsi="Calibri" w:cs="Calibri"/>
-          <w:sz w:val="22"/>
-          <w:szCs w:val="22"/>
-        </w:rPr>
-        <w:t xml:space="preserve">, ou en cas de cession de quelque nature que ce soit, les dispositions du </w:t>
+        <w:t xml:space="preserve">dispositions du </w:t>
       </w:r>
       <w:r>
         <w:rPr>
@@ -27480,6 +28029,7 @@
           <w:sz w:val="22"/>
           <w:szCs w:val="22"/>
         </w:rPr>
+        <w:lastRenderedPageBreak/>
         <w:t>A</w:t>
       </w:r>
       <w:r>
@@ -35055,19 +35605,6 @@
 </file>
 
 <file path=customXml/item1.xml><?xml version="1.0" encoding="utf-8"?>
-<?mso-contentType ?>
-<FormTemplates xmlns="http://schemas.microsoft.com/sharepoint/v3/contenttype/forms">
-  <Display>DocumentLibraryForm</Display>
-  <Edit>DocumentLibraryForm</Edit>
-  <New>DocumentLibraryForm</New>
-</FormTemplates>
-</file>
-
-<file path=customXml/item2.xml><?xml version="1.0" encoding="utf-8"?>
-<LongProperties xmlns="http://schemas.microsoft.com/office/2006/metadata/longProperties"/>
-</file>
-
-<file path=customXml/item3.xml><?xml version="1.0" encoding="utf-8"?>
 <ct:contentTypeSchema xmlns:ct="http://schemas.microsoft.com/office/2006/metadata/contentType" xmlns:ma="http://schemas.microsoft.com/office/2006/metadata/properties/metaAttributes" ct:_="" ma:_="" ma:contentTypeName="Document" ma:contentTypeID="0x010100C1477335BF24C648BA53D479DA4A61BD" ma:contentTypeVersion="14" ma:contentTypeDescription="Crée un document." ma:contentTypeScope="" ma:versionID="180c3fc76efa0ed238368edeb6deee88">
   <xsd:schema xmlns:xsd="http://www.w3.org/2001/XMLSchema" xmlns:xs="http://www.w3.org/2001/XMLSchema" xmlns:p="http://schemas.microsoft.com/office/2006/metadata/properties" xmlns:ns2="ab1295a0-2bcf-4676-95df-08d3673ed964" xmlns:ns3="5de3e35e-e990-4739-b9f9-e4dc4e353ff4" targetNamespace="http://schemas.microsoft.com/office/2006/metadata/properties" ma:root="true" ma:fieldsID="479566ac2cb28e4015da3201cbe1e3bd" ns2:_="" ns3:_="">
     <xsd:import namespace="ab1295a0-2bcf-4676-95df-08d3673ed964"/>
@@ -35280,27 +35817,24 @@
 </ct:contentTypeSchema>
 </file>
 
+<file path=customXml/item2.xml><?xml version="1.0" encoding="utf-8"?>
+<LongProperties xmlns="http://schemas.microsoft.com/office/2006/metadata/longProperties"/>
+</file>
+
+<file path=customXml/item3.xml><?xml version="1.0" encoding="utf-8"?>
+<?mso-contentType ?>
+<FormTemplates xmlns="http://schemas.microsoft.com/sharepoint/v3/contenttype/forms">
+  <Display>DocumentLibraryForm</Display>
+  <Edit>DocumentLibraryForm</Edit>
+  <New>DocumentLibraryForm</New>
+</FormTemplates>
+</file>
+
 <file path=customXml/item4.xml><?xml version="1.0" encoding="utf-8"?>
 <b:Sources xmlns:b="http://schemas.openxmlformats.org/officeDocument/2006/bibliography" xmlns="http://schemas.openxmlformats.org/officeDocument/2006/bibliography" SelectedStyle="\APASixthEditionOfficeOnline.xsl" StyleName="APA" Version="6"/>
 </file>
 
 <file path=customXml/itemProps1.xml><?xml version="1.0" encoding="utf-8"?>
-<ds:datastoreItem xmlns:ds="http://schemas.openxmlformats.org/officeDocument/2006/customXml" ds:itemID="{10A917DD-52E6-41E9-8B96-81582FA04C05}">
-  <ds:schemaRefs>
-    <ds:schemaRef ds:uri="http://schemas.microsoft.com/sharepoint/v3/contenttype/forms"/>
-  </ds:schemaRefs>
-</ds:datastoreItem>
-</file>
-
-<file path=customXml/itemProps2.xml><?xml version="1.0" encoding="utf-8"?>
-<ds:datastoreItem xmlns:ds="http://schemas.openxmlformats.org/officeDocument/2006/customXml" ds:itemID="{C44360D9-B12A-4AA2-BD22-505D8495151D}">
-  <ds:schemaRefs>
-    <ds:schemaRef ds:uri="http://schemas.microsoft.com/office/2006/metadata/longProperties"/>
-  </ds:schemaRefs>
-</ds:datastoreItem>
-</file>
-
-<file path=customXml/itemProps3.xml><?xml version="1.0" encoding="utf-8"?>
 <ds:datastoreItem xmlns:ds="http://schemas.openxmlformats.org/officeDocument/2006/customXml" ds:itemID="{5A39B851-05C2-4B47-ACB8-52010745A183}">
   <ds:schemaRefs>
     <ds:schemaRef ds:uri="http://schemas.microsoft.com/office/2006/metadata/contentType"/>
@@ -35319,6 +35853,22 @@
 </ds:datastoreItem>
 </file>
 
+<file path=customXml/itemProps2.xml><?xml version="1.0" encoding="utf-8"?>
+<ds:datastoreItem xmlns:ds="http://schemas.openxmlformats.org/officeDocument/2006/customXml" ds:itemID="{C44360D9-B12A-4AA2-BD22-505D8495151D}">
+  <ds:schemaRefs>
+    <ds:schemaRef ds:uri="http://schemas.microsoft.com/office/2006/metadata/longProperties"/>
+  </ds:schemaRefs>
+</ds:datastoreItem>
+</file>
+
+<file path=customXml/itemProps3.xml><?xml version="1.0" encoding="utf-8"?>
+<ds:datastoreItem xmlns:ds="http://schemas.openxmlformats.org/officeDocument/2006/customXml" ds:itemID="{10A917DD-52E6-41E9-8B96-81582FA04C05}">
+  <ds:schemaRefs>
+    <ds:schemaRef ds:uri="http://schemas.microsoft.com/sharepoint/v3/contenttype/forms"/>
+  </ds:schemaRefs>
+</ds:datastoreItem>
+</file>
+
 <file path=customXml/itemProps4.xml><?xml version="1.0" encoding="utf-8"?>
 <ds:datastoreItem xmlns:ds="http://schemas.openxmlformats.org/officeDocument/2006/customXml" ds:itemID="{4806BBF5-2B89-4EC2-B9C9-942CA5E3F446}">
   <ds:schemaRefs>

</xml_diff>